<commit_message>
Servlet Intro and Response generation
Servlet Intro and Response generation
</commit_message>
<xml_diff>
--- a/docs/AdvJava.docx
+++ b/docs/AdvJava.docx
@@ -86,7 +86,15 @@
       </w:r>
       <w:r>
         <w:tab/>
-        <w:t>Content of the page is differ for every user</w:t>
+        <w:t xml:space="preserve">Content of the page is </w:t>
+      </w:r>
+      <w:proofErr w:type="gramStart"/>
+      <w:r>
+        <w:t>differ</w:t>
+      </w:r>
+      <w:proofErr w:type="gramEnd"/>
+      <w:r>
+        <w:t xml:space="preserve"> for every user</w:t>
       </w:r>
     </w:p>
     <w:p>
@@ -385,10 +393,12 @@
         <w:t xml:space="preserve">Path of the parent folder of </w:t>
       </w:r>
       <w:proofErr w:type="spellStart"/>
+      <w:proofErr w:type="gramStart"/>
       <w:r>
         <w:t>bin,lib</w:t>
       </w:r>
       <w:proofErr w:type="spellEnd"/>
+      <w:proofErr w:type="gramEnd"/>
       <w:r>
         <w:t>, config etc.</w:t>
       </w:r>
@@ -403,6 +413,73 @@
       </w:pPr>
       <w:r>
         <w:t xml:space="preserve">Click on Next and Finish  </w:t>
+      </w:r>
+    </w:p>
+    <w:p>
+      <w:r>
+        <w:br w:type="page"/>
+      </w:r>
+    </w:p>
+    <w:p>
+      <w:pPr>
+        <w:pStyle w:val="NoSpacing"/>
+      </w:pPr>
+      <w:r>
+        <w:rPr>
+          <w:noProof/>
+        </w:rPr>
+        <w:lastRenderedPageBreak/>
+        <w:drawing>
+          <wp:inline distT="0" distB="0" distL="0" distR="0" wp14:anchorId="748A2D47" wp14:editId="72B8CCB0">
+            <wp:extent cx="5940425" cy="2182495"/>
+            <wp:effectExtent l="0" t="0" r="3175" b="8255"/>
+            <wp:docPr id="1407515491" name="Picture 1"/>
+            <wp:cNvGraphicFramePr>
+              <a:graphicFrameLocks xmlns:a="http://schemas.openxmlformats.org/drawingml/2006/main" noChangeAspect="1"/>
+            </wp:cNvGraphicFramePr>
+            <a:graphic xmlns:a="http://schemas.openxmlformats.org/drawingml/2006/main">
+              <a:graphicData uri="http://schemas.openxmlformats.org/drawingml/2006/picture">
+                <pic:pic xmlns:pic="http://schemas.openxmlformats.org/drawingml/2006/picture">
+                  <pic:nvPicPr>
+                    <pic:cNvPr id="0" name="Picture 1"/>
+                    <pic:cNvPicPr>
+                      <a:picLocks noChangeAspect="1" noChangeArrowheads="1"/>
+                    </pic:cNvPicPr>
+                  </pic:nvPicPr>
+                  <pic:blipFill>
+                    <a:blip r:embed="rId7" cstate="print">
+                      <a:extLst>
+                        <a:ext uri="{28A0092B-C50C-407E-A947-70E740481C1C}">
+                          <a14:useLocalDpi xmlns:a14="http://schemas.microsoft.com/office/drawing/2010/main" val="0"/>
+                        </a:ext>
+                      </a:extLst>
+                    </a:blip>
+                    <a:srcRect/>
+                    <a:stretch>
+                      <a:fillRect/>
+                    </a:stretch>
+                  </pic:blipFill>
+                  <pic:spPr bwMode="auto">
+                    <a:xfrm>
+                      <a:off x="0" y="0"/>
+                      <a:ext cx="5940425" cy="2182495"/>
+                    </a:xfrm>
+                    <a:prstGeom prst="rect">
+                      <a:avLst/>
+                    </a:prstGeom>
+                    <a:noFill/>
+                    <a:ln>
+                      <a:noFill/>
+                    </a:ln>
+                  </pic:spPr>
+                </pic:pic>
+              </a:graphicData>
+            </a:graphic>
+          </wp:inline>
+        </w:drawing>
+      </w:r>
+      <w:r>
+        <w:br/>
       </w:r>
     </w:p>
     <w:p>
@@ -446,16 +523,6 @@
     <w:p>
       <w:pPr>
         <w:pStyle w:val="NoSpacing"/>
-        <w:rPr>
-          <w:b/>
-          <w:bCs/>
-          <w:u w:val="single"/>
-        </w:rPr>
-      </w:pPr>
-    </w:p>
-    <w:p>
-      <w:pPr>
-        <w:pStyle w:val="NoSpacing"/>
         <w:numPr>
           <w:ilvl w:val="0"/>
           <w:numId w:val="2"/>
@@ -506,8 +573,15 @@
         </w:numPr>
       </w:pPr>
       <w:r>
-        <w:lastRenderedPageBreak/>
-        <w:t>Click on “Next” -&gt; click On “Next”</w:t>
+        <w:t xml:space="preserve">Click on “Next” -&gt; click </w:t>
+      </w:r>
+      <w:proofErr w:type="gramStart"/>
+      <w:r>
+        <w:t>On</w:t>
+      </w:r>
+      <w:proofErr w:type="gramEnd"/>
+      <w:r>
+        <w:t xml:space="preserve"> “Next”</w:t>
       </w:r>
     </w:p>
     <w:p>
@@ -534,6 +608,990 @@
         </w:rPr>
         <w:t xml:space="preserve">ake sure that “generate Web.xml Deployment Descriptor” option is checked/selected  </w:t>
       </w:r>
+    </w:p>
+    <w:p>
+      <w:pPr>
+        <w:pStyle w:val="NoSpacing"/>
+        <w:ind w:left="720"/>
+      </w:pPr>
+    </w:p>
+    <w:p>
+      <w:pPr>
+        <w:rPr>
+          <w:sz w:val="32"/>
+          <w:szCs w:val="32"/>
+        </w:rPr>
+      </w:pPr>
+      <w:r>
+        <w:rPr>
+          <w:b/>
+          <w:bCs/>
+          <w:sz w:val="32"/>
+          <w:szCs w:val="32"/>
+          <w:u w:val="single"/>
+        </w:rPr>
+        <w:t>Request (URL)</w:t>
+      </w:r>
+    </w:p>
+    <w:p>
+      <w:pPr>
+        <w:rPr>
+          <w:sz w:val="32"/>
+          <w:szCs w:val="32"/>
+        </w:rPr>
+      </w:pPr>
+      <w:r>
+        <w:rPr>
+          <w:noProof/>
+          <w:sz w:val="32"/>
+          <w:szCs w:val="32"/>
+        </w:rPr>
+        <w:drawing>
+          <wp:inline distT="0" distB="0" distL="0" distR="0" wp14:anchorId="6D0748EB" wp14:editId="4256B676">
+            <wp:extent cx="5934710" cy="661035"/>
+            <wp:effectExtent l="0" t="0" r="8890" b="5715"/>
+            <wp:docPr id="238411225" name="Picture 2"/>
+            <wp:cNvGraphicFramePr>
+              <a:graphicFrameLocks xmlns:a="http://schemas.openxmlformats.org/drawingml/2006/main" noChangeAspect="1"/>
+            </wp:cNvGraphicFramePr>
+            <a:graphic xmlns:a="http://schemas.openxmlformats.org/drawingml/2006/main">
+              <a:graphicData uri="http://schemas.openxmlformats.org/drawingml/2006/picture">
+                <pic:pic xmlns:pic="http://schemas.openxmlformats.org/drawingml/2006/picture">
+                  <pic:nvPicPr>
+                    <pic:cNvPr id="0" name="Picture 2"/>
+                    <pic:cNvPicPr>
+                      <a:picLocks noChangeAspect="1" noChangeArrowheads="1"/>
+                    </pic:cNvPicPr>
+                  </pic:nvPicPr>
+                  <pic:blipFill>
+                    <a:blip r:embed="rId8" cstate="print">
+                      <a:extLst>
+                        <a:ext uri="{28A0092B-C50C-407E-A947-70E740481C1C}">
+                          <a14:useLocalDpi xmlns:a14="http://schemas.microsoft.com/office/drawing/2010/main" val="0"/>
+                        </a:ext>
+                      </a:extLst>
+                    </a:blip>
+                    <a:srcRect/>
+                    <a:stretch>
+                      <a:fillRect/>
+                    </a:stretch>
+                  </pic:blipFill>
+                  <pic:spPr bwMode="auto">
+                    <a:xfrm>
+                      <a:off x="0" y="0"/>
+                      <a:ext cx="5934710" cy="661035"/>
+                    </a:xfrm>
+                    <a:prstGeom prst="rect">
+                      <a:avLst/>
+                    </a:prstGeom>
+                    <a:noFill/>
+                    <a:ln>
+                      <a:noFill/>
+                    </a:ln>
+                  </pic:spPr>
+                </pic:pic>
+              </a:graphicData>
+            </a:graphic>
+          </wp:inline>
+        </w:drawing>
+      </w:r>
+    </w:p>
+    <w:p>
+      <w:pPr>
+        <w:rPr>
+          <w:b/>
+          <w:bCs/>
+          <w:sz w:val="32"/>
+          <w:szCs w:val="32"/>
+          <w:u w:val="single"/>
+        </w:rPr>
+      </w:pPr>
+    </w:p>
+    <w:p>
+      <w:pPr>
+        <w:rPr>
+          <w:b/>
+          <w:bCs/>
+          <w:sz w:val="32"/>
+          <w:szCs w:val="32"/>
+          <w:u w:val="single"/>
+        </w:rPr>
+      </w:pPr>
+    </w:p>
+    <w:p>
+      <w:pPr>
+        <w:rPr>
+          <w:b/>
+          <w:bCs/>
+          <w:sz w:val="32"/>
+          <w:szCs w:val="32"/>
+          <w:u w:val="single"/>
+        </w:rPr>
+      </w:pPr>
+    </w:p>
+    <w:p>
+      <w:pPr>
+        <w:rPr>
+          <w:b/>
+          <w:bCs/>
+          <w:sz w:val="32"/>
+          <w:szCs w:val="32"/>
+          <w:u w:val="single"/>
+        </w:rPr>
+      </w:pPr>
+      <w:r>
+        <w:rPr>
+          <w:b/>
+          <w:bCs/>
+          <w:sz w:val="32"/>
+          <w:szCs w:val="32"/>
+          <w:u w:val="single"/>
+        </w:rPr>
+        <w:br w:type="page"/>
+      </w:r>
+    </w:p>
+    <w:p>
+      <w:pPr>
+        <w:pStyle w:val="NoSpacing"/>
+        <w:rPr>
+          <w:b/>
+          <w:bCs/>
+          <w:sz w:val="32"/>
+          <w:szCs w:val="32"/>
+          <w:u w:val="single"/>
+        </w:rPr>
+      </w:pPr>
+      <w:r>
+        <w:rPr>
+          <w:b/>
+          <w:bCs/>
+          <w:sz w:val="32"/>
+          <w:szCs w:val="32"/>
+          <w:u w:val="single"/>
+        </w:rPr>
+        <w:lastRenderedPageBreak/>
+        <w:t>Servlet</w:t>
+      </w:r>
+    </w:p>
+    <w:p>
+      <w:pPr>
+        <w:pStyle w:val="NoSpacing"/>
+        <w:numPr>
+          <w:ilvl w:val="0"/>
+          <w:numId w:val="4"/>
+        </w:numPr>
+      </w:pPr>
+      <w:r>
+        <w:t>Servlet is a java class.</w:t>
+      </w:r>
+    </w:p>
+    <w:p>
+      <w:pPr>
+        <w:pStyle w:val="NoSpacing"/>
+        <w:numPr>
+          <w:ilvl w:val="0"/>
+          <w:numId w:val="4"/>
+        </w:numPr>
+      </w:pPr>
+      <w:r>
+        <w:t xml:space="preserve">In servlet main method </w:t>
+      </w:r>
+      <w:r>
+        <w:t>i</w:t>
+      </w:r>
+      <w:r>
+        <w:t>s not used.</w:t>
+      </w:r>
+    </w:p>
+    <w:p>
+      <w:pPr>
+        <w:pStyle w:val="NoSpacing"/>
+        <w:numPr>
+          <w:ilvl w:val="0"/>
+          <w:numId w:val="4"/>
+        </w:numPr>
+      </w:pPr>
+      <w:r>
+        <w:t xml:space="preserve">Servlet will be </w:t>
+      </w:r>
+      <w:proofErr w:type="gramStart"/>
+      <w:r>
+        <w:t>execute</w:t>
+      </w:r>
+      <w:proofErr w:type="gramEnd"/>
+      <w:r>
+        <w:t xml:space="preserve"> by the server (Servlet Container). </w:t>
+      </w:r>
+    </w:p>
+    <w:p>
+      <w:pPr>
+        <w:pStyle w:val="NoSpacing"/>
+        <w:numPr>
+          <w:ilvl w:val="0"/>
+          <w:numId w:val="4"/>
+        </w:numPr>
+      </w:pPr>
+      <w:r>
+        <w:t xml:space="preserve">Servlet are </w:t>
+      </w:r>
+      <w:proofErr w:type="gramStart"/>
+      <w:r>
+        <w:t>execute</w:t>
+      </w:r>
+      <w:proofErr w:type="gramEnd"/>
+      <w:r>
+        <w:t xml:space="preserve"> and can be access by using URL.</w:t>
+      </w:r>
+    </w:p>
+    <w:p>
+      <w:pPr>
+        <w:pStyle w:val="NoSpacing"/>
+        <w:numPr>
+          <w:ilvl w:val="0"/>
+          <w:numId w:val="4"/>
+        </w:numPr>
+      </w:pPr>
+      <w:r>
+        <w:t xml:space="preserve">Servlet are </w:t>
+      </w:r>
+      <w:proofErr w:type="spellStart"/>
+      <w:r>
+        <w:t>use</w:t>
+      </w:r>
+      <w:proofErr w:type="spellEnd"/>
+      <w:r>
+        <w:t xml:space="preserve"> to create dynamic web pages.</w:t>
+      </w:r>
+    </w:p>
+    <w:p>
+      <w:pPr>
+        <w:pStyle w:val="NoSpacing"/>
+        <w:numPr>
+          <w:ilvl w:val="0"/>
+          <w:numId w:val="4"/>
+        </w:numPr>
+      </w:pPr>
+      <w:r>
+        <w:t>In the servlet you can use java code along with HTML (HTML in JAVA)</w:t>
+      </w:r>
+    </w:p>
+    <w:p>
+      <w:pPr>
+        <w:pStyle w:val="NoSpacing"/>
+        <w:numPr>
+          <w:ilvl w:val="0"/>
+          <w:numId w:val="4"/>
+        </w:numPr>
+      </w:pPr>
+      <w:r>
+        <w:t xml:space="preserve">Servlet has to create inside </w:t>
+      </w:r>
+      <w:proofErr w:type="spellStart"/>
+      <w:r>
+        <w:t>src</w:t>
+      </w:r>
+      <w:proofErr w:type="spellEnd"/>
+      <w:r>
+        <w:t>/main/java</w:t>
+      </w:r>
+    </w:p>
+    <w:p>
+      <w:pPr>
+        <w:pStyle w:val="NoSpacing"/>
+        <w:numPr>
+          <w:ilvl w:val="0"/>
+          <w:numId w:val="4"/>
+        </w:numPr>
+      </w:pPr>
+      <w:r>
+        <w:t xml:space="preserve">Servlet are </w:t>
+      </w:r>
+      <w:proofErr w:type="spellStart"/>
+      <w:r>
+        <w:t>use</w:t>
+      </w:r>
+      <w:proofErr w:type="spellEnd"/>
+      <w:r>
+        <w:t xml:space="preserve"> to get request, process a request and generate the response</w:t>
+      </w:r>
+    </w:p>
+    <w:p>
+      <w:pPr>
+        <w:pStyle w:val="NoSpacing"/>
+        <w:rPr>
+          <w:b/>
+          <w:bCs/>
+          <w:u w:val="single"/>
+        </w:rPr>
+      </w:pPr>
+    </w:p>
+    <w:p>
+      <w:pPr>
+        <w:pStyle w:val="NoSpacing"/>
+      </w:pPr>
+      <w:r>
+        <w:rPr>
+          <w:b/>
+          <w:bCs/>
+          <w:u w:val="single"/>
+        </w:rPr>
+        <w:t>Ways To Create Servlet</w:t>
+      </w:r>
+    </w:p>
+    <w:p>
+      <w:pPr>
+        <w:pStyle w:val="NoSpacing"/>
+        <w:numPr>
+          <w:ilvl w:val="0"/>
+          <w:numId w:val="3"/>
+        </w:numPr>
+      </w:pPr>
+      <w:r>
+        <w:t>Crea</w:t>
+      </w:r>
+      <w:r>
+        <w:t>t</w:t>
+      </w:r>
+      <w:r>
+        <w:t>e</w:t>
+      </w:r>
+      <w:r>
+        <w:t xml:space="preserve"> java class and use Java EE APIs to create servlet</w:t>
+      </w:r>
+    </w:p>
+    <w:p>
+      <w:pPr>
+        <w:pStyle w:val="NoSpacing"/>
+        <w:numPr>
+          <w:ilvl w:val="0"/>
+          <w:numId w:val="3"/>
+        </w:numPr>
+      </w:pPr>
+      <w:r>
+        <w:t xml:space="preserve">Implements Class with </w:t>
+      </w:r>
+      <w:r>
+        <w:rPr>
+          <w:b/>
+          <w:bCs/>
+        </w:rPr>
+        <w:t>S</w:t>
+      </w:r>
+      <w:r>
+        <w:rPr>
+          <w:b/>
+          <w:bCs/>
+        </w:rPr>
+        <w:t>ervlet interface</w:t>
+      </w:r>
+    </w:p>
+    <w:p>
+      <w:pPr>
+        <w:pStyle w:val="NoSpacing"/>
+        <w:numPr>
+          <w:ilvl w:val="0"/>
+          <w:numId w:val="3"/>
+        </w:numPr>
+      </w:pPr>
+      <w:r>
+        <w:t>Extends class with</w:t>
+      </w:r>
+      <w:r>
+        <w:rPr>
+          <w:b/>
+          <w:bCs/>
+        </w:rPr>
+        <w:t xml:space="preserve"> </w:t>
+      </w:r>
+      <w:proofErr w:type="spellStart"/>
+      <w:r>
+        <w:rPr>
+          <w:b/>
+          <w:bCs/>
+        </w:rPr>
+        <w:t>GenericServlet</w:t>
+      </w:r>
+      <w:proofErr w:type="spellEnd"/>
+      <w:r>
+        <w:rPr>
+          <w:b/>
+          <w:bCs/>
+        </w:rPr>
+        <w:t xml:space="preserve"> abstract class</w:t>
+      </w:r>
+    </w:p>
+    <w:p>
+      <w:pPr>
+        <w:pStyle w:val="NoSpacing"/>
+        <w:numPr>
+          <w:ilvl w:val="0"/>
+          <w:numId w:val="3"/>
+        </w:numPr>
+      </w:pPr>
+      <w:r>
+        <w:t>Extends class with</w:t>
+      </w:r>
+      <w:r>
+        <w:rPr>
+          <w:b/>
+          <w:bCs/>
+        </w:rPr>
+        <w:t xml:space="preserve"> </w:t>
+      </w:r>
+      <w:proofErr w:type="spellStart"/>
+      <w:r>
+        <w:rPr>
+          <w:b/>
+          <w:bCs/>
+        </w:rPr>
+        <w:t>HttpServlet</w:t>
+      </w:r>
+      <w:proofErr w:type="spellEnd"/>
+      <w:r>
+        <w:rPr>
+          <w:b/>
+          <w:bCs/>
+        </w:rPr>
+        <w:t xml:space="preserve"> abstract class</w:t>
+      </w:r>
+    </w:p>
+    <w:p>
+      <w:pPr>
+        <w:pStyle w:val="NoSpacing"/>
+        <w:numPr>
+          <w:ilvl w:val="0"/>
+          <w:numId w:val="3"/>
+        </w:numPr>
+      </w:pPr>
+      <w:r>
+        <w:t>Override the service method to work with request and repones</w:t>
+      </w:r>
+      <w:r>
+        <w:t>.</w:t>
+      </w:r>
+    </w:p>
+    <w:p>
+      <w:pPr>
+        <w:pStyle w:val="NoSpacing"/>
+        <w:numPr>
+          <w:ilvl w:val="0"/>
+          <w:numId w:val="3"/>
+        </w:numPr>
+      </w:pPr>
+      <w:r>
+        <w:t xml:space="preserve">Provide the URL for the servlet using </w:t>
+      </w:r>
+      <w:r>
+        <w:rPr>
+          <w:b/>
+          <w:bCs/>
+        </w:rPr>
+        <w:t>@WebServlet</w:t>
+      </w:r>
+      <w:r>
+        <w:t xml:space="preserve"> annotation</w:t>
+      </w:r>
+      <w:r>
+        <w:t xml:space="preserve"> on class.</w:t>
+      </w:r>
+    </w:p>
+    <w:p>
+      <w:pPr>
+        <w:pStyle w:val="NoSpacing"/>
+        <w:numPr>
+          <w:ilvl w:val="1"/>
+          <w:numId w:val="3"/>
+        </w:numPr>
+      </w:pPr>
+      <w:r>
+        <w:t>Use @WebServlet Annotation on class</w:t>
+      </w:r>
+    </w:p>
+    <w:p>
+      <w:pPr>
+        <w:pStyle w:val="NoSpacing"/>
+        <w:numPr>
+          <w:ilvl w:val="1"/>
+          <w:numId w:val="3"/>
+        </w:numPr>
+      </w:pPr>
+      <w:r>
+        <w:t xml:space="preserve">Provide the URL of the servlet which must be starts with “/” </w:t>
+      </w:r>
+    </w:p>
+    <w:p/>
+    <w:p>
+      <w:pPr>
+        <w:pStyle w:val="NoSpacing"/>
+        <w:rPr>
+          <w:b/>
+          <w:bCs/>
+          <w:u w:val="single"/>
+        </w:rPr>
+      </w:pPr>
+      <w:r>
+        <w:rPr>
+          <w:b/>
+          <w:bCs/>
+          <w:u w:val="single"/>
+        </w:rPr>
+        <w:t>Steps to return Response</w:t>
+      </w:r>
+    </w:p>
+    <w:p>
+      <w:pPr>
+        <w:pStyle w:val="NoSpacing"/>
+        <w:numPr>
+          <w:ilvl w:val="0"/>
+          <w:numId w:val="5"/>
+        </w:numPr>
+      </w:pPr>
+      <w:r>
+        <w:t xml:space="preserve">To Return a response you have to use </w:t>
+      </w:r>
+      <w:proofErr w:type="spellStart"/>
+      <w:r>
+        <w:t>HttpServletResponse</w:t>
+      </w:r>
+      <w:proofErr w:type="spellEnd"/>
+      <w:r>
+        <w:t xml:space="preserve"> Object which is a part of service method.</w:t>
+      </w:r>
+    </w:p>
+    <w:p>
+      <w:pPr>
+        <w:pStyle w:val="NoSpacing"/>
+        <w:numPr>
+          <w:ilvl w:val="0"/>
+          <w:numId w:val="5"/>
+        </w:numPr>
+      </w:pPr>
+      <w:r>
+        <w:t xml:space="preserve">You have to set the response type. The response type is also known as MIME type </w:t>
+      </w:r>
+    </w:p>
+    <w:p>
+      <w:pPr>
+        <w:pStyle w:val="NoSpacing"/>
+        <w:ind w:left="720"/>
+      </w:pPr>
+      <w:hyperlink r:id="rId9" w:history="1">
+        <w:r>
+          <w:rPr>
+            <w:rStyle w:val="Hyperlink"/>
+          </w:rPr>
+          <w:t>https://developer.mozilla.org/en-US/docs/Web/HTTP/Basics_of_HTTP/MIME_types/Common_types</w:t>
+        </w:r>
+      </w:hyperlink>
+      <w:r>
+        <w:t xml:space="preserve"> </w:t>
+      </w:r>
+    </w:p>
+    <w:p>
+      <w:pPr>
+        <w:pStyle w:val="NoSpacing"/>
+        <w:numPr>
+          <w:ilvl w:val="0"/>
+          <w:numId w:val="5"/>
+        </w:numPr>
+      </w:pPr>
+      <w:r>
+        <w:t xml:space="preserve">To set the </w:t>
+      </w:r>
+      <w:proofErr w:type="spellStart"/>
+      <w:r>
+        <w:t>reponse</w:t>
+      </w:r>
+      <w:proofErr w:type="spellEnd"/>
+      <w:r>
+        <w:t xml:space="preserve"> type you can use following method </w:t>
+      </w:r>
+    </w:p>
+    <w:p>
+      <w:pPr>
+        <w:pStyle w:val="NoSpacing"/>
+        <w:ind w:left="720"/>
+        <w:rPr>
+          <w:b/>
+          <w:bCs/>
+        </w:rPr>
+      </w:pPr>
+      <w:proofErr w:type="spellStart"/>
+      <w:proofErr w:type="gramStart"/>
+      <w:r>
+        <w:rPr>
+          <w:b/>
+          <w:bCs/>
+          <w:highlight w:val="yellow"/>
+        </w:rPr>
+        <w:t>response.setContentType</w:t>
+      </w:r>
+      <w:proofErr w:type="spellEnd"/>
+      <w:proofErr w:type="gramEnd"/>
+      <w:r>
+        <w:rPr>
+          <w:b/>
+          <w:bCs/>
+          <w:highlight w:val="yellow"/>
+        </w:rPr>
+        <w:t>(“&lt;</w:t>
+      </w:r>
+      <w:proofErr w:type="spellStart"/>
+      <w:r>
+        <w:rPr>
+          <w:b/>
+          <w:bCs/>
+          <w:highlight w:val="yellow"/>
+        </w:rPr>
+        <w:t>MIMEType</w:t>
+      </w:r>
+      <w:proofErr w:type="spellEnd"/>
+      <w:r>
+        <w:rPr>
+          <w:b/>
+          <w:bCs/>
+          <w:highlight w:val="yellow"/>
+        </w:rPr>
+        <w:t>&gt;”);</w:t>
+      </w:r>
+    </w:p>
+    <w:p>
+      <w:pPr>
+        <w:pStyle w:val="NoSpacing"/>
+        <w:numPr>
+          <w:ilvl w:val="0"/>
+          <w:numId w:val="5"/>
+        </w:numPr>
+      </w:pPr>
+      <w:r>
+        <w:t xml:space="preserve">You will request the Writer (char type of response) or </w:t>
+      </w:r>
+      <w:proofErr w:type="spellStart"/>
+      <w:r>
+        <w:t>OutputStream</w:t>
+      </w:r>
+      <w:proofErr w:type="spellEnd"/>
+      <w:r>
+        <w:t xml:space="preserve"> (binary type of response) object to write a response.</w:t>
+      </w:r>
+    </w:p>
+    <w:p>
+      <w:pPr>
+        <w:pStyle w:val="NoSpacing"/>
+        <w:numPr>
+          <w:ilvl w:val="0"/>
+          <w:numId w:val="5"/>
+        </w:numPr>
+      </w:pPr>
+      <w:r>
+        <w:t xml:space="preserve">To create a </w:t>
+      </w:r>
+      <w:proofErr w:type="gramStart"/>
+      <w:r>
+        <w:t>Writer</w:t>
+      </w:r>
+      <w:proofErr w:type="gramEnd"/>
+      <w:r>
+        <w:t xml:space="preserve"> you can use following method</w:t>
+      </w:r>
+    </w:p>
+    <w:p>
+      <w:pPr>
+        <w:pStyle w:val="NoSpacing"/>
+        <w:ind w:left="720"/>
+        <w:rPr>
+          <w:b/>
+          <w:bCs/>
+        </w:rPr>
+      </w:pPr>
+      <w:proofErr w:type="spellStart"/>
+      <w:proofErr w:type="gramStart"/>
+      <w:r>
+        <w:rPr>
+          <w:b/>
+          <w:bCs/>
+          <w:highlight w:val="yellow"/>
+        </w:rPr>
+        <w:t>response.getWriter</w:t>
+      </w:r>
+      <w:proofErr w:type="spellEnd"/>
+      <w:proofErr w:type="gramEnd"/>
+      <w:r>
+        <w:rPr>
+          <w:b/>
+          <w:bCs/>
+          <w:highlight w:val="yellow"/>
+        </w:rPr>
+        <w:t>();</w:t>
+      </w:r>
+    </w:p>
+    <w:p>
+      <w:pPr>
+        <w:pStyle w:val="NoSpacing"/>
+        <w:numPr>
+          <w:ilvl w:val="0"/>
+          <w:numId w:val="5"/>
+        </w:numPr>
+      </w:pPr>
+      <w:r>
+        <w:t xml:space="preserve">To create a </w:t>
+      </w:r>
+      <w:proofErr w:type="spellStart"/>
+      <w:r>
+        <w:t>InputStream</w:t>
+      </w:r>
+      <w:proofErr w:type="spellEnd"/>
+      <w:r>
+        <w:t xml:space="preserve"> you can use following method</w:t>
+      </w:r>
+    </w:p>
+    <w:p>
+      <w:pPr>
+        <w:pStyle w:val="NoSpacing"/>
+        <w:ind w:left="720"/>
+        <w:rPr>
+          <w:b/>
+          <w:bCs/>
+        </w:rPr>
+      </w:pPr>
+      <w:proofErr w:type="spellStart"/>
+      <w:proofErr w:type="gramStart"/>
+      <w:r>
+        <w:rPr>
+          <w:b/>
+          <w:bCs/>
+          <w:highlight w:val="yellow"/>
+        </w:rPr>
+        <w:t>response.getOutputStream</w:t>
+      </w:r>
+      <w:proofErr w:type="spellEnd"/>
+      <w:proofErr w:type="gramEnd"/>
+      <w:r>
+        <w:rPr>
+          <w:b/>
+          <w:bCs/>
+          <w:highlight w:val="yellow"/>
+        </w:rPr>
+        <w:t>();</w:t>
+      </w:r>
+    </w:p>
+    <w:p>
+      <w:pPr>
+        <w:pStyle w:val="NoSpacing"/>
+        <w:numPr>
+          <w:ilvl w:val="0"/>
+          <w:numId w:val="5"/>
+        </w:numPr>
+      </w:pPr>
+      <w:r>
+        <w:t xml:space="preserve">To return a response you can use </w:t>
+      </w:r>
+      <w:proofErr w:type="gramStart"/>
+      <w:r>
+        <w:rPr>
+          <w:b/>
+          <w:bCs/>
+          <w:highlight w:val="yellow"/>
+        </w:rPr>
+        <w:t>print(</w:t>
+      </w:r>
+      <w:proofErr w:type="gramEnd"/>
+      <w:r>
+        <w:rPr>
+          <w:b/>
+          <w:bCs/>
+          <w:highlight w:val="yellow"/>
+        </w:rPr>
+        <w:t>)</w:t>
+      </w:r>
+      <w:r>
+        <w:t xml:space="preserve"> method</w:t>
+      </w:r>
+    </w:p>
+    <w:p>
+      <w:pPr>
+        <w:pStyle w:val="NoSpacing"/>
+      </w:pPr>
+      <w:r>
+        <w:t xml:space="preserve">  </w:t>
+      </w:r>
+    </w:p>
+    <w:p>
+      <w:pPr>
+        <w:pStyle w:val="NoSpacing"/>
+      </w:pPr>
+    </w:p>
+    <w:p>
+      <w:pPr>
+        <w:pStyle w:val="NoSpacing"/>
+      </w:pPr>
+    </w:p>
+    <w:p>
+      <w:r>
+        <w:br w:type="page"/>
+      </w:r>
+    </w:p>
+    <w:p>
+      <w:pPr>
+        <w:pStyle w:val="NoSpacing"/>
+        <w:rPr>
+          <w:b/>
+          <w:bCs/>
+          <w:u w:val="single"/>
+        </w:rPr>
+      </w:pPr>
+      <w:r>
+        <w:rPr>
+          <w:b/>
+          <w:bCs/>
+          <w:u w:val="single"/>
+        </w:rPr>
+        <w:lastRenderedPageBreak/>
+        <w:t>Parameter</w:t>
+      </w:r>
+    </w:p>
+    <w:p>
+      <w:pPr>
+        <w:pStyle w:val="NoSpacing"/>
+        <w:numPr>
+          <w:ilvl w:val="0"/>
+          <w:numId w:val="7"/>
+        </w:numPr>
+        <w:rPr>
+          <w:b/>
+          <w:bCs/>
+          <w:u w:val="single"/>
+        </w:rPr>
+      </w:pPr>
+      <w:r>
+        <w:t>Parameter is the use information/Data</w:t>
+      </w:r>
+    </w:p>
+    <w:p>
+      <w:pPr>
+        <w:pStyle w:val="NoSpacing"/>
+        <w:numPr>
+          <w:ilvl w:val="0"/>
+          <w:numId w:val="7"/>
+        </w:numPr>
+        <w:rPr>
+          <w:b/>
+          <w:bCs/>
+          <w:u w:val="single"/>
+        </w:rPr>
+      </w:pPr>
+      <w:r>
+        <w:t>This data will be always pass from the URL</w:t>
+      </w:r>
+    </w:p>
+    <w:p>
+      <w:pPr>
+        <w:pStyle w:val="NoSpacing"/>
+        <w:numPr>
+          <w:ilvl w:val="0"/>
+          <w:numId w:val="7"/>
+        </w:numPr>
+        <w:rPr>
+          <w:b/>
+          <w:bCs/>
+          <w:u w:val="single"/>
+        </w:rPr>
+      </w:pPr>
+      <w:r>
+        <w:t xml:space="preserve">Parameters can be added inside the request after ‘?’ or it can be pass from the request body. </w:t>
+      </w:r>
+      <w:r>
+        <w:rPr>
+          <w:b/>
+          <w:bCs/>
+          <w:u w:val="single"/>
+        </w:rPr>
+        <w:t xml:space="preserve">  </w:t>
+      </w:r>
+    </w:p>
+    <w:p>
+      <w:pPr>
+        <w:pStyle w:val="NoSpacing"/>
+        <w:numPr>
+          <w:ilvl w:val="0"/>
+          <w:numId w:val="7"/>
+        </w:numPr>
+      </w:pPr>
+      <w:r>
+        <w:t>Parameters</w:t>
+      </w:r>
+      <w:r>
+        <w:t xml:space="preserve"> are always in string format.</w:t>
+      </w:r>
+      <w:r>
+        <w:t xml:space="preserve"> </w:t>
+      </w:r>
+    </w:p>
+    <w:p>
+      <w:pPr>
+        <w:pStyle w:val="NoSpacing"/>
+        <w:numPr>
+          <w:ilvl w:val="0"/>
+          <w:numId w:val="7"/>
+        </w:numPr>
+      </w:pPr>
+      <w:r>
+        <w:t xml:space="preserve">This parameter can be received in the </w:t>
+      </w:r>
+      <w:proofErr w:type="spellStart"/>
+      <w:r>
+        <w:t>Jsp</w:t>
+      </w:r>
+      <w:proofErr w:type="spellEnd"/>
+      <w:r>
+        <w:t>/Servlet using request Object</w:t>
+      </w:r>
+    </w:p>
+    <w:p>
+      <w:pPr>
+        <w:pStyle w:val="NoSpacing"/>
+        <w:ind w:left="720"/>
+      </w:pPr>
+      <w:proofErr w:type="spellStart"/>
+      <w:proofErr w:type="gramStart"/>
+      <w:r>
+        <w:t>request.getParameter</w:t>
+      </w:r>
+      <w:proofErr w:type="spellEnd"/>
+      <w:proofErr w:type="gramEnd"/>
+      <w:r>
+        <w:t>(“&lt;name&gt;”);</w:t>
+      </w:r>
+    </w:p>
+    <w:p>
+      <w:pPr>
+        <w:pStyle w:val="NoSpacing"/>
+        <w:numPr>
+          <w:ilvl w:val="0"/>
+          <w:numId w:val="7"/>
+        </w:numPr>
+      </w:pPr>
+      <w:r>
+        <w:t>Every parameter has key and value pair.</w:t>
+      </w:r>
+    </w:p>
+    <w:p>
+      <w:pPr>
+        <w:pStyle w:val="NoSpacing"/>
+        <w:numPr>
+          <w:ilvl w:val="0"/>
+          <w:numId w:val="7"/>
+        </w:numPr>
+      </w:pPr>
+      <w:r>
+        <w:t xml:space="preserve">There can be a multiple parameter in the URL which will be separated by ‘&amp;’ </w:t>
+      </w:r>
+    </w:p>
+    <w:p>
+      <w:pPr>
+        <w:pStyle w:val="NoSpacing"/>
+        <w:ind w:left="720"/>
+      </w:pPr>
     </w:p>
     <w:p>
       <w:r>
@@ -569,7 +1627,7 @@
                     </pic:cNvPicPr>
                   </pic:nvPicPr>
                   <pic:blipFill>
-                    <a:blip r:embed="rId7">
+                    <a:blip r:embed="rId10">
                       <a:extLst>
                         <a:ext uri="{28A0092B-C50C-407E-A947-70E740481C1C}">
                           <a14:useLocalDpi xmlns:a14="http://schemas.microsoft.com/office/drawing/2010/main" val="0"/>

</xml_diff>

<commit_message>
Jsp Intro, Scripting tag, Implicit Object
Jsp Intro, Scripting tag, Implicit Object
</commit_message>
<xml_diff>
--- a/docs/AdvJava.docx
+++ b/docs/AdvJava.docx
@@ -657,7 +657,7 @@
           <w:szCs w:val="32"/>
         </w:rPr>
         <w:drawing>
-          <wp:inline distT="0" distB="0" distL="0" distR="0" wp14:anchorId="6D0748EB" wp14:editId="6110290A">
+          <wp:inline distT="0" distB="0" distL="0" distR="0" wp14:anchorId="6D0748EB" wp14:editId="12C3B1B7">
             <wp:extent cx="5934710" cy="661035"/>
             <wp:effectExtent l="0" t="0" r="8890" b="5715"/>
             <wp:docPr id="238411225" name="Picture 2"/>
@@ -2387,6 +2387,1794 @@
       </w:r>
     </w:p>
     <w:p/>
+    <w:p/>
+    <w:p/>
+    <w:p/>
+    <w:p>
+      <w:r>
+        <w:br w:type="page"/>
+      </w:r>
+    </w:p>
+    <w:p>
+      <w:pPr>
+        <w:pStyle w:val="NoSpacing"/>
+        <w:rPr>
+          <w:b/>
+          <w:bCs/>
+          <w:sz w:val="44"/>
+          <w:szCs w:val="44"/>
+          <w:u w:val="single"/>
+        </w:rPr>
+      </w:pPr>
+      <w:r>
+        <w:rPr>
+          <w:b/>
+          <w:bCs/>
+          <w:sz w:val="44"/>
+          <w:szCs w:val="44"/>
+          <w:u w:val="single"/>
+        </w:rPr>
+        <w:lastRenderedPageBreak/>
+        <w:t>JSP</w:t>
+      </w:r>
+    </w:p>
+    <w:p>
+      <w:pPr>
+        <w:pStyle w:val="NoSpacing"/>
+        <w:numPr>
+          <w:ilvl w:val="0"/>
+          <w:numId w:val="24"/>
+        </w:numPr>
+        <w:rPr>
+          <w:sz w:val="24"/>
+          <w:szCs w:val="24"/>
+        </w:rPr>
+      </w:pPr>
+      <w:r>
+        <w:rPr>
+          <w:sz w:val="24"/>
+          <w:szCs w:val="24"/>
+        </w:rPr>
+        <w:t>JSP is a Java Server Pages.</w:t>
+      </w:r>
+    </w:p>
+    <w:p>
+      <w:pPr>
+        <w:pStyle w:val="NoSpacing"/>
+        <w:numPr>
+          <w:ilvl w:val="0"/>
+          <w:numId w:val="24"/>
+        </w:numPr>
+        <w:rPr>
+          <w:sz w:val="24"/>
+          <w:szCs w:val="24"/>
+        </w:rPr>
+      </w:pPr>
+      <w:r>
+        <w:rPr>
+          <w:sz w:val="24"/>
+          <w:szCs w:val="24"/>
+        </w:rPr>
+        <w:t>The extension of JSP page is .</w:t>
+      </w:r>
+      <w:proofErr w:type="spellStart"/>
+      <w:r>
+        <w:rPr>
+          <w:sz w:val="24"/>
+          <w:szCs w:val="24"/>
+        </w:rPr>
+        <w:t>jsp</w:t>
+      </w:r>
+      <w:proofErr w:type="spellEnd"/>
+      <w:r>
+        <w:rPr>
+          <w:sz w:val="24"/>
+          <w:szCs w:val="24"/>
+        </w:rPr>
+        <w:t>.</w:t>
+      </w:r>
+    </w:p>
+    <w:p>
+      <w:pPr>
+        <w:pStyle w:val="NoSpacing"/>
+        <w:numPr>
+          <w:ilvl w:val="0"/>
+          <w:numId w:val="24"/>
+        </w:numPr>
+        <w:rPr>
+          <w:sz w:val="24"/>
+          <w:szCs w:val="24"/>
+        </w:rPr>
+      </w:pPr>
+      <w:r>
+        <w:rPr>
+          <w:sz w:val="24"/>
+          <w:szCs w:val="24"/>
+        </w:rPr>
+        <w:t>JSP is used to design the dynamic web pages.</w:t>
+      </w:r>
+    </w:p>
+    <w:p>
+      <w:pPr>
+        <w:pStyle w:val="NoSpacing"/>
+        <w:numPr>
+          <w:ilvl w:val="0"/>
+          <w:numId w:val="24"/>
+        </w:numPr>
+        <w:rPr>
+          <w:sz w:val="24"/>
+          <w:szCs w:val="24"/>
+        </w:rPr>
+      </w:pPr>
+      <w:r>
+        <w:rPr>
+          <w:sz w:val="24"/>
+          <w:szCs w:val="24"/>
+        </w:rPr>
+        <w:t>Inside JSP you can use HTML language as a primary language.</w:t>
+      </w:r>
+    </w:p>
+    <w:p>
+      <w:pPr>
+        <w:pStyle w:val="NoSpacing"/>
+        <w:numPr>
+          <w:ilvl w:val="0"/>
+          <w:numId w:val="24"/>
+        </w:numPr>
+        <w:rPr>
+          <w:sz w:val="24"/>
+          <w:szCs w:val="24"/>
+        </w:rPr>
+      </w:pPr>
+      <w:r>
+        <w:rPr>
+          <w:sz w:val="24"/>
+          <w:szCs w:val="24"/>
+        </w:rPr>
+        <w:t xml:space="preserve">Other than </w:t>
+      </w:r>
+      <w:proofErr w:type="gramStart"/>
+      <w:r>
+        <w:rPr>
+          <w:sz w:val="24"/>
+          <w:szCs w:val="24"/>
+        </w:rPr>
+        <w:t>HTML  you</w:t>
+      </w:r>
+      <w:proofErr w:type="gramEnd"/>
+      <w:r>
+        <w:rPr>
+          <w:sz w:val="24"/>
+          <w:szCs w:val="24"/>
+        </w:rPr>
+        <w:t xml:space="preserve"> can also use CSS, JavaScript, Java language on JSP page.</w:t>
+      </w:r>
+    </w:p>
+    <w:p>
+      <w:pPr>
+        <w:pStyle w:val="NoSpacing"/>
+        <w:numPr>
+          <w:ilvl w:val="0"/>
+          <w:numId w:val="24"/>
+        </w:numPr>
+        <w:rPr>
+          <w:sz w:val="24"/>
+          <w:szCs w:val="24"/>
+        </w:rPr>
+      </w:pPr>
+      <w:r>
+        <w:rPr>
+          <w:sz w:val="24"/>
+          <w:szCs w:val="24"/>
+        </w:rPr>
+        <w:t>In JSP java will be added inside HTML</w:t>
+      </w:r>
+      <w:r>
+        <w:rPr>
+          <w:sz w:val="24"/>
+          <w:szCs w:val="24"/>
+        </w:rPr>
+        <w:t xml:space="preserve"> (JAVA in HTML)</w:t>
+      </w:r>
+    </w:p>
+    <w:p>
+      <w:pPr>
+        <w:pStyle w:val="NoSpacing"/>
+        <w:numPr>
+          <w:ilvl w:val="0"/>
+          <w:numId w:val="24"/>
+        </w:numPr>
+        <w:rPr>
+          <w:sz w:val="24"/>
+          <w:szCs w:val="24"/>
+        </w:rPr>
+      </w:pPr>
+      <w:r>
+        <w:rPr>
+          <w:sz w:val="24"/>
+          <w:szCs w:val="24"/>
+        </w:rPr>
+        <w:t>Every JSP page gets converted into Java class which is servlet</w:t>
+      </w:r>
+      <w:r>
+        <w:rPr>
+          <w:sz w:val="24"/>
+          <w:szCs w:val="24"/>
+        </w:rPr>
+        <w:t xml:space="preserve"> before execution.</w:t>
+      </w:r>
+    </w:p>
+    <w:p>
+      <w:pPr>
+        <w:pStyle w:val="NoSpacing"/>
+        <w:numPr>
+          <w:ilvl w:val="0"/>
+          <w:numId w:val="24"/>
+        </w:numPr>
+        <w:rPr>
+          <w:sz w:val="24"/>
+          <w:szCs w:val="24"/>
+        </w:rPr>
+      </w:pPr>
+      <w:r>
+        <w:rPr>
+          <w:sz w:val="24"/>
+          <w:szCs w:val="24"/>
+        </w:rPr>
+        <w:t xml:space="preserve">It is not necessary to provide URL for the JSP. By </w:t>
+      </w:r>
+      <w:proofErr w:type="gramStart"/>
+      <w:r>
+        <w:rPr>
+          <w:sz w:val="24"/>
+          <w:szCs w:val="24"/>
+        </w:rPr>
+        <w:t>default</w:t>
+      </w:r>
+      <w:proofErr w:type="gramEnd"/>
+      <w:r>
+        <w:rPr>
+          <w:sz w:val="24"/>
+          <w:szCs w:val="24"/>
+        </w:rPr>
+        <w:t xml:space="preserve"> every </w:t>
+      </w:r>
+      <w:proofErr w:type="spellStart"/>
+      <w:r>
+        <w:rPr>
+          <w:sz w:val="24"/>
+          <w:szCs w:val="24"/>
+        </w:rPr>
+        <w:t>jsp</w:t>
+      </w:r>
+      <w:proofErr w:type="spellEnd"/>
+      <w:r>
+        <w:rPr>
+          <w:sz w:val="24"/>
+          <w:szCs w:val="24"/>
+        </w:rPr>
+        <w:t xml:space="preserve"> page has a default </w:t>
+      </w:r>
+      <w:proofErr w:type="spellStart"/>
+      <w:r>
+        <w:rPr>
+          <w:sz w:val="24"/>
+          <w:szCs w:val="24"/>
+        </w:rPr>
+        <w:t>url</w:t>
+      </w:r>
+      <w:proofErr w:type="spellEnd"/>
+      <w:r>
+        <w:rPr>
+          <w:sz w:val="24"/>
+          <w:szCs w:val="24"/>
+        </w:rPr>
+        <w:t xml:space="preserve"> as /</w:t>
+      </w:r>
+      <w:proofErr w:type="spellStart"/>
+      <w:r>
+        <w:rPr>
+          <w:sz w:val="24"/>
+          <w:szCs w:val="24"/>
+        </w:rPr>
+        <w:t>pageName.jsp</w:t>
+      </w:r>
+      <w:proofErr w:type="spellEnd"/>
+    </w:p>
+    <w:p>
+      <w:pPr>
+        <w:pStyle w:val="NoSpacing"/>
+        <w:numPr>
+          <w:ilvl w:val="0"/>
+          <w:numId w:val="24"/>
+        </w:numPr>
+        <w:rPr>
+          <w:sz w:val="24"/>
+          <w:szCs w:val="24"/>
+        </w:rPr>
+      </w:pPr>
+      <w:r>
+        <w:rPr>
+          <w:sz w:val="24"/>
+          <w:szCs w:val="24"/>
+        </w:rPr>
+        <w:t>JSP pages are mainly use to design the pages.</w:t>
+      </w:r>
+      <w:r>
+        <w:rPr>
+          <w:sz w:val="24"/>
+          <w:szCs w:val="24"/>
+        </w:rPr>
+        <w:t xml:space="preserve"> </w:t>
+      </w:r>
+    </w:p>
+    <w:p>
+      <w:pPr>
+        <w:pStyle w:val="NoSpacing"/>
+        <w:numPr>
+          <w:ilvl w:val="0"/>
+          <w:numId w:val="24"/>
+        </w:numPr>
+        <w:rPr>
+          <w:sz w:val="24"/>
+          <w:szCs w:val="24"/>
+        </w:rPr>
+      </w:pPr>
+      <w:r>
+        <w:rPr>
+          <w:sz w:val="24"/>
+          <w:szCs w:val="24"/>
+        </w:rPr>
+        <w:t xml:space="preserve">JSP pages will be created inside </w:t>
+      </w:r>
+      <w:proofErr w:type="spellStart"/>
+      <w:r>
+        <w:rPr>
+          <w:sz w:val="24"/>
+          <w:szCs w:val="24"/>
+        </w:rPr>
+        <w:t>src</w:t>
+      </w:r>
+      <w:proofErr w:type="spellEnd"/>
+      <w:r>
+        <w:rPr>
+          <w:sz w:val="24"/>
+          <w:szCs w:val="24"/>
+        </w:rPr>
+        <w:t>/main/</w:t>
+      </w:r>
+      <w:r>
+        <w:rPr>
+          <w:sz w:val="24"/>
+          <w:szCs w:val="24"/>
+        </w:rPr>
+        <w:t xml:space="preserve">webapp folder. </w:t>
+      </w:r>
+    </w:p>
+    <w:p>
+      <w:pPr>
+        <w:pStyle w:val="NoSpacing"/>
+        <w:rPr>
+          <w:sz w:val="24"/>
+          <w:szCs w:val="24"/>
+        </w:rPr>
+      </w:pPr>
+    </w:p>
+    <w:p>
+      <w:pPr>
+        <w:pStyle w:val="NoSpacing"/>
+        <w:rPr>
+          <w:b/>
+          <w:bCs/>
+          <w:sz w:val="24"/>
+          <w:szCs w:val="24"/>
+          <w:u w:val="single"/>
+        </w:rPr>
+      </w:pPr>
+      <w:r>
+        <w:rPr>
+          <w:b/>
+          <w:bCs/>
+          <w:sz w:val="24"/>
+          <w:szCs w:val="24"/>
+          <w:u w:val="single"/>
+        </w:rPr>
+        <w:t>Writing Java Code on JSP page</w:t>
+      </w:r>
+    </w:p>
+    <w:p>
+      <w:pPr>
+        <w:pStyle w:val="NoSpacing"/>
+        <w:numPr>
+          <w:ilvl w:val="0"/>
+          <w:numId w:val="25"/>
+        </w:numPr>
+        <w:rPr>
+          <w:sz w:val="24"/>
+          <w:szCs w:val="24"/>
+        </w:rPr>
+      </w:pPr>
+      <w:r>
+        <w:rPr>
+          <w:sz w:val="24"/>
+          <w:szCs w:val="24"/>
+        </w:rPr>
+        <w:t>Using Java code on the JSP page you can make your page dynamic.</w:t>
+      </w:r>
+    </w:p>
+    <w:p>
+      <w:pPr>
+        <w:pStyle w:val="NoSpacing"/>
+        <w:numPr>
+          <w:ilvl w:val="0"/>
+          <w:numId w:val="25"/>
+        </w:numPr>
+        <w:rPr>
+          <w:sz w:val="24"/>
+          <w:szCs w:val="24"/>
+        </w:rPr>
+      </w:pPr>
+      <w:r>
+        <w:rPr>
+          <w:sz w:val="24"/>
+          <w:szCs w:val="24"/>
+        </w:rPr>
+        <w:t>To Write a java code JSP provided tags which is known as Scripting tags</w:t>
+      </w:r>
+      <w:r>
+        <w:rPr>
+          <w:sz w:val="24"/>
+          <w:szCs w:val="24"/>
+        </w:rPr>
+        <w:t>/element</w:t>
+      </w:r>
+      <w:r>
+        <w:rPr>
+          <w:sz w:val="24"/>
+          <w:szCs w:val="24"/>
+        </w:rPr>
+        <w:t>.</w:t>
+      </w:r>
+    </w:p>
+    <w:p>
+      <w:pPr>
+        <w:pStyle w:val="NoSpacing"/>
+        <w:numPr>
+          <w:ilvl w:val="0"/>
+          <w:numId w:val="25"/>
+        </w:numPr>
+        <w:rPr>
+          <w:sz w:val="24"/>
+          <w:szCs w:val="24"/>
+        </w:rPr>
+      </w:pPr>
+      <w:r>
+        <w:rPr>
+          <w:sz w:val="24"/>
+          <w:szCs w:val="24"/>
+        </w:rPr>
+        <w:t>Nested of scripting is not allowed to achieve this you have to use break and continue rule.</w:t>
+      </w:r>
+    </w:p>
+    <w:p>
+      <w:pPr>
+        <w:pStyle w:val="NoSpacing"/>
+        <w:numPr>
+          <w:ilvl w:val="0"/>
+          <w:numId w:val="25"/>
+        </w:numPr>
+        <w:rPr>
+          <w:sz w:val="24"/>
+          <w:szCs w:val="24"/>
+        </w:rPr>
+      </w:pPr>
+      <w:r>
+        <w:rPr>
+          <w:sz w:val="24"/>
+          <w:szCs w:val="24"/>
+        </w:rPr>
+        <w:t xml:space="preserve">There are 3 </w:t>
+      </w:r>
+      <w:r>
+        <w:rPr>
+          <w:sz w:val="24"/>
+          <w:szCs w:val="24"/>
+        </w:rPr>
+        <w:t>types of scripting tags/elements</w:t>
+      </w:r>
+    </w:p>
+    <w:p>
+      <w:pPr>
+        <w:pStyle w:val="NoSpacing"/>
+        <w:numPr>
+          <w:ilvl w:val="1"/>
+          <w:numId w:val="25"/>
+        </w:numPr>
+        <w:rPr>
+          <w:b/>
+          <w:bCs/>
+          <w:sz w:val="24"/>
+          <w:szCs w:val="24"/>
+          <w:u w:val="single"/>
+        </w:rPr>
+      </w:pPr>
+      <w:proofErr w:type="spellStart"/>
+      <w:r>
+        <w:rPr>
+          <w:b/>
+          <w:bCs/>
+          <w:sz w:val="24"/>
+          <w:szCs w:val="24"/>
+          <w:u w:val="single"/>
+        </w:rPr>
+        <w:t>Scriptlet</w:t>
+      </w:r>
+      <w:proofErr w:type="spellEnd"/>
+      <w:r>
+        <w:rPr>
+          <w:b/>
+          <w:bCs/>
+          <w:sz w:val="24"/>
+          <w:szCs w:val="24"/>
+          <w:u w:val="single"/>
+        </w:rPr>
+        <w:t xml:space="preserve"> Tag</w:t>
+      </w:r>
+    </w:p>
+    <w:p>
+      <w:pPr>
+        <w:pStyle w:val="NoSpacing"/>
+        <w:numPr>
+          <w:ilvl w:val="2"/>
+          <w:numId w:val="25"/>
+        </w:numPr>
+        <w:rPr>
+          <w:sz w:val="24"/>
+          <w:szCs w:val="24"/>
+        </w:rPr>
+      </w:pPr>
+      <w:r>
+        <w:rPr>
+          <w:sz w:val="24"/>
+          <w:szCs w:val="24"/>
+        </w:rPr>
+        <w:t xml:space="preserve">Is use to write the java code on JSP page. This code gets added into converted page inside service method. </w:t>
+      </w:r>
+    </w:p>
+    <w:p>
+      <w:pPr>
+        <w:pStyle w:val="NoSpacing"/>
+        <w:numPr>
+          <w:ilvl w:val="2"/>
+          <w:numId w:val="25"/>
+        </w:numPr>
+        <w:rPr>
+          <w:sz w:val="24"/>
+          <w:szCs w:val="24"/>
+        </w:rPr>
+      </w:pPr>
+      <w:r>
+        <w:rPr>
+          <w:sz w:val="24"/>
+          <w:szCs w:val="24"/>
+        </w:rPr>
+        <w:t>The java code you added inside this tag will the local code.</w:t>
+      </w:r>
+    </w:p>
+    <w:p>
+      <w:pPr>
+        <w:pStyle w:val="NoSpacing"/>
+        <w:numPr>
+          <w:ilvl w:val="2"/>
+          <w:numId w:val="25"/>
+        </w:numPr>
+        <w:rPr>
+          <w:sz w:val="24"/>
+          <w:szCs w:val="24"/>
+        </w:rPr>
+      </w:pPr>
+      <w:r>
+        <w:rPr>
+          <w:sz w:val="24"/>
+          <w:szCs w:val="24"/>
+        </w:rPr>
+        <w:t xml:space="preserve">Using this </w:t>
+      </w:r>
+      <w:proofErr w:type="gramStart"/>
+      <w:r>
+        <w:rPr>
+          <w:sz w:val="24"/>
+          <w:szCs w:val="24"/>
+        </w:rPr>
+        <w:t>tag</w:t>
+      </w:r>
+      <w:proofErr w:type="gramEnd"/>
+      <w:r>
+        <w:rPr>
+          <w:sz w:val="24"/>
+          <w:szCs w:val="24"/>
+        </w:rPr>
+        <w:t xml:space="preserve"> you cannot create Instance and static variables. </w:t>
+      </w:r>
+      <w:proofErr w:type="gramStart"/>
+      <w:r>
+        <w:rPr>
+          <w:sz w:val="24"/>
+          <w:szCs w:val="24"/>
+        </w:rPr>
+        <w:t>Also</w:t>
+      </w:r>
+      <w:proofErr w:type="gramEnd"/>
+      <w:r>
+        <w:rPr>
+          <w:sz w:val="24"/>
+          <w:szCs w:val="24"/>
+        </w:rPr>
+        <w:t xml:space="preserve"> you cannot create a custom method using this tag.</w:t>
+      </w:r>
+    </w:p>
+    <w:p>
+      <w:pPr>
+        <w:pStyle w:val="NoSpacing"/>
+        <w:numPr>
+          <w:ilvl w:val="2"/>
+          <w:numId w:val="25"/>
+        </w:numPr>
+        <w:rPr>
+          <w:sz w:val="24"/>
+          <w:szCs w:val="24"/>
+        </w:rPr>
+      </w:pPr>
+      <w:r>
+        <w:rPr>
+          <w:sz w:val="24"/>
+          <w:szCs w:val="24"/>
+        </w:rPr>
+        <w:t>Syntax:</w:t>
+      </w:r>
+    </w:p>
+    <w:p>
+      <w:pPr>
+        <w:pStyle w:val="NoSpacing"/>
+        <w:ind w:left="2160"/>
+        <w:rPr>
+          <w:b/>
+          <w:bCs/>
+          <w:sz w:val="24"/>
+          <w:szCs w:val="24"/>
+        </w:rPr>
+      </w:pPr>
+      <w:r>
+        <w:rPr>
+          <w:b/>
+          <w:bCs/>
+          <w:sz w:val="24"/>
+          <w:szCs w:val="24"/>
+          <w:highlight w:val="yellow"/>
+        </w:rPr>
+        <w:t>&lt;%    Java Code   %&gt;</w:t>
+      </w:r>
+    </w:p>
+    <w:p>
+      <w:pPr>
+        <w:pStyle w:val="NoSpacing"/>
+        <w:numPr>
+          <w:ilvl w:val="1"/>
+          <w:numId w:val="25"/>
+        </w:numPr>
+        <w:rPr>
+          <w:b/>
+          <w:bCs/>
+          <w:sz w:val="24"/>
+          <w:szCs w:val="24"/>
+          <w:u w:val="single"/>
+        </w:rPr>
+      </w:pPr>
+      <w:r>
+        <w:rPr>
+          <w:b/>
+          <w:bCs/>
+          <w:sz w:val="24"/>
+          <w:szCs w:val="24"/>
+          <w:u w:val="single"/>
+        </w:rPr>
+        <w:t>Expression Tag</w:t>
+      </w:r>
+    </w:p>
+    <w:p>
+      <w:pPr>
+        <w:pStyle w:val="NoSpacing"/>
+        <w:numPr>
+          <w:ilvl w:val="2"/>
+          <w:numId w:val="25"/>
+        </w:numPr>
+        <w:rPr>
+          <w:sz w:val="24"/>
+          <w:szCs w:val="24"/>
+        </w:rPr>
+      </w:pPr>
+      <w:r>
+        <w:rPr>
+          <w:sz w:val="24"/>
+          <w:szCs w:val="24"/>
+        </w:rPr>
+        <w:t xml:space="preserve">Using this </w:t>
+      </w:r>
+      <w:proofErr w:type="gramStart"/>
+      <w:r>
+        <w:rPr>
+          <w:sz w:val="24"/>
+          <w:szCs w:val="24"/>
+        </w:rPr>
+        <w:t>tag</w:t>
+      </w:r>
+      <w:proofErr w:type="gramEnd"/>
+      <w:r>
+        <w:rPr>
+          <w:sz w:val="24"/>
+          <w:szCs w:val="24"/>
+        </w:rPr>
+        <w:t xml:space="preserve"> you can display the result on the Browser as an response.</w:t>
+      </w:r>
+    </w:p>
+    <w:p>
+      <w:pPr>
+        <w:pStyle w:val="NoSpacing"/>
+        <w:numPr>
+          <w:ilvl w:val="2"/>
+          <w:numId w:val="25"/>
+        </w:numPr>
+        <w:rPr>
+          <w:sz w:val="24"/>
+          <w:szCs w:val="24"/>
+        </w:rPr>
+      </w:pPr>
+      <w:r>
+        <w:rPr>
+          <w:sz w:val="24"/>
+          <w:szCs w:val="24"/>
+        </w:rPr>
+        <w:t xml:space="preserve">This is use to execute the java expressions and print the results on the browser. </w:t>
+      </w:r>
+    </w:p>
+    <w:p>
+      <w:pPr>
+        <w:pStyle w:val="NoSpacing"/>
+        <w:numPr>
+          <w:ilvl w:val="2"/>
+          <w:numId w:val="25"/>
+        </w:numPr>
+        <w:rPr>
+          <w:sz w:val="24"/>
+          <w:szCs w:val="24"/>
+        </w:rPr>
+      </w:pPr>
+      <w:r>
+        <w:rPr>
+          <w:sz w:val="24"/>
+          <w:szCs w:val="24"/>
+        </w:rPr>
+        <w:t xml:space="preserve">The java code written inside tag will also gets added inside a service </w:t>
+      </w:r>
+      <w:proofErr w:type="gramStart"/>
+      <w:r>
+        <w:rPr>
+          <w:sz w:val="24"/>
+          <w:szCs w:val="24"/>
+        </w:rPr>
+        <w:t>methods</w:t>
+      </w:r>
+      <w:proofErr w:type="gramEnd"/>
+      <w:r>
+        <w:rPr>
+          <w:sz w:val="24"/>
+          <w:szCs w:val="24"/>
+        </w:rPr>
+        <w:t>.</w:t>
+      </w:r>
+      <w:r>
+        <w:rPr>
+          <w:sz w:val="24"/>
+          <w:szCs w:val="24"/>
+        </w:rPr>
+        <w:t xml:space="preserve"> This code gets added inside a</w:t>
+      </w:r>
+      <w:r>
+        <w:rPr>
+          <w:sz w:val="24"/>
+          <w:szCs w:val="24"/>
+        </w:rPr>
+        <w:t>n</w:t>
+      </w:r>
+      <w:r>
+        <w:rPr>
+          <w:sz w:val="24"/>
+          <w:szCs w:val="24"/>
+        </w:rPr>
+        <w:t xml:space="preserve"> </w:t>
+      </w:r>
+      <w:proofErr w:type="spellStart"/>
+      <w:r>
+        <w:rPr>
+          <w:sz w:val="24"/>
+          <w:szCs w:val="24"/>
+        </w:rPr>
+        <w:t>out.</w:t>
+      </w:r>
+      <w:proofErr w:type="gramStart"/>
+      <w:r>
+        <w:rPr>
+          <w:sz w:val="24"/>
+          <w:szCs w:val="24"/>
+        </w:rPr>
+        <w:t>print</w:t>
+      </w:r>
+      <w:proofErr w:type="spellEnd"/>
+      <w:r>
+        <w:rPr>
+          <w:sz w:val="24"/>
+          <w:szCs w:val="24"/>
+        </w:rPr>
+        <w:t>(</w:t>
+      </w:r>
+      <w:proofErr w:type="gramEnd"/>
+      <w:r>
+        <w:rPr>
+          <w:sz w:val="24"/>
+          <w:szCs w:val="24"/>
+        </w:rPr>
+        <w:t>) method.</w:t>
+      </w:r>
+    </w:p>
+    <w:p>
+      <w:pPr>
+        <w:pStyle w:val="NoSpacing"/>
+        <w:numPr>
+          <w:ilvl w:val="2"/>
+          <w:numId w:val="25"/>
+        </w:numPr>
+        <w:rPr>
+          <w:sz w:val="24"/>
+          <w:szCs w:val="24"/>
+        </w:rPr>
+      </w:pPr>
+      <w:r>
+        <w:rPr>
+          <w:sz w:val="24"/>
+          <w:szCs w:val="24"/>
+        </w:rPr>
+        <w:t>Syntax:</w:t>
+      </w:r>
+    </w:p>
+    <w:p>
+      <w:pPr>
+        <w:pStyle w:val="NoSpacing"/>
+        <w:ind w:left="2160"/>
+        <w:rPr>
+          <w:b/>
+          <w:bCs/>
+          <w:sz w:val="24"/>
+          <w:szCs w:val="24"/>
+        </w:rPr>
+      </w:pPr>
+      <w:r>
+        <w:rPr>
+          <w:b/>
+          <w:bCs/>
+          <w:sz w:val="24"/>
+          <w:szCs w:val="24"/>
+          <w:highlight w:val="yellow"/>
+        </w:rPr>
+        <w:t>&lt;%=   Java Expression %&gt;</w:t>
+      </w:r>
+    </w:p>
+    <w:p>
+      <w:pPr>
+        <w:pStyle w:val="NoSpacing"/>
+        <w:numPr>
+          <w:ilvl w:val="1"/>
+          <w:numId w:val="25"/>
+        </w:numPr>
+        <w:rPr>
+          <w:b/>
+          <w:bCs/>
+          <w:sz w:val="24"/>
+          <w:szCs w:val="24"/>
+          <w:u w:val="single"/>
+        </w:rPr>
+      </w:pPr>
+      <w:r>
+        <w:rPr>
+          <w:b/>
+          <w:bCs/>
+          <w:sz w:val="24"/>
+          <w:szCs w:val="24"/>
+          <w:u w:val="single"/>
+        </w:rPr>
+        <w:t>Declaration Tag</w:t>
+      </w:r>
+    </w:p>
+    <w:p>
+      <w:pPr>
+        <w:pStyle w:val="NoSpacing"/>
+        <w:numPr>
+          <w:ilvl w:val="2"/>
+          <w:numId w:val="25"/>
+        </w:numPr>
+        <w:rPr>
+          <w:sz w:val="24"/>
+          <w:szCs w:val="24"/>
+        </w:rPr>
+      </w:pPr>
+      <w:r>
+        <w:rPr>
+          <w:sz w:val="24"/>
+          <w:szCs w:val="24"/>
+        </w:rPr>
+        <w:t xml:space="preserve">Using this </w:t>
+      </w:r>
+      <w:proofErr w:type="gramStart"/>
+      <w:r>
+        <w:rPr>
+          <w:sz w:val="24"/>
+          <w:szCs w:val="24"/>
+        </w:rPr>
+        <w:t>tag</w:t>
+      </w:r>
+      <w:proofErr w:type="gramEnd"/>
+      <w:r>
+        <w:rPr>
+          <w:sz w:val="24"/>
+          <w:szCs w:val="24"/>
+        </w:rPr>
+        <w:t xml:space="preserve"> you can write a java code which will gets added inside the class and outside the service method. </w:t>
+      </w:r>
+    </w:p>
+    <w:p>
+      <w:pPr>
+        <w:pStyle w:val="NoSpacing"/>
+        <w:numPr>
+          <w:ilvl w:val="2"/>
+          <w:numId w:val="25"/>
+        </w:numPr>
+        <w:rPr>
+          <w:sz w:val="24"/>
+          <w:szCs w:val="24"/>
+        </w:rPr>
+      </w:pPr>
+      <w:r>
+        <w:rPr>
+          <w:sz w:val="24"/>
+          <w:szCs w:val="24"/>
+        </w:rPr>
+        <w:t xml:space="preserve">Using this </w:t>
+      </w:r>
+      <w:proofErr w:type="gramStart"/>
+      <w:r>
+        <w:rPr>
+          <w:sz w:val="24"/>
+          <w:szCs w:val="24"/>
+        </w:rPr>
+        <w:t>tag</w:t>
+      </w:r>
+      <w:proofErr w:type="gramEnd"/>
+      <w:r>
+        <w:rPr>
+          <w:sz w:val="24"/>
+          <w:szCs w:val="24"/>
+        </w:rPr>
+        <w:t xml:space="preserve"> you can add the instance level code inside </w:t>
+      </w:r>
+      <w:proofErr w:type="spellStart"/>
+      <w:r>
+        <w:rPr>
+          <w:sz w:val="24"/>
+          <w:szCs w:val="24"/>
+        </w:rPr>
+        <w:t>jsp</w:t>
+      </w:r>
+      <w:proofErr w:type="spellEnd"/>
+      <w:r>
+        <w:rPr>
+          <w:sz w:val="24"/>
+          <w:szCs w:val="24"/>
+        </w:rPr>
+        <w:t xml:space="preserve"> page.</w:t>
+      </w:r>
+    </w:p>
+    <w:p>
+      <w:pPr>
+        <w:pStyle w:val="NoSpacing"/>
+        <w:numPr>
+          <w:ilvl w:val="2"/>
+          <w:numId w:val="25"/>
+        </w:numPr>
+        <w:rPr>
+          <w:sz w:val="24"/>
+          <w:szCs w:val="24"/>
+        </w:rPr>
+      </w:pPr>
+      <w:r>
+        <w:rPr>
+          <w:sz w:val="24"/>
+          <w:szCs w:val="24"/>
+        </w:rPr>
+        <w:t xml:space="preserve">You can create static variable, instance variable and methods </w:t>
+      </w:r>
+    </w:p>
+    <w:p>
+      <w:pPr>
+        <w:pStyle w:val="NoSpacing"/>
+        <w:numPr>
+          <w:ilvl w:val="2"/>
+          <w:numId w:val="25"/>
+        </w:numPr>
+        <w:rPr>
+          <w:sz w:val="24"/>
+          <w:szCs w:val="24"/>
+        </w:rPr>
+      </w:pPr>
+      <w:r>
+        <w:rPr>
+          <w:sz w:val="24"/>
+          <w:szCs w:val="24"/>
+        </w:rPr>
+        <w:t>Syntax</w:t>
+      </w:r>
+      <w:r>
+        <w:rPr>
+          <w:sz w:val="24"/>
+          <w:szCs w:val="24"/>
+        </w:rPr>
+        <w:t>:</w:t>
+      </w:r>
+    </w:p>
+    <w:p>
+      <w:pPr>
+        <w:pStyle w:val="NoSpacing"/>
+        <w:ind w:left="2160"/>
+        <w:rPr>
+          <w:b/>
+          <w:bCs/>
+          <w:sz w:val="24"/>
+          <w:szCs w:val="24"/>
+        </w:rPr>
+      </w:pPr>
+      <w:r>
+        <w:rPr>
+          <w:b/>
+          <w:bCs/>
+          <w:sz w:val="24"/>
+          <w:szCs w:val="24"/>
+          <w:highlight w:val="yellow"/>
+        </w:rPr>
+        <w:t>&lt;%!  Java Code %&gt;</w:t>
+      </w:r>
+    </w:p>
+    <w:p>
+      <w:pPr>
+        <w:rPr>
+          <w:b/>
+          <w:bCs/>
+          <w:sz w:val="24"/>
+          <w:szCs w:val="24"/>
+        </w:rPr>
+      </w:pPr>
+      <w:r>
+        <w:rPr>
+          <w:b/>
+          <w:bCs/>
+          <w:sz w:val="24"/>
+          <w:szCs w:val="24"/>
+        </w:rPr>
+        <w:br w:type="page"/>
+      </w:r>
+    </w:p>
+    <w:p>
+      <w:pPr>
+        <w:pStyle w:val="NoSpacing"/>
+        <w:rPr>
+          <w:b/>
+          <w:bCs/>
+          <w:sz w:val="28"/>
+          <w:szCs w:val="28"/>
+          <w:u w:val="single"/>
+        </w:rPr>
+      </w:pPr>
+      <w:r>
+        <w:rPr>
+          <w:b/>
+          <w:bCs/>
+          <w:sz w:val="28"/>
+          <w:szCs w:val="28"/>
+          <w:u w:val="single"/>
+        </w:rPr>
+        <w:lastRenderedPageBreak/>
+        <w:t>Implicit Object</w:t>
+      </w:r>
+    </w:p>
+    <w:p>
+      <w:pPr>
+        <w:pStyle w:val="NoSpacing"/>
+        <w:numPr>
+          <w:ilvl w:val="0"/>
+          <w:numId w:val="26"/>
+        </w:numPr>
+        <w:rPr>
+          <w:sz w:val="24"/>
+          <w:szCs w:val="24"/>
+        </w:rPr>
+      </w:pPr>
+      <w:r>
+        <w:rPr>
+          <w:sz w:val="24"/>
+          <w:szCs w:val="24"/>
+        </w:rPr>
+        <w:t>These are the object which are provided by server on every JSP page.</w:t>
+      </w:r>
+    </w:p>
+    <w:p>
+      <w:pPr>
+        <w:pStyle w:val="NoSpacing"/>
+        <w:numPr>
+          <w:ilvl w:val="0"/>
+          <w:numId w:val="26"/>
+        </w:numPr>
+        <w:rPr>
+          <w:sz w:val="24"/>
+          <w:szCs w:val="24"/>
+        </w:rPr>
+      </w:pPr>
+      <w:r>
+        <w:rPr>
+          <w:sz w:val="24"/>
+          <w:szCs w:val="24"/>
+        </w:rPr>
+        <w:t>These object</w:t>
+      </w:r>
+      <w:r>
+        <w:rPr>
+          <w:sz w:val="24"/>
+          <w:szCs w:val="24"/>
+        </w:rPr>
+        <w:t>s</w:t>
+      </w:r>
+      <w:r>
+        <w:rPr>
+          <w:sz w:val="24"/>
+          <w:szCs w:val="24"/>
+        </w:rPr>
+        <w:t xml:space="preserve"> are internally created and provided to use in JSP page.</w:t>
+      </w:r>
+    </w:p>
+    <w:p>
+      <w:pPr>
+        <w:pStyle w:val="NoSpacing"/>
+        <w:numPr>
+          <w:ilvl w:val="0"/>
+          <w:numId w:val="26"/>
+        </w:numPr>
+        <w:rPr>
+          <w:sz w:val="24"/>
+          <w:szCs w:val="24"/>
+        </w:rPr>
+      </w:pPr>
+      <w:r>
+        <w:rPr>
+          <w:sz w:val="24"/>
+          <w:szCs w:val="24"/>
+        </w:rPr>
+        <w:t>All the implicit objects are available only inside service method.</w:t>
+      </w:r>
+    </w:p>
+    <w:p>
+      <w:pPr>
+        <w:pStyle w:val="NoSpacing"/>
+        <w:numPr>
+          <w:ilvl w:val="0"/>
+          <w:numId w:val="26"/>
+        </w:numPr>
+        <w:rPr>
+          <w:b/>
+          <w:bCs/>
+          <w:color w:val="FF0000"/>
+          <w:sz w:val="24"/>
+          <w:szCs w:val="24"/>
+        </w:rPr>
+      </w:pPr>
+      <w:r>
+        <w:rPr>
+          <w:b/>
+          <w:bCs/>
+          <w:color w:val="FF0000"/>
+          <w:sz w:val="24"/>
+          <w:szCs w:val="24"/>
+        </w:rPr>
+        <w:t xml:space="preserve">These objects can be access on JSP page using </w:t>
+      </w:r>
+      <w:proofErr w:type="spellStart"/>
+      <w:r>
+        <w:rPr>
+          <w:b/>
+          <w:bCs/>
+          <w:color w:val="FF0000"/>
+          <w:sz w:val="24"/>
+          <w:szCs w:val="24"/>
+        </w:rPr>
+        <w:t>scriptlet</w:t>
+      </w:r>
+      <w:proofErr w:type="spellEnd"/>
+      <w:r>
+        <w:rPr>
+          <w:b/>
+          <w:bCs/>
+          <w:color w:val="FF0000"/>
+          <w:sz w:val="24"/>
+          <w:szCs w:val="24"/>
+        </w:rPr>
+        <w:t xml:space="preserve"> and expression tags only. </w:t>
+      </w:r>
+    </w:p>
+    <w:p>
+      <w:pPr>
+        <w:pStyle w:val="NoSpacing"/>
+        <w:numPr>
+          <w:ilvl w:val="0"/>
+          <w:numId w:val="26"/>
+        </w:numPr>
+        <w:rPr>
+          <w:sz w:val="24"/>
+          <w:szCs w:val="24"/>
+        </w:rPr>
+      </w:pPr>
+      <w:r>
+        <w:rPr>
+          <w:sz w:val="24"/>
+          <w:szCs w:val="24"/>
+        </w:rPr>
+        <w:t xml:space="preserve">There </w:t>
+      </w:r>
+      <w:proofErr w:type="gramStart"/>
+      <w:r>
+        <w:rPr>
+          <w:sz w:val="24"/>
+          <w:szCs w:val="24"/>
+        </w:rPr>
+        <w:t>are</w:t>
+      </w:r>
+      <w:proofErr w:type="gramEnd"/>
+      <w:r>
+        <w:rPr>
+          <w:sz w:val="24"/>
+          <w:szCs w:val="24"/>
+        </w:rPr>
+        <w:t xml:space="preserve"> total 9 implicit objects available on every JSP page.</w:t>
+      </w:r>
+    </w:p>
+    <w:p>
+      <w:pPr>
+        <w:pStyle w:val="NoSpacing"/>
+        <w:ind w:left="720"/>
+        <w:rPr>
+          <w:sz w:val="24"/>
+          <w:szCs w:val="24"/>
+        </w:rPr>
+      </w:pPr>
+    </w:p>
+    <w:tbl>
+      <w:tblPr>
+        <w:tblStyle w:val="TableGrid"/>
+        <w:tblW w:w="0" w:type="auto"/>
+        <w:tblInd w:w="720" w:type="dxa"/>
+        <w:tblLook w:val="04A0" w:firstRow="1" w:lastRow="0" w:firstColumn="1" w:lastColumn="0" w:noHBand="0" w:noVBand="1"/>
+      </w:tblPr>
+      <w:tblGrid>
+        <w:gridCol w:w="1705"/>
+        <w:gridCol w:w="3960"/>
+      </w:tblGrid>
+      <w:tr>
+        <w:tc>
+          <w:tcPr>
+            <w:tcW w:w="1705" w:type="dxa"/>
+          </w:tcPr>
+          <w:p>
+            <w:pPr>
+              <w:pStyle w:val="NoSpacing"/>
+              <w:rPr>
+                <w:b/>
+                <w:bCs/>
+                <w:sz w:val="24"/>
+                <w:szCs w:val="24"/>
+              </w:rPr>
+            </w:pPr>
+            <w:r>
+              <w:rPr>
+                <w:b/>
+                <w:bCs/>
+                <w:sz w:val="24"/>
+                <w:szCs w:val="24"/>
+              </w:rPr>
+              <w:t>Object Name</w:t>
+            </w:r>
+          </w:p>
+        </w:tc>
+        <w:tc>
+          <w:tcPr>
+            <w:tcW w:w="3960" w:type="dxa"/>
+          </w:tcPr>
+          <w:p>
+            <w:pPr>
+              <w:pStyle w:val="NoSpacing"/>
+              <w:rPr>
+                <w:b/>
+                <w:bCs/>
+                <w:sz w:val="24"/>
+                <w:szCs w:val="24"/>
+              </w:rPr>
+            </w:pPr>
+            <w:r>
+              <w:rPr>
+                <w:b/>
+                <w:bCs/>
+                <w:sz w:val="24"/>
+                <w:szCs w:val="24"/>
+              </w:rPr>
+              <w:t>Class/Interface</w:t>
+            </w:r>
+          </w:p>
+        </w:tc>
+      </w:tr>
+      <w:tr>
+        <w:tc>
+          <w:tcPr>
+            <w:tcW w:w="1705" w:type="dxa"/>
+          </w:tcPr>
+          <w:p>
+            <w:pPr>
+              <w:pStyle w:val="NoSpacing"/>
+              <w:rPr>
+                <w:sz w:val="24"/>
+                <w:szCs w:val="24"/>
+              </w:rPr>
+            </w:pPr>
+            <w:r>
+              <w:rPr>
+                <w:sz w:val="24"/>
+                <w:szCs w:val="24"/>
+              </w:rPr>
+              <w:t>request</w:t>
+            </w:r>
+          </w:p>
+        </w:tc>
+        <w:tc>
+          <w:tcPr>
+            <w:tcW w:w="3960" w:type="dxa"/>
+          </w:tcPr>
+          <w:p>
+            <w:pPr>
+              <w:pStyle w:val="NoSpacing"/>
+              <w:rPr>
+                <w:sz w:val="24"/>
+                <w:szCs w:val="24"/>
+              </w:rPr>
+            </w:pPr>
+            <w:proofErr w:type="spellStart"/>
+            <w:r>
+              <w:rPr>
+                <w:sz w:val="24"/>
+                <w:szCs w:val="24"/>
+              </w:rPr>
+              <w:t>HttpServletRequest</w:t>
+            </w:r>
+            <w:proofErr w:type="spellEnd"/>
+          </w:p>
+        </w:tc>
+      </w:tr>
+      <w:tr>
+        <w:tc>
+          <w:tcPr>
+            <w:tcW w:w="1705" w:type="dxa"/>
+          </w:tcPr>
+          <w:p>
+            <w:pPr>
+              <w:pStyle w:val="NoSpacing"/>
+              <w:rPr>
+                <w:sz w:val="24"/>
+                <w:szCs w:val="24"/>
+              </w:rPr>
+            </w:pPr>
+            <w:r>
+              <w:rPr>
+                <w:sz w:val="24"/>
+                <w:szCs w:val="24"/>
+              </w:rPr>
+              <w:t>response</w:t>
+            </w:r>
+          </w:p>
+        </w:tc>
+        <w:tc>
+          <w:tcPr>
+            <w:tcW w:w="3960" w:type="dxa"/>
+          </w:tcPr>
+          <w:p>
+            <w:pPr>
+              <w:pStyle w:val="NoSpacing"/>
+              <w:rPr>
+                <w:sz w:val="24"/>
+                <w:szCs w:val="24"/>
+              </w:rPr>
+            </w:pPr>
+            <w:proofErr w:type="spellStart"/>
+            <w:r>
+              <w:rPr>
+                <w:sz w:val="24"/>
+                <w:szCs w:val="24"/>
+              </w:rPr>
+              <w:t>HttpServletRe</w:t>
+            </w:r>
+            <w:r>
+              <w:rPr>
+                <w:sz w:val="24"/>
+                <w:szCs w:val="24"/>
+              </w:rPr>
+              <w:t>sponse</w:t>
+            </w:r>
+            <w:proofErr w:type="spellEnd"/>
+          </w:p>
+        </w:tc>
+      </w:tr>
+      <w:tr>
+        <w:tc>
+          <w:tcPr>
+            <w:tcW w:w="1705" w:type="dxa"/>
+          </w:tcPr>
+          <w:p>
+            <w:pPr>
+              <w:pStyle w:val="NoSpacing"/>
+              <w:rPr>
+                <w:sz w:val="24"/>
+                <w:szCs w:val="24"/>
+              </w:rPr>
+            </w:pPr>
+            <w:r>
+              <w:rPr>
+                <w:sz w:val="24"/>
+                <w:szCs w:val="24"/>
+              </w:rPr>
+              <w:t>out</w:t>
+            </w:r>
+          </w:p>
+        </w:tc>
+        <w:tc>
+          <w:tcPr>
+            <w:tcW w:w="3960" w:type="dxa"/>
+          </w:tcPr>
+          <w:p>
+            <w:pPr>
+              <w:pStyle w:val="NoSpacing"/>
+              <w:rPr>
+                <w:sz w:val="24"/>
+                <w:szCs w:val="24"/>
+              </w:rPr>
+            </w:pPr>
+            <w:proofErr w:type="spellStart"/>
+            <w:r>
+              <w:rPr>
+                <w:sz w:val="24"/>
+                <w:szCs w:val="24"/>
+              </w:rPr>
+              <w:t>JspWriter</w:t>
+            </w:r>
+            <w:proofErr w:type="spellEnd"/>
+          </w:p>
+        </w:tc>
+      </w:tr>
+      <w:tr>
+        <w:tc>
+          <w:tcPr>
+            <w:tcW w:w="1705" w:type="dxa"/>
+          </w:tcPr>
+          <w:p>
+            <w:pPr>
+              <w:pStyle w:val="NoSpacing"/>
+              <w:rPr>
+                <w:sz w:val="24"/>
+                <w:szCs w:val="24"/>
+              </w:rPr>
+            </w:pPr>
+            <w:r>
+              <w:rPr>
+                <w:sz w:val="24"/>
+                <w:szCs w:val="24"/>
+              </w:rPr>
+              <w:t>session</w:t>
+            </w:r>
+          </w:p>
+        </w:tc>
+        <w:tc>
+          <w:tcPr>
+            <w:tcW w:w="3960" w:type="dxa"/>
+          </w:tcPr>
+          <w:p>
+            <w:pPr>
+              <w:pStyle w:val="NoSpacing"/>
+              <w:rPr>
+                <w:sz w:val="24"/>
+                <w:szCs w:val="24"/>
+              </w:rPr>
+            </w:pPr>
+            <w:proofErr w:type="spellStart"/>
+            <w:r>
+              <w:rPr>
+                <w:sz w:val="24"/>
+                <w:szCs w:val="24"/>
+              </w:rPr>
+              <w:t>HttpSession</w:t>
+            </w:r>
+            <w:proofErr w:type="spellEnd"/>
+          </w:p>
+        </w:tc>
+      </w:tr>
+      <w:tr>
+        <w:tc>
+          <w:tcPr>
+            <w:tcW w:w="1705" w:type="dxa"/>
+          </w:tcPr>
+          <w:p>
+            <w:pPr>
+              <w:pStyle w:val="NoSpacing"/>
+              <w:rPr>
+                <w:sz w:val="24"/>
+                <w:szCs w:val="24"/>
+              </w:rPr>
+            </w:pPr>
+            <w:r>
+              <w:rPr>
+                <w:sz w:val="24"/>
+                <w:szCs w:val="24"/>
+              </w:rPr>
+              <w:t>application</w:t>
+            </w:r>
+          </w:p>
+        </w:tc>
+        <w:tc>
+          <w:tcPr>
+            <w:tcW w:w="3960" w:type="dxa"/>
+          </w:tcPr>
+          <w:p>
+            <w:pPr>
+              <w:pStyle w:val="NoSpacing"/>
+              <w:rPr>
+                <w:sz w:val="24"/>
+                <w:szCs w:val="24"/>
+              </w:rPr>
+            </w:pPr>
+            <w:proofErr w:type="spellStart"/>
+            <w:r>
+              <w:rPr>
+                <w:sz w:val="24"/>
+                <w:szCs w:val="24"/>
+              </w:rPr>
+              <w:t>ServletContext</w:t>
+            </w:r>
+            <w:proofErr w:type="spellEnd"/>
+          </w:p>
+        </w:tc>
+      </w:tr>
+      <w:tr>
+        <w:tc>
+          <w:tcPr>
+            <w:tcW w:w="1705" w:type="dxa"/>
+          </w:tcPr>
+          <w:p>
+            <w:pPr>
+              <w:pStyle w:val="NoSpacing"/>
+              <w:rPr>
+                <w:sz w:val="24"/>
+                <w:szCs w:val="24"/>
+              </w:rPr>
+            </w:pPr>
+            <w:r>
+              <w:rPr>
+                <w:sz w:val="24"/>
+                <w:szCs w:val="24"/>
+              </w:rPr>
+              <w:t>config</w:t>
+            </w:r>
+          </w:p>
+        </w:tc>
+        <w:tc>
+          <w:tcPr>
+            <w:tcW w:w="3960" w:type="dxa"/>
+          </w:tcPr>
+          <w:p>
+            <w:pPr>
+              <w:pStyle w:val="NoSpacing"/>
+              <w:rPr>
+                <w:sz w:val="24"/>
+                <w:szCs w:val="24"/>
+              </w:rPr>
+            </w:pPr>
+            <w:proofErr w:type="spellStart"/>
+            <w:r>
+              <w:rPr>
+                <w:sz w:val="24"/>
+                <w:szCs w:val="24"/>
+              </w:rPr>
+              <w:t>ServletConfig</w:t>
+            </w:r>
+            <w:proofErr w:type="spellEnd"/>
+          </w:p>
+        </w:tc>
+      </w:tr>
+      <w:tr>
+        <w:tc>
+          <w:tcPr>
+            <w:tcW w:w="1705" w:type="dxa"/>
+          </w:tcPr>
+          <w:p>
+            <w:pPr>
+              <w:pStyle w:val="NoSpacing"/>
+              <w:rPr>
+                <w:sz w:val="24"/>
+                <w:szCs w:val="24"/>
+              </w:rPr>
+            </w:pPr>
+            <w:proofErr w:type="spellStart"/>
+            <w:r>
+              <w:rPr>
+                <w:sz w:val="24"/>
+                <w:szCs w:val="24"/>
+              </w:rPr>
+              <w:t>pageContext</w:t>
+            </w:r>
+            <w:proofErr w:type="spellEnd"/>
+          </w:p>
+        </w:tc>
+        <w:tc>
+          <w:tcPr>
+            <w:tcW w:w="3960" w:type="dxa"/>
+          </w:tcPr>
+          <w:p>
+            <w:pPr>
+              <w:pStyle w:val="NoSpacing"/>
+              <w:rPr>
+                <w:sz w:val="24"/>
+                <w:szCs w:val="24"/>
+              </w:rPr>
+            </w:pPr>
+            <w:proofErr w:type="spellStart"/>
+            <w:r>
+              <w:rPr>
+                <w:sz w:val="24"/>
+                <w:szCs w:val="24"/>
+              </w:rPr>
+              <w:t>PageContext</w:t>
+            </w:r>
+            <w:proofErr w:type="spellEnd"/>
+            <w:r>
+              <w:rPr>
+                <w:sz w:val="24"/>
+                <w:szCs w:val="24"/>
+              </w:rPr>
+              <w:t xml:space="preserve"> </w:t>
+            </w:r>
+          </w:p>
+        </w:tc>
+      </w:tr>
+      <w:tr>
+        <w:tc>
+          <w:tcPr>
+            <w:tcW w:w="1705" w:type="dxa"/>
+          </w:tcPr>
+          <w:p>
+            <w:pPr>
+              <w:pStyle w:val="NoSpacing"/>
+              <w:rPr>
+                <w:sz w:val="24"/>
+                <w:szCs w:val="24"/>
+              </w:rPr>
+            </w:pPr>
+            <w:r>
+              <w:rPr>
+                <w:sz w:val="24"/>
+                <w:szCs w:val="24"/>
+              </w:rPr>
+              <w:t>exception</w:t>
+            </w:r>
+          </w:p>
+        </w:tc>
+        <w:tc>
+          <w:tcPr>
+            <w:tcW w:w="3960" w:type="dxa"/>
+          </w:tcPr>
+          <w:p>
+            <w:pPr>
+              <w:pStyle w:val="NoSpacing"/>
+              <w:rPr>
+                <w:sz w:val="24"/>
+                <w:szCs w:val="24"/>
+              </w:rPr>
+            </w:pPr>
+            <w:r>
+              <w:rPr>
+                <w:sz w:val="24"/>
+                <w:szCs w:val="24"/>
+              </w:rPr>
+              <w:t>Throwable</w:t>
+            </w:r>
+          </w:p>
+        </w:tc>
+      </w:tr>
+      <w:tr>
+        <w:tc>
+          <w:tcPr>
+            <w:tcW w:w="1705" w:type="dxa"/>
+          </w:tcPr>
+          <w:p>
+            <w:pPr>
+              <w:pStyle w:val="NoSpacing"/>
+              <w:rPr>
+                <w:sz w:val="24"/>
+                <w:szCs w:val="24"/>
+              </w:rPr>
+            </w:pPr>
+            <w:r>
+              <w:rPr>
+                <w:sz w:val="24"/>
+                <w:szCs w:val="24"/>
+              </w:rPr>
+              <w:t>page</w:t>
+            </w:r>
+          </w:p>
+        </w:tc>
+        <w:tc>
+          <w:tcPr>
+            <w:tcW w:w="3960" w:type="dxa"/>
+          </w:tcPr>
+          <w:p>
+            <w:pPr>
+              <w:pStyle w:val="NoSpacing"/>
+              <w:rPr>
+                <w:sz w:val="24"/>
+                <w:szCs w:val="24"/>
+              </w:rPr>
+            </w:pPr>
+            <w:r>
+              <w:rPr>
+                <w:sz w:val="24"/>
+                <w:szCs w:val="24"/>
+              </w:rPr>
+              <w:t xml:space="preserve">Same as this </w:t>
+            </w:r>
+            <w:r>
+              <w:rPr>
+                <w:sz w:val="24"/>
+                <w:szCs w:val="24"/>
+              </w:rPr>
+              <w:t>keyword</w:t>
+            </w:r>
+          </w:p>
+        </w:tc>
+      </w:tr>
+    </w:tbl>
+    <w:p>
+      <w:pPr>
+        <w:pStyle w:val="NoSpacing"/>
+        <w:ind w:left="720"/>
+        <w:rPr>
+          <w:sz w:val="24"/>
+          <w:szCs w:val="24"/>
+        </w:rPr>
+      </w:pPr>
+      <w:r>
+        <w:rPr>
+          <w:sz w:val="24"/>
+          <w:szCs w:val="24"/>
+        </w:rPr>
+        <w:t xml:space="preserve"> </w:t>
+      </w:r>
+    </w:p>
     <w:sectPr>
       <w:pgSz w:w="12240" w:h="15840"/>
       <w:pgMar w:top="1440" w:right="1440" w:bottom="1440" w:left="1440" w:header="720" w:footer="720" w:gutter="0"/>
@@ -2845,6 +4633,184 @@
     </w:lvl>
   </w:abstractNum>
   <w:abstractNum w:abstractNumId="5" w15:restartNumberingAfterBreak="0">
+    <w:nsid w:val="1C496585"/>
+    <w:multiLevelType w:val="hybridMultilevel"/>
+    <w:tmpl w:val="3BA6CDCE"/>
+    <w:lvl w:ilvl="0" w:tplc="0409000F">
+      <w:start w:val="1"/>
+      <w:numFmt w:val="decimal"/>
+      <w:lvlText w:val="%1."/>
+      <w:lvlJc w:val="left"/>
+      <w:pPr>
+        <w:ind w:left="720" w:hanging="360"/>
+      </w:pPr>
+      <w:rPr>
+        <w:rFonts w:hint="default"/>
+      </w:rPr>
+    </w:lvl>
+    <w:lvl w:ilvl="1" w:tplc="04090019" w:tentative="1">
+      <w:start w:val="1"/>
+      <w:numFmt w:val="lowerLetter"/>
+      <w:lvlText w:val="%2."/>
+      <w:lvlJc w:val="left"/>
+      <w:pPr>
+        <w:ind w:left="1440" w:hanging="360"/>
+      </w:pPr>
+    </w:lvl>
+    <w:lvl w:ilvl="2" w:tplc="0409001B" w:tentative="1">
+      <w:start w:val="1"/>
+      <w:numFmt w:val="lowerRoman"/>
+      <w:lvlText w:val="%3."/>
+      <w:lvlJc w:val="right"/>
+      <w:pPr>
+        <w:ind w:left="2160" w:hanging="180"/>
+      </w:pPr>
+    </w:lvl>
+    <w:lvl w:ilvl="3" w:tplc="0409000F" w:tentative="1">
+      <w:start w:val="1"/>
+      <w:numFmt w:val="decimal"/>
+      <w:lvlText w:val="%4."/>
+      <w:lvlJc w:val="left"/>
+      <w:pPr>
+        <w:ind w:left="2880" w:hanging="360"/>
+      </w:pPr>
+    </w:lvl>
+    <w:lvl w:ilvl="4" w:tplc="04090019" w:tentative="1">
+      <w:start w:val="1"/>
+      <w:numFmt w:val="lowerLetter"/>
+      <w:lvlText w:val="%5."/>
+      <w:lvlJc w:val="left"/>
+      <w:pPr>
+        <w:ind w:left="3600" w:hanging="360"/>
+      </w:pPr>
+    </w:lvl>
+    <w:lvl w:ilvl="5" w:tplc="0409001B" w:tentative="1">
+      <w:start w:val="1"/>
+      <w:numFmt w:val="lowerRoman"/>
+      <w:lvlText w:val="%6."/>
+      <w:lvlJc w:val="right"/>
+      <w:pPr>
+        <w:ind w:left="4320" w:hanging="180"/>
+      </w:pPr>
+    </w:lvl>
+    <w:lvl w:ilvl="6" w:tplc="0409000F" w:tentative="1">
+      <w:start w:val="1"/>
+      <w:numFmt w:val="decimal"/>
+      <w:lvlText w:val="%7."/>
+      <w:lvlJc w:val="left"/>
+      <w:pPr>
+        <w:ind w:left="5040" w:hanging="360"/>
+      </w:pPr>
+    </w:lvl>
+    <w:lvl w:ilvl="7" w:tplc="04090019" w:tentative="1">
+      <w:start w:val="1"/>
+      <w:numFmt w:val="lowerLetter"/>
+      <w:lvlText w:val="%8."/>
+      <w:lvlJc w:val="left"/>
+      <w:pPr>
+        <w:ind w:left="5760" w:hanging="360"/>
+      </w:pPr>
+    </w:lvl>
+    <w:lvl w:ilvl="8" w:tplc="0409001B" w:tentative="1">
+      <w:start w:val="1"/>
+      <w:numFmt w:val="lowerRoman"/>
+      <w:lvlText w:val="%9."/>
+      <w:lvlJc w:val="right"/>
+      <w:pPr>
+        <w:ind w:left="6480" w:hanging="180"/>
+      </w:pPr>
+    </w:lvl>
+  </w:abstractNum>
+  <w:abstractNum w:abstractNumId="6" w15:restartNumberingAfterBreak="0">
+    <w:nsid w:val="26984FEA"/>
+    <w:multiLevelType w:val="hybridMultilevel"/>
+    <w:tmpl w:val="EE9A3948"/>
+    <w:lvl w:ilvl="0" w:tplc="0409000F">
+      <w:start w:val="1"/>
+      <w:numFmt w:val="decimal"/>
+      <w:lvlText w:val="%1."/>
+      <w:lvlJc w:val="left"/>
+      <w:pPr>
+        <w:ind w:left="720" w:hanging="360"/>
+      </w:pPr>
+      <w:rPr>
+        <w:rFonts w:hint="default"/>
+      </w:rPr>
+    </w:lvl>
+    <w:lvl w:ilvl="1" w:tplc="04090019" w:tentative="1">
+      <w:start w:val="1"/>
+      <w:numFmt w:val="lowerLetter"/>
+      <w:lvlText w:val="%2."/>
+      <w:lvlJc w:val="left"/>
+      <w:pPr>
+        <w:ind w:left="1440" w:hanging="360"/>
+      </w:pPr>
+    </w:lvl>
+    <w:lvl w:ilvl="2" w:tplc="0409001B" w:tentative="1">
+      <w:start w:val="1"/>
+      <w:numFmt w:val="lowerRoman"/>
+      <w:lvlText w:val="%3."/>
+      <w:lvlJc w:val="right"/>
+      <w:pPr>
+        <w:ind w:left="2160" w:hanging="180"/>
+      </w:pPr>
+    </w:lvl>
+    <w:lvl w:ilvl="3" w:tplc="0409000F" w:tentative="1">
+      <w:start w:val="1"/>
+      <w:numFmt w:val="decimal"/>
+      <w:lvlText w:val="%4."/>
+      <w:lvlJc w:val="left"/>
+      <w:pPr>
+        <w:ind w:left="2880" w:hanging="360"/>
+      </w:pPr>
+    </w:lvl>
+    <w:lvl w:ilvl="4" w:tplc="04090019" w:tentative="1">
+      <w:start w:val="1"/>
+      <w:numFmt w:val="lowerLetter"/>
+      <w:lvlText w:val="%5."/>
+      <w:lvlJc w:val="left"/>
+      <w:pPr>
+        <w:ind w:left="3600" w:hanging="360"/>
+      </w:pPr>
+    </w:lvl>
+    <w:lvl w:ilvl="5" w:tplc="0409001B" w:tentative="1">
+      <w:start w:val="1"/>
+      <w:numFmt w:val="lowerRoman"/>
+      <w:lvlText w:val="%6."/>
+      <w:lvlJc w:val="right"/>
+      <w:pPr>
+        <w:ind w:left="4320" w:hanging="180"/>
+      </w:pPr>
+    </w:lvl>
+    <w:lvl w:ilvl="6" w:tplc="0409000F" w:tentative="1">
+      <w:start w:val="1"/>
+      <w:numFmt w:val="decimal"/>
+      <w:lvlText w:val="%7."/>
+      <w:lvlJc w:val="left"/>
+      <w:pPr>
+        <w:ind w:left="5040" w:hanging="360"/>
+      </w:pPr>
+    </w:lvl>
+    <w:lvl w:ilvl="7" w:tplc="04090019" w:tentative="1">
+      <w:start w:val="1"/>
+      <w:numFmt w:val="lowerLetter"/>
+      <w:lvlText w:val="%8."/>
+      <w:lvlJc w:val="left"/>
+      <w:pPr>
+        <w:ind w:left="5760" w:hanging="360"/>
+      </w:pPr>
+    </w:lvl>
+    <w:lvl w:ilvl="8" w:tplc="0409001B" w:tentative="1">
+      <w:start w:val="1"/>
+      <w:numFmt w:val="lowerRoman"/>
+      <w:lvlText w:val="%9."/>
+      <w:lvlJc w:val="right"/>
+      <w:pPr>
+        <w:ind w:left="6480" w:hanging="180"/>
+      </w:pPr>
+    </w:lvl>
+  </w:abstractNum>
+  <w:abstractNum w:abstractNumId="7" w15:restartNumberingAfterBreak="0">
     <w:nsid w:val="28BF6EEA"/>
     <w:multiLevelType w:val="hybridMultilevel"/>
     <w:tmpl w:val="852C7B2E"/>
@@ -2933,7 +4899,7 @@
       </w:pPr>
     </w:lvl>
   </w:abstractNum>
-  <w:abstractNum w:abstractNumId="6" w15:restartNumberingAfterBreak="0">
+  <w:abstractNum w:abstractNumId="8" w15:restartNumberingAfterBreak="0">
     <w:nsid w:val="2C976145"/>
     <w:multiLevelType w:val="hybridMultilevel"/>
     <w:tmpl w:val="DC6256DA"/>
@@ -3022,7 +4988,7 @@
       </w:pPr>
     </w:lvl>
   </w:abstractNum>
-  <w:abstractNum w:abstractNumId="7" w15:restartNumberingAfterBreak="0">
+  <w:abstractNum w:abstractNumId="9" w15:restartNumberingAfterBreak="0">
     <w:nsid w:val="31D45077"/>
     <w:multiLevelType w:val="hybridMultilevel"/>
     <w:tmpl w:val="08A289CE"/>
@@ -3111,7 +5077,7 @@
       </w:pPr>
     </w:lvl>
   </w:abstractNum>
-  <w:abstractNum w:abstractNumId="8" w15:restartNumberingAfterBreak="0">
+  <w:abstractNum w:abstractNumId="10" w15:restartNumberingAfterBreak="0">
     <w:nsid w:val="339648A3"/>
     <w:multiLevelType w:val="hybridMultilevel"/>
     <w:tmpl w:val="472AABAA"/>
@@ -3201,7 +5167,96 @@
       </w:pPr>
     </w:lvl>
   </w:abstractNum>
-  <w:abstractNum w:abstractNumId="9" w15:restartNumberingAfterBreak="0">
+  <w:abstractNum w:abstractNumId="11" w15:restartNumberingAfterBreak="0">
+    <w:nsid w:val="36D54033"/>
+    <w:multiLevelType w:val="hybridMultilevel"/>
+    <w:tmpl w:val="C4A686FE"/>
+    <w:lvl w:ilvl="0" w:tplc="0409000F">
+      <w:start w:val="1"/>
+      <w:numFmt w:val="decimal"/>
+      <w:lvlText w:val="%1."/>
+      <w:lvlJc w:val="left"/>
+      <w:pPr>
+        <w:ind w:left="720" w:hanging="360"/>
+      </w:pPr>
+      <w:rPr>
+        <w:rFonts w:hint="default"/>
+      </w:rPr>
+    </w:lvl>
+    <w:lvl w:ilvl="1" w:tplc="04090019" w:tentative="1">
+      <w:start w:val="1"/>
+      <w:numFmt w:val="lowerLetter"/>
+      <w:lvlText w:val="%2."/>
+      <w:lvlJc w:val="left"/>
+      <w:pPr>
+        <w:ind w:left="1440" w:hanging="360"/>
+      </w:pPr>
+    </w:lvl>
+    <w:lvl w:ilvl="2" w:tplc="0409001B" w:tentative="1">
+      <w:start w:val="1"/>
+      <w:numFmt w:val="lowerRoman"/>
+      <w:lvlText w:val="%3."/>
+      <w:lvlJc w:val="right"/>
+      <w:pPr>
+        <w:ind w:left="2160" w:hanging="180"/>
+      </w:pPr>
+    </w:lvl>
+    <w:lvl w:ilvl="3" w:tplc="0409000F" w:tentative="1">
+      <w:start w:val="1"/>
+      <w:numFmt w:val="decimal"/>
+      <w:lvlText w:val="%4."/>
+      <w:lvlJc w:val="left"/>
+      <w:pPr>
+        <w:ind w:left="2880" w:hanging="360"/>
+      </w:pPr>
+    </w:lvl>
+    <w:lvl w:ilvl="4" w:tplc="04090019" w:tentative="1">
+      <w:start w:val="1"/>
+      <w:numFmt w:val="lowerLetter"/>
+      <w:lvlText w:val="%5."/>
+      <w:lvlJc w:val="left"/>
+      <w:pPr>
+        <w:ind w:left="3600" w:hanging="360"/>
+      </w:pPr>
+    </w:lvl>
+    <w:lvl w:ilvl="5" w:tplc="0409001B" w:tentative="1">
+      <w:start w:val="1"/>
+      <w:numFmt w:val="lowerRoman"/>
+      <w:lvlText w:val="%6."/>
+      <w:lvlJc w:val="right"/>
+      <w:pPr>
+        <w:ind w:left="4320" w:hanging="180"/>
+      </w:pPr>
+    </w:lvl>
+    <w:lvl w:ilvl="6" w:tplc="0409000F" w:tentative="1">
+      <w:start w:val="1"/>
+      <w:numFmt w:val="decimal"/>
+      <w:lvlText w:val="%7."/>
+      <w:lvlJc w:val="left"/>
+      <w:pPr>
+        <w:ind w:left="5040" w:hanging="360"/>
+      </w:pPr>
+    </w:lvl>
+    <w:lvl w:ilvl="7" w:tplc="04090019" w:tentative="1">
+      <w:start w:val="1"/>
+      <w:numFmt w:val="lowerLetter"/>
+      <w:lvlText w:val="%8."/>
+      <w:lvlJc w:val="left"/>
+      <w:pPr>
+        <w:ind w:left="5760" w:hanging="360"/>
+      </w:pPr>
+    </w:lvl>
+    <w:lvl w:ilvl="8" w:tplc="0409001B" w:tentative="1">
+      <w:start w:val="1"/>
+      <w:numFmt w:val="lowerRoman"/>
+      <w:lvlText w:val="%9."/>
+      <w:lvlJc w:val="right"/>
+      <w:pPr>
+        <w:ind w:left="6480" w:hanging="180"/>
+      </w:pPr>
+    </w:lvl>
+  </w:abstractNum>
+  <w:abstractNum w:abstractNumId="12" w15:restartNumberingAfterBreak="0">
     <w:nsid w:val="406A729C"/>
     <w:multiLevelType w:val="hybridMultilevel"/>
     <w:tmpl w:val="A66C2C56"/>
@@ -3292,7 +5347,7 @@
       </w:pPr>
     </w:lvl>
   </w:abstractNum>
-  <w:abstractNum w:abstractNumId="10" w15:restartNumberingAfterBreak="0">
+  <w:abstractNum w:abstractNumId="13" w15:restartNumberingAfterBreak="0">
     <w:nsid w:val="423A78F0"/>
     <w:multiLevelType w:val="hybridMultilevel"/>
     <w:tmpl w:val="7C368B94"/>
@@ -3381,7 +5436,96 @@
       </w:pPr>
     </w:lvl>
   </w:abstractNum>
-  <w:abstractNum w:abstractNumId="11" w15:restartNumberingAfterBreak="0">
+  <w:abstractNum w:abstractNumId="14" w15:restartNumberingAfterBreak="0">
+    <w:nsid w:val="46B95EF0"/>
+    <w:multiLevelType w:val="hybridMultilevel"/>
+    <w:tmpl w:val="93689938"/>
+    <w:lvl w:ilvl="0" w:tplc="0409000F">
+      <w:start w:val="1"/>
+      <w:numFmt w:val="decimal"/>
+      <w:lvlText w:val="%1."/>
+      <w:lvlJc w:val="left"/>
+      <w:pPr>
+        <w:ind w:left="720" w:hanging="360"/>
+      </w:pPr>
+      <w:rPr>
+        <w:rFonts w:hint="default"/>
+      </w:rPr>
+    </w:lvl>
+    <w:lvl w:ilvl="1" w:tplc="04090019" w:tentative="1">
+      <w:start w:val="1"/>
+      <w:numFmt w:val="lowerLetter"/>
+      <w:lvlText w:val="%2."/>
+      <w:lvlJc w:val="left"/>
+      <w:pPr>
+        <w:ind w:left="1440" w:hanging="360"/>
+      </w:pPr>
+    </w:lvl>
+    <w:lvl w:ilvl="2" w:tplc="0409001B" w:tentative="1">
+      <w:start w:val="1"/>
+      <w:numFmt w:val="lowerRoman"/>
+      <w:lvlText w:val="%3."/>
+      <w:lvlJc w:val="right"/>
+      <w:pPr>
+        <w:ind w:left="2160" w:hanging="180"/>
+      </w:pPr>
+    </w:lvl>
+    <w:lvl w:ilvl="3" w:tplc="0409000F" w:tentative="1">
+      <w:start w:val="1"/>
+      <w:numFmt w:val="decimal"/>
+      <w:lvlText w:val="%4."/>
+      <w:lvlJc w:val="left"/>
+      <w:pPr>
+        <w:ind w:left="2880" w:hanging="360"/>
+      </w:pPr>
+    </w:lvl>
+    <w:lvl w:ilvl="4" w:tplc="04090019" w:tentative="1">
+      <w:start w:val="1"/>
+      <w:numFmt w:val="lowerLetter"/>
+      <w:lvlText w:val="%5."/>
+      <w:lvlJc w:val="left"/>
+      <w:pPr>
+        <w:ind w:left="3600" w:hanging="360"/>
+      </w:pPr>
+    </w:lvl>
+    <w:lvl w:ilvl="5" w:tplc="0409001B" w:tentative="1">
+      <w:start w:val="1"/>
+      <w:numFmt w:val="lowerRoman"/>
+      <w:lvlText w:val="%6."/>
+      <w:lvlJc w:val="right"/>
+      <w:pPr>
+        <w:ind w:left="4320" w:hanging="180"/>
+      </w:pPr>
+    </w:lvl>
+    <w:lvl w:ilvl="6" w:tplc="0409000F" w:tentative="1">
+      <w:start w:val="1"/>
+      <w:numFmt w:val="decimal"/>
+      <w:lvlText w:val="%7."/>
+      <w:lvlJc w:val="left"/>
+      <w:pPr>
+        <w:ind w:left="5040" w:hanging="360"/>
+      </w:pPr>
+    </w:lvl>
+    <w:lvl w:ilvl="7" w:tplc="04090019" w:tentative="1">
+      <w:start w:val="1"/>
+      <w:numFmt w:val="lowerLetter"/>
+      <w:lvlText w:val="%8."/>
+      <w:lvlJc w:val="left"/>
+      <w:pPr>
+        <w:ind w:left="5760" w:hanging="360"/>
+      </w:pPr>
+    </w:lvl>
+    <w:lvl w:ilvl="8" w:tplc="0409001B" w:tentative="1">
+      <w:start w:val="1"/>
+      <w:numFmt w:val="lowerRoman"/>
+      <w:lvlText w:val="%9."/>
+      <w:lvlJc w:val="right"/>
+      <w:pPr>
+        <w:ind w:left="6480" w:hanging="180"/>
+      </w:pPr>
+    </w:lvl>
+  </w:abstractNum>
+  <w:abstractNum w:abstractNumId="15" w15:restartNumberingAfterBreak="0">
     <w:nsid w:val="49D12898"/>
     <w:multiLevelType w:val="hybridMultilevel"/>
     <w:tmpl w:val="26A8516E"/>
@@ -3470,7 +5614,7 @@
       </w:pPr>
     </w:lvl>
   </w:abstractNum>
-  <w:abstractNum w:abstractNumId="12" w15:restartNumberingAfterBreak="0">
+  <w:abstractNum w:abstractNumId="16" w15:restartNumberingAfterBreak="0">
     <w:nsid w:val="51B849B4"/>
     <w:multiLevelType w:val="hybridMultilevel"/>
     <w:tmpl w:val="5E127382"/>
@@ -3559,7 +5703,7 @@
       </w:pPr>
     </w:lvl>
   </w:abstractNum>
-  <w:abstractNum w:abstractNumId="13" w15:restartNumberingAfterBreak="0">
+  <w:abstractNum w:abstractNumId="17" w15:restartNumberingAfterBreak="0">
     <w:nsid w:val="59B83D56"/>
     <w:multiLevelType w:val="hybridMultilevel"/>
     <w:tmpl w:val="BBDECFFA"/>
@@ -3650,7 +5794,7 @@
       </w:pPr>
     </w:lvl>
   </w:abstractNum>
-  <w:abstractNum w:abstractNumId="14" w15:restartNumberingAfterBreak="0">
+  <w:abstractNum w:abstractNumId="18" w15:restartNumberingAfterBreak="0">
     <w:nsid w:val="5BF463BD"/>
     <w:multiLevelType w:val="hybridMultilevel"/>
     <w:tmpl w:val="55E4625A"/>
@@ -3739,7 +5883,7 @@
       </w:pPr>
     </w:lvl>
   </w:abstractNum>
-  <w:abstractNum w:abstractNumId="15" w15:restartNumberingAfterBreak="0">
+  <w:abstractNum w:abstractNumId="19" w15:restartNumberingAfterBreak="0">
     <w:nsid w:val="5CAE4DB1"/>
     <w:multiLevelType w:val="hybridMultilevel"/>
     <w:tmpl w:val="31829EFA"/>
@@ -3828,7 +5972,96 @@
       </w:pPr>
     </w:lvl>
   </w:abstractNum>
-  <w:abstractNum w:abstractNumId="16" w15:restartNumberingAfterBreak="0">
+  <w:abstractNum w:abstractNumId="20" w15:restartNumberingAfterBreak="0">
+    <w:nsid w:val="6080479E"/>
+    <w:multiLevelType w:val="hybridMultilevel"/>
+    <w:tmpl w:val="87204D36"/>
+    <w:lvl w:ilvl="0" w:tplc="0409000F">
+      <w:start w:val="1"/>
+      <w:numFmt w:val="decimal"/>
+      <w:lvlText w:val="%1."/>
+      <w:lvlJc w:val="left"/>
+      <w:pPr>
+        <w:ind w:left="720" w:hanging="360"/>
+      </w:pPr>
+      <w:rPr>
+        <w:rFonts w:hint="default"/>
+      </w:rPr>
+    </w:lvl>
+    <w:lvl w:ilvl="1" w:tplc="04090019">
+      <w:start w:val="1"/>
+      <w:numFmt w:val="lowerLetter"/>
+      <w:lvlText w:val="%2."/>
+      <w:lvlJc w:val="left"/>
+      <w:pPr>
+        <w:ind w:left="1440" w:hanging="360"/>
+      </w:pPr>
+    </w:lvl>
+    <w:lvl w:ilvl="2" w:tplc="0409001B">
+      <w:start w:val="1"/>
+      <w:numFmt w:val="lowerRoman"/>
+      <w:lvlText w:val="%3."/>
+      <w:lvlJc w:val="right"/>
+      <w:pPr>
+        <w:ind w:left="2160" w:hanging="180"/>
+      </w:pPr>
+    </w:lvl>
+    <w:lvl w:ilvl="3" w:tplc="0409000F" w:tentative="1">
+      <w:start w:val="1"/>
+      <w:numFmt w:val="decimal"/>
+      <w:lvlText w:val="%4."/>
+      <w:lvlJc w:val="left"/>
+      <w:pPr>
+        <w:ind w:left="2880" w:hanging="360"/>
+      </w:pPr>
+    </w:lvl>
+    <w:lvl w:ilvl="4" w:tplc="04090019" w:tentative="1">
+      <w:start w:val="1"/>
+      <w:numFmt w:val="lowerLetter"/>
+      <w:lvlText w:val="%5."/>
+      <w:lvlJc w:val="left"/>
+      <w:pPr>
+        <w:ind w:left="3600" w:hanging="360"/>
+      </w:pPr>
+    </w:lvl>
+    <w:lvl w:ilvl="5" w:tplc="0409001B" w:tentative="1">
+      <w:start w:val="1"/>
+      <w:numFmt w:val="lowerRoman"/>
+      <w:lvlText w:val="%6."/>
+      <w:lvlJc w:val="right"/>
+      <w:pPr>
+        <w:ind w:left="4320" w:hanging="180"/>
+      </w:pPr>
+    </w:lvl>
+    <w:lvl w:ilvl="6" w:tplc="0409000F" w:tentative="1">
+      <w:start w:val="1"/>
+      <w:numFmt w:val="decimal"/>
+      <w:lvlText w:val="%7."/>
+      <w:lvlJc w:val="left"/>
+      <w:pPr>
+        <w:ind w:left="5040" w:hanging="360"/>
+      </w:pPr>
+    </w:lvl>
+    <w:lvl w:ilvl="7" w:tplc="04090019" w:tentative="1">
+      <w:start w:val="1"/>
+      <w:numFmt w:val="lowerLetter"/>
+      <w:lvlText w:val="%8."/>
+      <w:lvlJc w:val="left"/>
+      <w:pPr>
+        <w:ind w:left="5760" w:hanging="360"/>
+      </w:pPr>
+    </w:lvl>
+    <w:lvl w:ilvl="8" w:tplc="0409001B" w:tentative="1">
+      <w:start w:val="1"/>
+      <w:numFmt w:val="lowerRoman"/>
+      <w:lvlText w:val="%9."/>
+      <w:lvlJc w:val="right"/>
+      <w:pPr>
+        <w:ind w:left="6480" w:hanging="180"/>
+      </w:pPr>
+    </w:lvl>
+  </w:abstractNum>
+  <w:abstractNum w:abstractNumId="21" w15:restartNumberingAfterBreak="0">
     <w:nsid w:val="62AD4744"/>
     <w:multiLevelType w:val="hybridMultilevel"/>
     <w:tmpl w:val="96F48C1A"/>
@@ -3917,7 +6150,7 @@
       </w:pPr>
     </w:lvl>
   </w:abstractNum>
-  <w:abstractNum w:abstractNumId="17" w15:restartNumberingAfterBreak="0">
+  <w:abstractNum w:abstractNumId="22" w15:restartNumberingAfterBreak="0">
     <w:nsid w:val="63D531E1"/>
     <w:multiLevelType w:val="hybridMultilevel"/>
     <w:tmpl w:val="65B68E8E"/>
@@ -4006,7 +6239,7 @@
       </w:pPr>
     </w:lvl>
   </w:abstractNum>
-  <w:abstractNum w:abstractNumId="18" w15:restartNumberingAfterBreak="0">
+  <w:abstractNum w:abstractNumId="23" w15:restartNumberingAfterBreak="0">
     <w:nsid w:val="66CD0E8F"/>
     <w:multiLevelType w:val="hybridMultilevel"/>
     <w:tmpl w:val="8B26A48C"/>
@@ -4095,7 +6328,7 @@
       </w:pPr>
     </w:lvl>
   </w:abstractNum>
-  <w:abstractNum w:abstractNumId="19" w15:restartNumberingAfterBreak="0">
+  <w:abstractNum w:abstractNumId="24" w15:restartNumberingAfterBreak="0">
     <w:nsid w:val="6E3A6611"/>
     <w:multiLevelType w:val="hybridMultilevel"/>
     <w:tmpl w:val="7A405C50"/>
@@ -4184,7 +6417,7 @@
       </w:pPr>
     </w:lvl>
   </w:abstractNum>
-  <w:abstractNum w:abstractNumId="20" w15:restartNumberingAfterBreak="0">
+  <w:abstractNum w:abstractNumId="25" w15:restartNumberingAfterBreak="0">
     <w:nsid w:val="72987C83"/>
     <w:multiLevelType w:val="hybridMultilevel"/>
     <w:tmpl w:val="CA6AD310"/>
@@ -4274,49 +6507,49 @@
     </w:lvl>
   </w:abstractNum>
   <w:num w:numId="1" w16cid:durableId="1517495748">
-    <w:abstractNumId w:val="19"/>
+    <w:abstractNumId w:val="24"/>
   </w:num>
   <w:num w:numId="2" w16cid:durableId="335966111">
     <w:abstractNumId w:val="3"/>
   </w:num>
   <w:num w:numId="3" w16cid:durableId="1327706231">
-    <w:abstractNumId w:val="7"/>
+    <w:abstractNumId w:val="9"/>
   </w:num>
   <w:num w:numId="4" w16cid:durableId="1195658422">
-    <w:abstractNumId w:val="17"/>
+    <w:abstractNumId w:val="22"/>
   </w:num>
   <w:num w:numId="5" w16cid:durableId="623928847">
     <w:abstractNumId w:val="4"/>
   </w:num>
   <w:num w:numId="6" w16cid:durableId="55011973">
+    <w:abstractNumId w:val="16"/>
+  </w:num>
+  <w:num w:numId="7" w16cid:durableId="346030872">
     <w:abstractNumId w:val="12"/>
   </w:num>
-  <w:num w:numId="7" w16cid:durableId="346030872">
-    <w:abstractNumId w:val="9"/>
-  </w:num>
   <w:num w:numId="8" w16cid:durableId="2064020711">
-    <w:abstractNumId w:val="15"/>
+    <w:abstractNumId w:val="19"/>
   </w:num>
   <w:num w:numId="9" w16cid:durableId="1726753569">
-    <w:abstractNumId w:val="13"/>
+    <w:abstractNumId w:val="17"/>
   </w:num>
   <w:num w:numId="10" w16cid:durableId="704714998">
-    <w:abstractNumId w:val="16"/>
+    <w:abstractNumId w:val="21"/>
   </w:num>
   <w:num w:numId="11" w16cid:durableId="2064058223">
     <w:abstractNumId w:val="2"/>
   </w:num>
   <w:num w:numId="12" w16cid:durableId="2037996757">
-    <w:abstractNumId w:val="11"/>
+    <w:abstractNumId w:val="15"/>
   </w:num>
   <w:num w:numId="13" w16cid:durableId="1011033798">
-    <w:abstractNumId w:val="14"/>
+    <w:abstractNumId w:val="18"/>
   </w:num>
   <w:num w:numId="14" w16cid:durableId="994407156">
-    <w:abstractNumId w:val="10"/>
+    <w:abstractNumId w:val="13"/>
   </w:num>
   <w:num w:numId="15" w16cid:durableId="1327126398">
-    <w:abstractNumId w:val="6"/>
+    <w:abstractNumId w:val="8"/>
   </w:num>
   <w:num w:numId="16" w16cid:durableId="1950970818">
     <w:abstractNumId w:val="1"/>
@@ -4325,16 +6558,31 @@
     <w:abstractNumId w:val="0"/>
   </w:num>
   <w:num w:numId="18" w16cid:durableId="2043045302">
+    <w:abstractNumId w:val="7"/>
+  </w:num>
+  <w:num w:numId="19" w16cid:durableId="1225026766">
+    <w:abstractNumId w:val="25"/>
+  </w:num>
+  <w:num w:numId="20" w16cid:durableId="1037899881">
+    <w:abstractNumId w:val="10"/>
+  </w:num>
+  <w:num w:numId="21" w16cid:durableId="1013605569">
+    <w:abstractNumId w:val="23"/>
+  </w:num>
+  <w:num w:numId="22" w16cid:durableId="1872718784">
+    <w:abstractNumId w:val="6"/>
+  </w:num>
+  <w:num w:numId="23" w16cid:durableId="480850835">
+    <w:abstractNumId w:val="14"/>
+  </w:num>
+  <w:num w:numId="24" w16cid:durableId="1850411599">
     <w:abstractNumId w:val="5"/>
   </w:num>
-  <w:num w:numId="19" w16cid:durableId="1225026766">
+  <w:num w:numId="25" w16cid:durableId="935602093">
     <w:abstractNumId w:val="20"/>
   </w:num>
-  <w:num w:numId="20" w16cid:durableId="1037899881">
-    <w:abstractNumId w:val="8"/>
-  </w:num>
-  <w:num w:numId="21" w16cid:durableId="1013605569">
-    <w:abstractNumId w:val="18"/>
+  <w:num w:numId="26" w16cid:durableId="1525165791">
+    <w:abstractNumId w:val="11"/>
   </w:num>
 </w:numbering>
 </file>

</xml_diff>

<commit_message>
SignIn & SignUp app
SignIn & SignUp app
</commit_message>
<xml_diff>
--- a/docs/AdvJava.docx
+++ b/docs/AdvJava.docx
@@ -57,7 +57,15 @@
       </w:r>
       <w:r>
         <w:tab/>
-        <w:t>Tech stack: HTML, CSS, JS, Jquery (client side)</w:t>
+        <w:t xml:space="preserve">Tech stack: HTML, CSS, JS, </w:t>
+      </w:r>
+      <w:proofErr w:type="spellStart"/>
+      <w:r>
+        <w:t>Jquery</w:t>
+      </w:r>
+      <w:proofErr w:type="spellEnd"/>
+      <w:r>
+        <w:t xml:space="preserve"> (client side)</w:t>
       </w:r>
     </w:p>
     <w:p>
@@ -120,7 +128,15 @@
       </w:r>
       <w:r>
         <w:tab/>
-        <w:t>Tech Stack: HTML, CSS, JS, Jquery (client side)</w:t>
+        <w:t xml:space="preserve">Tech Stack: HTML, CSS, JS, </w:t>
+      </w:r>
+      <w:proofErr w:type="spellStart"/>
+      <w:r>
+        <w:t>Jquery</w:t>
+      </w:r>
+      <w:proofErr w:type="spellEnd"/>
+      <w:r>
+        <w:t xml:space="preserve"> (client side)</w:t>
       </w:r>
     </w:p>
     <w:p>
@@ -135,7 +151,15 @@
       </w:r>
       <w:r>
         <w:tab/>
-        <w:t xml:space="preserve">    Jsp and servlet (server side)</w:t>
+        <w:t xml:space="preserve">    </w:t>
+      </w:r>
+      <w:proofErr w:type="spellStart"/>
+      <w:r>
+        <w:t>Jsp</w:t>
+      </w:r>
+      <w:proofErr w:type="spellEnd"/>
+      <w:r>
+        <w:t xml:space="preserve"> and servlet (server side)</w:t>
       </w:r>
     </w:p>
     <w:p>
@@ -273,6 +297,7 @@
       <w:r>
         <w:t>Set the “</w:t>
       </w:r>
+      <w:proofErr w:type="spellStart"/>
       <w:r>
         <w:rPr>
           <w:b/>
@@ -281,6 +306,7 @@
         </w:rPr>
         <w:t>JavaEE</w:t>
       </w:r>
+      <w:proofErr w:type="spellEnd"/>
       <w:r>
         <w:rPr>
           <w:b/>
@@ -376,10 +402,12 @@
       <w:r>
         <w:t xml:space="preserve">Path of the parent folder of </w:t>
       </w:r>
+      <w:proofErr w:type="spellStart"/>
       <w:proofErr w:type="gramStart"/>
       <w:r>
         <w:t>bin,lib</w:t>
       </w:r>
+      <w:proofErr w:type="spellEnd"/>
       <w:proofErr w:type="gramEnd"/>
       <w:r>
         <w:t>, config etc.</w:t>
@@ -629,7 +657,7 @@
           <w:szCs w:val="32"/>
         </w:rPr>
         <w:drawing>
-          <wp:inline distT="0" distB="0" distL="0" distR="0" wp14:anchorId="6D0748EB" wp14:editId="6483E8B5">
+          <wp:inline distT="0" distB="0" distL="0" distR="0" wp14:anchorId="6D0748EB" wp14:editId="35BAE808">
             <wp:extent cx="5934710" cy="661035"/>
             <wp:effectExtent l="0" t="0" r="8890" b="5715"/>
             <wp:docPr id="238411225" name="Picture 2"/>
@@ -834,7 +862,15 @@
         </w:numPr>
       </w:pPr>
       <w:r>
-        <w:t>Servlet are use to create dynamic web pages.</w:t>
+        <w:t xml:space="preserve">Servlet are </w:t>
+      </w:r>
+      <w:proofErr w:type="spellStart"/>
+      <w:r>
+        <w:t>use</w:t>
+      </w:r>
+      <w:proofErr w:type="spellEnd"/>
+      <w:r>
+        <w:t xml:space="preserve"> to create dynamic web pages.</w:t>
       </w:r>
     </w:p>
     <w:p>
@@ -858,7 +894,15 @@
         </w:numPr>
       </w:pPr>
       <w:r>
-        <w:t>Servlet has to create inside src/main/java</w:t>
+        <w:t xml:space="preserve">Servlet has to create inside </w:t>
+      </w:r>
+      <w:proofErr w:type="spellStart"/>
+      <w:r>
+        <w:t>src</w:t>
+      </w:r>
+      <w:proofErr w:type="spellEnd"/>
+      <w:r>
+        <w:t>/main/java</w:t>
       </w:r>
     </w:p>
     <w:p>
@@ -870,7 +914,15 @@
         </w:numPr>
       </w:pPr>
       <w:r>
-        <w:t>Servlet are use to get request, process a request and generate the response</w:t>
+        <w:t xml:space="preserve">Servlet are </w:t>
+      </w:r>
+      <w:proofErr w:type="spellStart"/>
+      <w:r>
+        <w:t>use</w:t>
+      </w:r>
+      <w:proofErr w:type="spellEnd"/>
+      <w:r>
+        <w:t xml:space="preserve"> to get request, process a request and generate the response</w:t>
       </w:r>
     </w:p>
     <w:p>
@@ -959,7 +1011,23 @@
           <w:b/>
           <w:bCs/>
         </w:rPr>
-        <w:t xml:space="preserve"> GenericServlet abstract class</w:t>
+        <w:t xml:space="preserve"> </w:t>
+      </w:r>
+      <w:proofErr w:type="spellStart"/>
+      <w:r>
+        <w:rPr>
+          <w:b/>
+          <w:bCs/>
+        </w:rPr>
+        <w:t>GenericServlet</w:t>
+      </w:r>
+      <w:proofErr w:type="spellEnd"/>
+      <w:r>
+        <w:rPr>
+          <w:b/>
+          <w:bCs/>
+        </w:rPr>
+        <w:t xml:space="preserve"> abstract class</w:t>
       </w:r>
     </w:p>
     <w:p>
@@ -978,7 +1046,23 @@
           <w:b/>
           <w:bCs/>
         </w:rPr>
-        <w:t xml:space="preserve"> HttpServlet abstract class</w:t>
+        <w:t xml:space="preserve"> </w:t>
+      </w:r>
+      <w:proofErr w:type="spellStart"/>
+      <w:r>
+        <w:rPr>
+          <w:b/>
+          <w:bCs/>
+        </w:rPr>
+        <w:t>HttpServlet</w:t>
+      </w:r>
+      <w:proofErr w:type="spellEnd"/>
+      <w:r>
+        <w:rPr>
+          <w:b/>
+          <w:bCs/>
+        </w:rPr>
+        <w:t xml:space="preserve"> abstract class</w:t>
       </w:r>
     </w:p>
     <w:p>
@@ -1073,7 +1157,15 @@
         </w:numPr>
       </w:pPr>
       <w:r>
-        <w:t>To Return a response you have to use HttpServletResponse Object which is a part of service method.</w:t>
+        <w:t xml:space="preserve">To Return a response you have to use </w:t>
+      </w:r>
+      <w:proofErr w:type="spellStart"/>
+      <w:r>
+        <w:t>HttpServletResponse</w:t>
+      </w:r>
+      <w:proofErr w:type="spellEnd"/>
+      <w:r>
+        <w:t xml:space="preserve"> Object which is a part of service method.</w:t>
       </w:r>
     </w:p>
     <w:p>
@@ -1132,6 +1224,7 @@
           <w:bCs/>
         </w:rPr>
       </w:pPr>
+      <w:proofErr w:type="spellStart"/>
       <w:proofErr w:type="gramStart"/>
       <w:r>
         <w:rPr>
@@ -1141,6 +1234,7 @@
         </w:rPr>
         <w:t>response.setContentType</w:t>
       </w:r>
+      <w:proofErr w:type="spellEnd"/>
       <w:proofErr w:type="gramEnd"/>
       <w:r>
         <w:rPr>
@@ -1148,7 +1242,25 @@
           <w:bCs/>
           <w:highlight w:val="yellow"/>
         </w:rPr>
-        <w:t>(“&lt;MIMEType&gt;”);</w:t>
+        <w:t>(“&lt;</w:t>
+      </w:r>
+      <w:proofErr w:type="spellStart"/>
+      <w:r>
+        <w:rPr>
+          <w:b/>
+          <w:bCs/>
+          <w:highlight w:val="yellow"/>
+        </w:rPr>
+        <w:t>MIMEType</w:t>
+      </w:r>
+      <w:proofErr w:type="spellEnd"/>
+      <w:r>
+        <w:rPr>
+          <w:b/>
+          <w:bCs/>
+          <w:highlight w:val="yellow"/>
+        </w:rPr>
+        <w:t>&gt;”);</w:t>
       </w:r>
     </w:p>
     <w:p>
@@ -1162,8 +1274,13 @@
       <w:r>
         <w:t xml:space="preserve">You will request the Writer (char type of response) or </w:t>
       </w:r>
-      <w:r>
-        <w:t xml:space="preserve">OutputStream </w:t>
+      <w:proofErr w:type="spellStart"/>
+      <w:r>
+        <w:t>OutputStream</w:t>
+      </w:r>
+      <w:proofErr w:type="spellEnd"/>
+      <w:r>
+        <w:t xml:space="preserve"> </w:t>
       </w:r>
       <w:r>
         <w:t>(binary type of response) object to write a response.</w:t>
@@ -1198,6 +1315,7 @@
           <w:bCs/>
         </w:rPr>
       </w:pPr>
+      <w:proofErr w:type="spellStart"/>
       <w:proofErr w:type="gramStart"/>
       <w:r>
         <w:rPr>
@@ -1207,6 +1325,7 @@
         </w:rPr>
         <w:t>response.getWriter</w:t>
       </w:r>
+      <w:proofErr w:type="spellEnd"/>
       <w:proofErr w:type="gramEnd"/>
       <w:r>
         <w:rPr>
@@ -1228,8 +1347,13 @@
       <w:r>
         <w:t xml:space="preserve">To create a </w:t>
       </w:r>
-      <w:r>
-        <w:t xml:space="preserve">OutputStream </w:t>
+      <w:proofErr w:type="spellStart"/>
+      <w:r>
+        <w:t>OutputStream</w:t>
+      </w:r>
+      <w:proofErr w:type="spellEnd"/>
+      <w:r>
+        <w:t xml:space="preserve"> </w:t>
       </w:r>
       <w:r>
         <w:t>you can use following method</w:t>
@@ -1244,6 +1368,7 @@
           <w:bCs/>
         </w:rPr>
       </w:pPr>
+      <w:proofErr w:type="spellStart"/>
       <w:proofErr w:type="gramStart"/>
       <w:r>
         <w:rPr>
@@ -1253,6 +1378,7 @@
         </w:rPr>
         <w:t>response.getOutputStream</w:t>
       </w:r>
+      <w:proofErr w:type="spellEnd"/>
       <w:proofErr w:type="gramEnd"/>
       <w:r>
         <w:rPr>
@@ -1520,7 +1646,15 @@
         </w:numPr>
       </w:pPr>
       <w:r>
-        <w:t>This parameter can be received in the Jsp/Servlet using request Object</w:t>
+        <w:t xml:space="preserve">This parameter can be received in the </w:t>
+      </w:r>
+      <w:proofErr w:type="spellStart"/>
+      <w:r>
+        <w:t>Jsp</w:t>
+      </w:r>
+      <w:proofErr w:type="spellEnd"/>
+      <w:r>
+        <w:t>/Servlet using request Object</w:t>
       </w:r>
     </w:p>
     <w:p>
@@ -1532,6 +1666,7 @@
           <w:bCs/>
         </w:rPr>
       </w:pPr>
+      <w:proofErr w:type="spellStart"/>
       <w:proofErr w:type="gramStart"/>
       <w:r>
         <w:rPr>
@@ -1541,6 +1676,7 @@
         </w:rPr>
         <w:t>request.getParameter</w:t>
       </w:r>
+      <w:proofErr w:type="spellEnd"/>
       <w:proofErr w:type="gramEnd"/>
       <w:r>
         <w:rPr>
@@ -1707,7 +1843,23 @@
           <w:sz w:val="28"/>
           <w:szCs w:val="28"/>
         </w:rPr>
-        <w:t>These techniques are use to redirect user from one page to another with any user action.</w:t>
+        <w:t xml:space="preserve">These techniques are </w:t>
+      </w:r>
+      <w:proofErr w:type="spellStart"/>
+      <w:r>
+        <w:rPr>
+          <w:sz w:val="28"/>
+          <w:szCs w:val="28"/>
+        </w:rPr>
+        <w:t>use</w:t>
+      </w:r>
+      <w:proofErr w:type="spellEnd"/>
+      <w:r>
+        <w:rPr>
+          <w:sz w:val="28"/>
+          <w:szCs w:val="28"/>
+        </w:rPr>
+        <w:t xml:space="preserve"> to redirect user from one page to another with any user action.</w:t>
       </w:r>
     </w:p>
     <w:p>
@@ -1920,15 +2072,27 @@
           <w:szCs w:val="24"/>
         </w:rPr>
       </w:pPr>
-      <w:r>
-        <w:rPr>
-          <w:b/>
-          <w:bCs/>
-          <w:sz w:val="24"/>
-          <w:szCs w:val="24"/>
-        </w:rPr>
-        <w:t xml:space="preserve">RequestDisptacher dis = </w:t>
-      </w:r>
+      <w:proofErr w:type="spellStart"/>
+      <w:r>
+        <w:rPr>
+          <w:b/>
+          <w:bCs/>
+          <w:sz w:val="24"/>
+          <w:szCs w:val="24"/>
+        </w:rPr>
+        <w:t>RequestDisptacher</w:t>
+      </w:r>
+      <w:proofErr w:type="spellEnd"/>
+      <w:r>
+        <w:rPr>
+          <w:b/>
+          <w:bCs/>
+          <w:sz w:val="24"/>
+          <w:szCs w:val="24"/>
+        </w:rPr>
+        <w:t xml:space="preserve"> dis = </w:t>
+      </w:r>
+      <w:proofErr w:type="spellStart"/>
       <w:proofErr w:type="gramStart"/>
       <w:r>
         <w:rPr>
@@ -1939,6 +2103,7 @@
         </w:rPr>
         <w:t>request.getRequestDisptacher</w:t>
       </w:r>
+      <w:proofErr w:type="spellEnd"/>
       <w:proofErr w:type="gramEnd"/>
       <w:r>
         <w:rPr>
@@ -1961,6 +2126,7 @@
           <w:szCs w:val="24"/>
         </w:rPr>
       </w:pPr>
+      <w:proofErr w:type="spellStart"/>
       <w:r>
         <w:rPr>
           <w:b/>
@@ -1978,7 +2144,17 @@
           <w:sz w:val="24"/>
           <w:szCs w:val="24"/>
         </w:rPr>
-        <w:t>forward(</w:t>
+        <w:t>forward</w:t>
+      </w:r>
+      <w:proofErr w:type="spellEnd"/>
+      <w:r>
+        <w:rPr>
+          <w:b/>
+          <w:bCs/>
+          <w:sz w:val="24"/>
+          <w:szCs w:val="24"/>
+        </w:rPr>
+        <w:t>(</w:t>
       </w:r>
       <w:proofErr w:type="gramEnd"/>
       <w:r>
@@ -2002,6 +2178,7 @@
           <w:szCs w:val="24"/>
         </w:rPr>
       </w:pPr>
+      <w:proofErr w:type="spellStart"/>
       <w:proofErr w:type="gramStart"/>
       <w:r>
         <w:rPr>
@@ -2012,6 +2189,7 @@
         </w:rPr>
         <w:t>dis.include</w:t>
       </w:r>
+      <w:proofErr w:type="spellEnd"/>
       <w:proofErr w:type="gramEnd"/>
       <w:r>
         <w:rPr>
@@ -2185,6 +2363,7 @@
           <w:szCs w:val="28"/>
         </w:rPr>
       </w:pPr>
+      <w:proofErr w:type="spellStart"/>
       <w:proofErr w:type="gramStart"/>
       <w:r>
         <w:rPr>
@@ -2195,6 +2374,7 @@
         </w:rPr>
         <w:t>response.sendRedirect</w:t>
       </w:r>
+      <w:proofErr w:type="spellEnd"/>
       <w:proofErr w:type="gramEnd"/>
       <w:r>
         <w:rPr>
@@ -2275,7 +2455,23 @@
           <w:sz w:val="24"/>
           <w:szCs w:val="24"/>
         </w:rPr>
-        <w:t>The extension of JSP page is .jsp.</w:t>
+        <w:t>The extension of JSP page is .</w:t>
+      </w:r>
+      <w:proofErr w:type="spellStart"/>
+      <w:r>
+        <w:rPr>
+          <w:sz w:val="24"/>
+          <w:szCs w:val="24"/>
+        </w:rPr>
+        <w:t>jsp</w:t>
+      </w:r>
+      <w:proofErr w:type="spellEnd"/>
+      <w:r>
+        <w:rPr>
+          <w:sz w:val="24"/>
+          <w:szCs w:val="24"/>
+        </w:rPr>
+        <w:t>.</w:t>
       </w:r>
     </w:p>
     <w:p>
@@ -2441,8 +2637,49 @@
           <w:sz w:val="24"/>
           <w:szCs w:val="24"/>
         </w:rPr>
-        <w:t xml:space="preserve"> every jsp page has a default url as /pageName.jsp</w:t>
-      </w:r>
+        <w:t xml:space="preserve"> every </w:t>
+      </w:r>
+      <w:proofErr w:type="spellStart"/>
+      <w:r>
+        <w:rPr>
+          <w:sz w:val="24"/>
+          <w:szCs w:val="24"/>
+        </w:rPr>
+        <w:t>jsp</w:t>
+      </w:r>
+      <w:proofErr w:type="spellEnd"/>
+      <w:r>
+        <w:rPr>
+          <w:sz w:val="24"/>
+          <w:szCs w:val="24"/>
+        </w:rPr>
+        <w:t xml:space="preserve"> page has a default </w:t>
+      </w:r>
+      <w:proofErr w:type="spellStart"/>
+      <w:r>
+        <w:rPr>
+          <w:sz w:val="24"/>
+          <w:szCs w:val="24"/>
+        </w:rPr>
+        <w:t>url</w:t>
+      </w:r>
+      <w:proofErr w:type="spellEnd"/>
+      <w:r>
+        <w:rPr>
+          <w:sz w:val="24"/>
+          <w:szCs w:val="24"/>
+        </w:rPr>
+        <w:t xml:space="preserve"> as /</w:t>
+      </w:r>
+      <w:proofErr w:type="spellStart"/>
+      <w:r>
+        <w:rPr>
+          <w:sz w:val="24"/>
+          <w:szCs w:val="24"/>
+        </w:rPr>
+        <w:t>pageName.jsp</w:t>
+      </w:r>
+      <w:proofErr w:type="spellEnd"/>
     </w:p>
     <w:p>
       <w:pPr>
@@ -2490,12 +2727,21 @@
         </w:rPr>
         <w:t xml:space="preserve">JSP pages will be created inside </w:t>
       </w:r>
-      <w:r>
-        <w:rPr>
-          <w:sz w:val="24"/>
-          <w:szCs w:val="24"/>
-        </w:rPr>
-        <w:t>src/main/</w:t>
+      <w:proofErr w:type="spellStart"/>
+      <w:r>
+        <w:rPr>
+          <w:sz w:val="24"/>
+          <w:szCs w:val="24"/>
+        </w:rPr>
+        <w:t>src</w:t>
+      </w:r>
+      <w:proofErr w:type="spellEnd"/>
+      <w:r>
+        <w:rPr>
+          <w:sz w:val="24"/>
+          <w:szCs w:val="24"/>
+        </w:rPr>
+        <w:t>/main/</w:t>
       </w:r>
       <w:r>
         <w:rPr>
@@ -2652,6 +2898,7 @@
           <w:u w:val="single"/>
         </w:rPr>
       </w:pPr>
+      <w:proofErr w:type="spellStart"/>
       <w:r>
         <w:rPr>
           <w:b/>
@@ -2660,7 +2907,18 @@
           <w:szCs w:val="24"/>
           <w:u w:val="single"/>
         </w:rPr>
-        <w:t>Scriptlet Tag</w:t>
+        <w:t>Scriptlet</w:t>
+      </w:r>
+      <w:proofErr w:type="spellEnd"/>
+      <w:r>
+        <w:rPr>
+          <w:b/>
+          <w:bCs/>
+          <w:sz w:val="24"/>
+          <w:szCs w:val="24"/>
+          <w:u w:val="single"/>
+        </w:rPr>
+        <w:t xml:space="preserve"> Tag</w:t>
       </w:r>
     </w:p>
     <w:p>
@@ -2896,7 +3154,23 @@
           <w:sz w:val="24"/>
           <w:szCs w:val="24"/>
         </w:rPr>
-        <w:t xml:space="preserve">The java code written inside tag will also gets added inside a service </w:t>
+        <w:t xml:space="preserve">The java code written inside tag will also </w:t>
+      </w:r>
+      <w:proofErr w:type="spellStart"/>
+      <w:r>
+        <w:rPr>
+          <w:sz w:val="24"/>
+          <w:szCs w:val="24"/>
+        </w:rPr>
+        <w:t>gets</w:t>
+      </w:r>
+      <w:proofErr w:type="spellEnd"/>
+      <w:r>
+        <w:rPr>
+          <w:sz w:val="24"/>
+          <w:szCs w:val="24"/>
+        </w:rPr>
+        <w:t xml:space="preserve"> added inside a service </w:t>
       </w:r>
       <w:proofErr w:type="gramStart"/>
       <w:r>
@@ -2933,7 +3207,15 @@
           <w:sz w:val="24"/>
           <w:szCs w:val="24"/>
         </w:rPr>
-        <w:t xml:space="preserve"> out.</w:t>
+        <w:t xml:space="preserve"> </w:t>
+      </w:r>
+      <w:proofErr w:type="spellStart"/>
+      <w:r>
+        <w:rPr>
+          <w:sz w:val="24"/>
+          <w:szCs w:val="24"/>
+        </w:rPr>
+        <w:t>out.</w:t>
       </w:r>
       <w:proofErr w:type="gramStart"/>
       <w:r>
@@ -2941,7 +3223,15 @@
           <w:sz w:val="24"/>
           <w:szCs w:val="24"/>
         </w:rPr>
-        <w:t>print(</w:t>
+        <w:t>print</w:t>
+      </w:r>
+      <w:proofErr w:type="spellEnd"/>
+      <w:r>
+        <w:rPr>
+          <w:sz w:val="24"/>
+          <w:szCs w:val="24"/>
+        </w:rPr>
+        <w:t>(</w:t>
       </w:r>
       <w:proofErr w:type="gramEnd"/>
       <w:r>
@@ -3089,7 +3379,23 @@
           <w:sz w:val="24"/>
           <w:szCs w:val="24"/>
         </w:rPr>
-        <w:t xml:space="preserve"> you can add the instance level code inside jsp page.</w:t>
+        <w:t xml:space="preserve"> you can add the instance level code inside </w:t>
+      </w:r>
+      <w:proofErr w:type="spellStart"/>
+      <w:r>
+        <w:rPr>
+          <w:sz w:val="24"/>
+          <w:szCs w:val="24"/>
+        </w:rPr>
+        <w:t>jsp</w:t>
+      </w:r>
+      <w:proofErr w:type="spellEnd"/>
+      <w:r>
+        <w:rPr>
+          <w:sz w:val="24"/>
+          <w:szCs w:val="24"/>
+        </w:rPr>
+        <w:t xml:space="preserve"> page.</w:t>
       </w:r>
     </w:p>
     <w:p>
@@ -3300,7 +3606,29 @@
           <w:sz w:val="24"/>
           <w:szCs w:val="24"/>
         </w:rPr>
-        <w:t xml:space="preserve">These objects can be access on JSP page using scriptlet and expression tags only. </w:t>
+        <w:t xml:space="preserve">These objects can be access on JSP page using </w:t>
+      </w:r>
+      <w:proofErr w:type="spellStart"/>
+      <w:r>
+        <w:rPr>
+          <w:b/>
+          <w:bCs/>
+          <w:color w:val="FF0000"/>
+          <w:sz w:val="24"/>
+          <w:szCs w:val="24"/>
+        </w:rPr>
+        <w:t>scriptlet</w:t>
+      </w:r>
+      <w:proofErr w:type="spellEnd"/>
+      <w:r>
+        <w:rPr>
+          <w:b/>
+          <w:bCs/>
+          <w:color w:val="FF0000"/>
+          <w:sz w:val="24"/>
+          <w:szCs w:val="24"/>
+        </w:rPr>
+        <w:t xml:space="preserve"> and expression tags only. </w:t>
       </w:r>
     </w:p>
     <w:p>
@@ -3446,6 +3774,7 @@
                 <w:szCs w:val="24"/>
               </w:rPr>
             </w:pPr>
+            <w:proofErr w:type="spellStart"/>
             <w:r>
               <w:rPr>
                 <w:sz w:val="24"/>
@@ -3453,6 +3782,7 @@
               </w:rPr>
               <w:t>HttpServletRequest</w:t>
             </w:r>
+            <w:proofErr w:type="spellEnd"/>
           </w:p>
         </w:tc>
       </w:tr>
@@ -3490,6 +3820,7 @@
                 <w:szCs w:val="24"/>
               </w:rPr>
             </w:pPr>
+            <w:proofErr w:type="spellStart"/>
             <w:r>
               <w:rPr>
                 <w:sz w:val="24"/>
@@ -3497,6 +3828,7 @@
               </w:rPr>
               <w:t>HttpServletResponse</w:t>
             </w:r>
+            <w:proofErr w:type="spellEnd"/>
           </w:p>
         </w:tc>
       </w:tr>
@@ -3534,6 +3866,7 @@
                 <w:szCs w:val="24"/>
               </w:rPr>
             </w:pPr>
+            <w:proofErr w:type="spellStart"/>
             <w:r>
               <w:rPr>
                 <w:sz w:val="24"/>
@@ -3541,6 +3874,7 @@
               </w:rPr>
               <w:t>JspWriter</w:t>
             </w:r>
+            <w:proofErr w:type="spellEnd"/>
           </w:p>
         </w:tc>
       </w:tr>
@@ -3578,6 +3912,7 @@
                 <w:szCs w:val="24"/>
               </w:rPr>
             </w:pPr>
+            <w:proofErr w:type="spellStart"/>
             <w:r>
               <w:rPr>
                 <w:sz w:val="24"/>
@@ -3585,6 +3920,7 @@
               </w:rPr>
               <w:t>HttpSession</w:t>
             </w:r>
+            <w:proofErr w:type="spellEnd"/>
           </w:p>
         </w:tc>
       </w:tr>
@@ -3622,6 +3958,7 @@
                 <w:szCs w:val="24"/>
               </w:rPr>
             </w:pPr>
+            <w:proofErr w:type="spellStart"/>
             <w:r>
               <w:rPr>
                 <w:sz w:val="24"/>
@@ -3629,6 +3966,7 @@
               </w:rPr>
               <w:t>ServletContext</w:t>
             </w:r>
+            <w:proofErr w:type="spellEnd"/>
           </w:p>
         </w:tc>
       </w:tr>
@@ -3666,6 +4004,7 @@
                 <w:szCs w:val="24"/>
               </w:rPr>
             </w:pPr>
+            <w:proofErr w:type="spellStart"/>
             <w:r>
               <w:rPr>
                 <w:sz w:val="24"/>
@@ -3673,6 +4012,7 @@
               </w:rPr>
               <w:t>ServletConfig</w:t>
             </w:r>
+            <w:proofErr w:type="spellEnd"/>
           </w:p>
         </w:tc>
       </w:tr>
@@ -3689,6 +4029,7 @@
                 <w:szCs w:val="24"/>
               </w:rPr>
             </w:pPr>
+            <w:proofErr w:type="spellStart"/>
             <w:r>
               <w:rPr>
                 <w:sz w:val="24"/>
@@ -3696,6 +4037,7 @@
               </w:rPr>
               <w:t>pageContext</w:t>
             </w:r>
+            <w:proofErr w:type="spellEnd"/>
           </w:p>
         </w:tc>
         <w:tc>
@@ -3710,12 +4052,21 @@
                 <w:szCs w:val="24"/>
               </w:rPr>
             </w:pPr>
+            <w:proofErr w:type="spellStart"/>
             <w:r>
               <w:rPr>
                 <w:sz w:val="24"/>
                 <w:szCs w:val="24"/>
               </w:rPr>
-              <w:t xml:space="preserve">PageContext </w:t>
+              <w:t>PageContext</w:t>
+            </w:r>
+            <w:proofErr w:type="spellEnd"/>
+            <w:r>
+              <w:rPr>
+                <w:sz w:val="24"/>
+                <w:szCs w:val="24"/>
+              </w:rPr>
+              <w:t xml:space="preserve"> </w:t>
             </w:r>
           </w:p>
         </w:tc>
@@ -4258,6 +4609,7 @@
         <w:rPr>
           <w:b/>
           <w:bCs/>
+          <w:noProof/>
           <w:sz w:val="24"/>
           <w:szCs w:val="24"/>
         </w:rPr>
@@ -4348,6 +4700,7 @@
         <w:rPr>
           <w:b/>
           <w:bCs/>
+          <w:noProof/>
           <w:sz w:val="24"/>
           <w:szCs w:val="24"/>
         </w:rPr>
@@ -4541,6 +4894,7 @@
           <w:u w:val="single"/>
         </w:rPr>
       </w:pPr>
+      <w:proofErr w:type="spellStart"/>
       <w:r>
         <w:rPr>
           <w:sz w:val="24"/>
@@ -4548,6 +4902,7 @@
         </w:rPr>
         <w:t>HttpSession</w:t>
       </w:r>
+      <w:proofErr w:type="spellEnd"/>
       <w:r>
         <w:rPr>
           <w:sz w:val="24"/>
@@ -4582,12 +4937,131 @@
     <w:p>
       <w:pPr>
         <w:pStyle w:val="NoSpacing"/>
+        <w:numPr>
+          <w:ilvl w:val="2"/>
+          <w:numId w:val="27"/>
+        </w:numPr>
+        <w:rPr>
+          <w:b/>
+          <w:bCs/>
+          <w:sz w:val="24"/>
+          <w:szCs w:val="24"/>
+          <w:u w:val="single"/>
+        </w:rPr>
+      </w:pPr>
+      <w:r>
+        <w:rPr>
+          <w:b/>
+          <w:bCs/>
+          <w:sz w:val="24"/>
+          <w:szCs w:val="24"/>
+        </w:rPr>
+        <w:t>Create Session</w:t>
+      </w:r>
+    </w:p>
+    <w:p>
+      <w:pPr>
+        <w:pStyle w:val="NoSpacing"/>
         <w:ind w:left="2160"/>
         <w:rPr>
           <w:b/>
           <w:bCs/>
           <w:sz w:val="24"/>
           <w:szCs w:val="24"/>
+        </w:rPr>
+      </w:pPr>
+      <w:proofErr w:type="spellStart"/>
+      <w:r>
+        <w:rPr>
+          <w:b/>
+          <w:bCs/>
+          <w:sz w:val="24"/>
+          <w:szCs w:val="24"/>
+          <w:highlight w:val="yellow"/>
+        </w:rPr>
+        <w:t>HttpSession</w:t>
+      </w:r>
+      <w:proofErr w:type="spellEnd"/>
+      <w:r>
+        <w:rPr>
+          <w:b/>
+          <w:bCs/>
+          <w:sz w:val="24"/>
+          <w:szCs w:val="24"/>
+          <w:highlight w:val="yellow"/>
+        </w:rPr>
+        <w:t xml:space="preserve"> session = </w:t>
+      </w:r>
+      <w:proofErr w:type="spellStart"/>
+      <w:proofErr w:type="gramStart"/>
+      <w:r>
+        <w:rPr>
+          <w:b/>
+          <w:bCs/>
+          <w:sz w:val="24"/>
+          <w:szCs w:val="24"/>
+          <w:highlight w:val="yellow"/>
+        </w:rPr>
+        <w:t>request.getSession</w:t>
+      </w:r>
+      <w:proofErr w:type="spellEnd"/>
+      <w:proofErr w:type="gramEnd"/>
+      <w:r>
+        <w:rPr>
+          <w:b/>
+          <w:bCs/>
+          <w:sz w:val="24"/>
+          <w:szCs w:val="24"/>
+          <w:highlight w:val="yellow"/>
+        </w:rPr>
+        <w:t>();</w:t>
+      </w:r>
+    </w:p>
+    <w:p>
+      <w:pPr>
+        <w:pStyle w:val="NoSpacing"/>
+        <w:ind w:left="2160"/>
+        <w:rPr>
+          <w:sz w:val="24"/>
+          <w:szCs w:val="24"/>
+        </w:rPr>
+      </w:pPr>
+      <w:r>
+        <w:rPr>
+          <w:sz w:val="24"/>
+          <w:szCs w:val="24"/>
+        </w:rPr>
+        <w:t xml:space="preserve">Above syntax to get the new session or if session is already </w:t>
+      </w:r>
+      <w:proofErr w:type="gramStart"/>
+      <w:r>
+        <w:rPr>
+          <w:sz w:val="24"/>
+          <w:szCs w:val="24"/>
+        </w:rPr>
+        <w:t>exist</w:t>
+      </w:r>
+      <w:proofErr w:type="gramEnd"/>
+      <w:r>
+        <w:rPr>
+          <w:sz w:val="24"/>
+          <w:szCs w:val="24"/>
+        </w:rPr>
+        <w:t xml:space="preserve"> then it will return the same/existing session</w:t>
+      </w:r>
+    </w:p>
+    <w:p>
+      <w:pPr>
+        <w:pStyle w:val="NoSpacing"/>
+        <w:numPr>
+          <w:ilvl w:val="2"/>
+          <w:numId w:val="27"/>
+        </w:numPr>
+        <w:rPr>
+          <w:b/>
+          <w:bCs/>
+          <w:sz w:val="24"/>
+          <w:szCs w:val="24"/>
           <w:u w:val="single"/>
         </w:rPr>
       </w:pPr>
@@ -4595,10 +5069,107 @@
         <w:rPr>
           <w:b/>
           <w:bCs/>
+          <w:sz w:val="24"/>
+          <w:szCs w:val="24"/>
+        </w:rPr>
+        <w:t>Set Value inside session</w:t>
+      </w:r>
+    </w:p>
+    <w:p>
+      <w:pPr>
+        <w:pStyle w:val="NoSpacing"/>
+        <w:ind w:left="2160"/>
+        <w:rPr>
+          <w:b/>
+          <w:bCs/>
+          <w:sz w:val="24"/>
+          <w:szCs w:val="24"/>
+        </w:rPr>
+      </w:pPr>
+      <w:proofErr w:type="spellStart"/>
+      <w:proofErr w:type="gramStart"/>
+      <w:r>
+        <w:rPr>
+          <w:b/>
+          <w:bCs/>
+          <w:sz w:val="24"/>
+          <w:szCs w:val="24"/>
+          <w:highlight w:val="yellow"/>
+        </w:rPr>
+        <w:t>session.setAttribute</w:t>
+      </w:r>
+      <w:proofErr w:type="spellEnd"/>
+      <w:proofErr w:type="gramEnd"/>
+      <w:r>
+        <w:rPr>
+          <w:b/>
+          <w:bCs/>
+          <w:sz w:val="24"/>
+          <w:szCs w:val="24"/>
+          <w:highlight w:val="yellow"/>
+        </w:rPr>
+        <w:t xml:space="preserve">(“Key”, </w:t>
+      </w:r>
+      <w:r>
+        <w:rPr>
+          <w:b/>
+          <w:bCs/>
+          <w:sz w:val="24"/>
+          <w:szCs w:val="24"/>
+          <w:highlight w:val="yellow"/>
+        </w:rPr>
+        <w:t>value</w:t>
+      </w:r>
+      <w:r>
+        <w:rPr>
+          <w:b/>
+          <w:bCs/>
+          <w:sz w:val="24"/>
+          <w:szCs w:val="24"/>
+          <w:highlight w:val="yellow"/>
+        </w:rPr>
+        <w:t>);</w:t>
+      </w:r>
+    </w:p>
+    <w:p>
+      <w:pPr>
+        <w:pStyle w:val="NoSpacing"/>
+        <w:ind w:left="2160"/>
+        <w:rPr>
+          <w:sz w:val="24"/>
+          <w:szCs w:val="24"/>
+          <w:u w:val="single"/>
+        </w:rPr>
+      </w:pPr>
+      <w:r>
+        <w:rPr>
+          <w:sz w:val="24"/>
+          <w:szCs w:val="24"/>
+        </w:rPr>
+        <w:t xml:space="preserve">In the session you can set the value using above syntax, in this Key will always be in string format and value will be in object format </w:t>
+      </w:r>
+    </w:p>
+    <w:p>
+      <w:pPr>
+        <w:pStyle w:val="NoSpacing"/>
+        <w:ind w:left="2160"/>
+        <w:rPr>
+          <w:b/>
+          <w:bCs/>
+          <w:sz w:val="24"/>
+          <w:szCs w:val="24"/>
+          <w:u w:val="single"/>
+        </w:rPr>
+      </w:pPr>
+      <w:r>
+        <w:rPr>
+          <w:b/>
+          <w:bCs/>
           <w:noProof/>
           <w:sz w:val="24"/>
           <w:szCs w:val="24"/>
         </w:rPr>
+        <w:lastRenderedPageBreak/>
         <w:drawing>
           <wp:inline distT="0" distB="0" distL="0" distR="0" wp14:anchorId="638119F4" wp14:editId="5F3541EB">
             <wp:extent cx="4314825" cy="1586027"/>

</xml_diff>

<commit_message>
MVC - View Task
MVC - View Task
</commit_message>
<xml_diff>
--- a/docs/AdvJava.docx
+++ b/docs/AdvJava.docx
@@ -57,7 +57,15 @@
       </w:r>
       <w:r>
         <w:tab/>
-        <w:t>Tech stack: HTML, CSS, JS, Jquery (client side)</w:t>
+        <w:t xml:space="preserve">Tech stack: HTML, CSS, JS, </w:t>
+      </w:r>
+      <w:proofErr w:type="spellStart"/>
+      <w:r>
+        <w:t>Jquery</w:t>
+      </w:r>
+      <w:proofErr w:type="spellEnd"/>
+      <w:r>
+        <w:t xml:space="preserve"> (client side)</w:t>
       </w:r>
     </w:p>
     <w:p>
@@ -120,7 +128,15 @@
       </w:r>
       <w:r>
         <w:tab/>
-        <w:t>Tech Stack: HTML, CSS, JS, Jquery (client side)</w:t>
+        <w:t xml:space="preserve">Tech Stack: HTML, CSS, JS, </w:t>
+      </w:r>
+      <w:proofErr w:type="spellStart"/>
+      <w:r>
+        <w:t>Jquery</w:t>
+      </w:r>
+      <w:proofErr w:type="spellEnd"/>
+      <w:r>
+        <w:t xml:space="preserve"> (client side)</w:t>
       </w:r>
     </w:p>
     <w:p>
@@ -135,7 +151,15 @@
       </w:r>
       <w:r>
         <w:tab/>
-        <w:t xml:space="preserve">    Jsp and servlet (server side)</w:t>
+        <w:t xml:space="preserve">    </w:t>
+      </w:r>
+      <w:proofErr w:type="spellStart"/>
+      <w:r>
+        <w:t>Jsp</w:t>
+      </w:r>
+      <w:proofErr w:type="spellEnd"/>
+      <w:r>
+        <w:t xml:space="preserve"> and servlet (server side)</w:t>
       </w:r>
     </w:p>
     <w:p>
@@ -273,6 +297,7 @@
       <w:r>
         <w:t>Set the “</w:t>
       </w:r>
+      <w:proofErr w:type="spellStart"/>
       <w:r>
         <w:rPr>
           <w:b/>
@@ -281,6 +306,7 @@
         </w:rPr>
         <w:t>JavaEE</w:t>
       </w:r>
+      <w:proofErr w:type="spellEnd"/>
       <w:r>
         <w:rPr>
           <w:b/>
@@ -376,10 +402,12 @@
       <w:r>
         <w:t xml:space="preserve">Path of the parent folder of </w:t>
       </w:r>
+      <w:proofErr w:type="spellStart"/>
       <w:proofErr w:type="gramStart"/>
       <w:r>
         <w:t>bin,lib</w:t>
       </w:r>
+      <w:proofErr w:type="spellEnd"/>
       <w:proofErr w:type="gramEnd"/>
       <w:r>
         <w:t>, config etc.</w:t>
@@ -629,7 +657,7 @@
           <w:szCs w:val="32"/>
         </w:rPr>
         <w:drawing>
-          <wp:inline distT="0" distB="0" distL="0" distR="0" wp14:anchorId="6D0748EB" wp14:editId="3B9761EB">
+          <wp:inline distT="0" distB="0" distL="0" distR="0" wp14:anchorId="6D0748EB" wp14:editId="1B5AAA5A">
             <wp:extent cx="5934710" cy="661035"/>
             <wp:effectExtent l="0" t="0" r="8890" b="5715"/>
             <wp:docPr id="238411225" name="Picture 2"/>
@@ -834,7 +862,15 @@
         </w:numPr>
       </w:pPr>
       <w:r>
-        <w:t>Servlet are use to create dynamic web pages.</w:t>
+        <w:t xml:space="preserve">Servlet are </w:t>
+      </w:r>
+      <w:proofErr w:type="spellStart"/>
+      <w:r>
+        <w:t>use</w:t>
+      </w:r>
+      <w:proofErr w:type="spellEnd"/>
+      <w:r>
+        <w:t xml:space="preserve"> to create dynamic web pages.</w:t>
       </w:r>
     </w:p>
     <w:p>
@@ -858,7 +894,15 @@
         </w:numPr>
       </w:pPr>
       <w:r>
-        <w:t>Servlet has to create inside src/main/java</w:t>
+        <w:t xml:space="preserve">Servlet has to create inside </w:t>
+      </w:r>
+      <w:proofErr w:type="spellStart"/>
+      <w:r>
+        <w:t>src</w:t>
+      </w:r>
+      <w:proofErr w:type="spellEnd"/>
+      <w:r>
+        <w:t>/main/java</w:t>
       </w:r>
     </w:p>
     <w:p>
@@ -870,7 +914,15 @@
         </w:numPr>
       </w:pPr>
       <w:r>
-        <w:t>Servlet are use to get request, process a request and generate the response</w:t>
+        <w:t xml:space="preserve">Servlet are </w:t>
+      </w:r>
+      <w:proofErr w:type="spellStart"/>
+      <w:r>
+        <w:t>use</w:t>
+      </w:r>
+      <w:proofErr w:type="spellEnd"/>
+      <w:r>
+        <w:t xml:space="preserve"> to get request, process a request and generate the response</w:t>
       </w:r>
     </w:p>
     <w:p>
@@ -959,7 +1011,23 @@
           <w:b/>
           <w:bCs/>
         </w:rPr>
-        <w:t xml:space="preserve"> GenericServlet abstract class</w:t>
+        <w:t xml:space="preserve"> </w:t>
+      </w:r>
+      <w:proofErr w:type="spellStart"/>
+      <w:r>
+        <w:rPr>
+          <w:b/>
+          <w:bCs/>
+        </w:rPr>
+        <w:t>GenericServlet</w:t>
+      </w:r>
+      <w:proofErr w:type="spellEnd"/>
+      <w:r>
+        <w:rPr>
+          <w:b/>
+          <w:bCs/>
+        </w:rPr>
+        <w:t xml:space="preserve"> abstract class</w:t>
       </w:r>
     </w:p>
     <w:p>
@@ -978,7 +1046,23 @@
           <w:b/>
           <w:bCs/>
         </w:rPr>
-        <w:t xml:space="preserve"> HttpServlet abstract class</w:t>
+        <w:t xml:space="preserve"> </w:t>
+      </w:r>
+      <w:proofErr w:type="spellStart"/>
+      <w:r>
+        <w:rPr>
+          <w:b/>
+          <w:bCs/>
+        </w:rPr>
+        <w:t>HttpServlet</w:t>
+      </w:r>
+      <w:proofErr w:type="spellEnd"/>
+      <w:r>
+        <w:rPr>
+          <w:b/>
+          <w:bCs/>
+        </w:rPr>
+        <w:t xml:space="preserve"> abstract class</w:t>
       </w:r>
     </w:p>
     <w:p>
@@ -1073,7 +1157,15 @@
         </w:numPr>
       </w:pPr>
       <w:r>
-        <w:t>To Return a response you have to use HttpServletResponse Object which is a part of service method.</w:t>
+        <w:t xml:space="preserve">To Return a response you have to use </w:t>
+      </w:r>
+      <w:proofErr w:type="spellStart"/>
+      <w:r>
+        <w:t>HttpServletResponse</w:t>
+      </w:r>
+      <w:proofErr w:type="spellEnd"/>
+      <w:r>
+        <w:t xml:space="preserve"> Object which is a part of service method.</w:t>
       </w:r>
     </w:p>
     <w:p>
@@ -1132,6 +1224,7 @@
           <w:bCs/>
         </w:rPr>
       </w:pPr>
+      <w:proofErr w:type="spellStart"/>
       <w:proofErr w:type="gramStart"/>
       <w:r>
         <w:rPr>
@@ -1141,6 +1234,7 @@
         </w:rPr>
         <w:t>response.setContentType</w:t>
       </w:r>
+      <w:proofErr w:type="spellEnd"/>
       <w:proofErr w:type="gramEnd"/>
       <w:r>
         <w:rPr>
@@ -1148,7 +1242,25 @@
           <w:bCs/>
           <w:highlight w:val="yellow"/>
         </w:rPr>
-        <w:t>(“&lt;MIMEType&gt;”);</w:t>
+        <w:t>(“&lt;</w:t>
+      </w:r>
+      <w:proofErr w:type="spellStart"/>
+      <w:r>
+        <w:rPr>
+          <w:b/>
+          <w:bCs/>
+          <w:highlight w:val="yellow"/>
+        </w:rPr>
+        <w:t>MIMEType</w:t>
+      </w:r>
+      <w:proofErr w:type="spellEnd"/>
+      <w:r>
+        <w:rPr>
+          <w:b/>
+          <w:bCs/>
+          <w:highlight w:val="yellow"/>
+        </w:rPr>
+        <w:t>&gt;”);</w:t>
       </w:r>
     </w:p>
     <w:p>
@@ -1162,8 +1274,13 @@
       <w:r>
         <w:t xml:space="preserve">You will request the Writer (char type of response) or </w:t>
       </w:r>
-      <w:r>
-        <w:t xml:space="preserve">OutputStream </w:t>
+      <w:proofErr w:type="spellStart"/>
+      <w:r>
+        <w:t>OutputStream</w:t>
+      </w:r>
+      <w:proofErr w:type="spellEnd"/>
+      <w:r>
+        <w:t xml:space="preserve"> </w:t>
       </w:r>
       <w:r>
         <w:t>(binary type of response) object to write a response.</w:t>
@@ -1198,6 +1315,7 @@
           <w:bCs/>
         </w:rPr>
       </w:pPr>
+      <w:proofErr w:type="spellStart"/>
       <w:proofErr w:type="gramStart"/>
       <w:r>
         <w:rPr>
@@ -1207,6 +1325,7 @@
         </w:rPr>
         <w:t>response.getWriter</w:t>
       </w:r>
+      <w:proofErr w:type="spellEnd"/>
       <w:proofErr w:type="gramEnd"/>
       <w:r>
         <w:rPr>
@@ -1228,8 +1347,13 @@
       <w:r>
         <w:t xml:space="preserve">To create a </w:t>
       </w:r>
-      <w:r>
-        <w:t xml:space="preserve">OutputStream </w:t>
+      <w:proofErr w:type="spellStart"/>
+      <w:r>
+        <w:t>OutputStream</w:t>
+      </w:r>
+      <w:proofErr w:type="spellEnd"/>
+      <w:r>
+        <w:t xml:space="preserve"> </w:t>
       </w:r>
       <w:r>
         <w:t>you can use following method</w:t>
@@ -1244,6 +1368,7 @@
           <w:bCs/>
         </w:rPr>
       </w:pPr>
+      <w:proofErr w:type="spellStart"/>
       <w:proofErr w:type="gramStart"/>
       <w:r>
         <w:rPr>
@@ -1253,6 +1378,7 @@
         </w:rPr>
         <w:t>response.getOutputStream</w:t>
       </w:r>
+      <w:proofErr w:type="spellEnd"/>
       <w:proofErr w:type="gramEnd"/>
       <w:r>
         <w:rPr>
@@ -1520,7 +1646,15 @@
         </w:numPr>
       </w:pPr>
       <w:r>
-        <w:t>This parameter can be received in the Jsp/Servlet using request Object</w:t>
+        <w:t xml:space="preserve">This parameter can be received in the </w:t>
+      </w:r>
+      <w:proofErr w:type="spellStart"/>
+      <w:r>
+        <w:t>Jsp</w:t>
+      </w:r>
+      <w:proofErr w:type="spellEnd"/>
+      <w:r>
+        <w:t>/Servlet using request Object</w:t>
       </w:r>
     </w:p>
     <w:p>
@@ -1532,6 +1666,7 @@
           <w:bCs/>
         </w:rPr>
       </w:pPr>
+      <w:proofErr w:type="spellStart"/>
       <w:proofErr w:type="gramStart"/>
       <w:r>
         <w:rPr>
@@ -1541,6 +1676,7 @@
         </w:rPr>
         <w:t>request.getParameter</w:t>
       </w:r>
+      <w:proofErr w:type="spellEnd"/>
       <w:proofErr w:type="gramEnd"/>
       <w:r>
         <w:rPr>
@@ -1707,7 +1843,23 @@
           <w:sz w:val="28"/>
           <w:szCs w:val="28"/>
         </w:rPr>
-        <w:t>These techniques are use to redirect user from one page to another with any user action.</w:t>
+        <w:t xml:space="preserve">These techniques are </w:t>
+      </w:r>
+      <w:proofErr w:type="spellStart"/>
+      <w:r>
+        <w:rPr>
+          <w:sz w:val="28"/>
+          <w:szCs w:val="28"/>
+        </w:rPr>
+        <w:t>use</w:t>
+      </w:r>
+      <w:proofErr w:type="spellEnd"/>
+      <w:r>
+        <w:rPr>
+          <w:sz w:val="28"/>
+          <w:szCs w:val="28"/>
+        </w:rPr>
+        <w:t xml:space="preserve"> to redirect user from one page to another with any user action.</w:t>
       </w:r>
     </w:p>
     <w:p>
@@ -1920,15 +2072,27 @@
           <w:szCs w:val="24"/>
         </w:rPr>
       </w:pPr>
-      <w:r>
-        <w:rPr>
-          <w:b/>
-          <w:bCs/>
-          <w:sz w:val="24"/>
-          <w:szCs w:val="24"/>
-        </w:rPr>
-        <w:t xml:space="preserve">RequestDisptacher dis = </w:t>
-      </w:r>
+      <w:proofErr w:type="spellStart"/>
+      <w:r>
+        <w:rPr>
+          <w:b/>
+          <w:bCs/>
+          <w:sz w:val="24"/>
+          <w:szCs w:val="24"/>
+        </w:rPr>
+        <w:t>RequestDisptacher</w:t>
+      </w:r>
+      <w:proofErr w:type="spellEnd"/>
+      <w:r>
+        <w:rPr>
+          <w:b/>
+          <w:bCs/>
+          <w:sz w:val="24"/>
+          <w:szCs w:val="24"/>
+        </w:rPr>
+        <w:t xml:space="preserve"> dis = </w:t>
+      </w:r>
+      <w:proofErr w:type="spellStart"/>
       <w:proofErr w:type="gramStart"/>
       <w:r>
         <w:rPr>
@@ -1939,6 +2103,7 @@
         </w:rPr>
         <w:t>request.getRequestDisptacher</w:t>
       </w:r>
+      <w:proofErr w:type="spellEnd"/>
       <w:proofErr w:type="gramEnd"/>
       <w:r>
         <w:rPr>
@@ -1961,6 +2126,7 @@
           <w:szCs w:val="24"/>
         </w:rPr>
       </w:pPr>
+      <w:proofErr w:type="spellStart"/>
       <w:r>
         <w:rPr>
           <w:b/>
@@ -1978,7 +2144,17 @@
           <w:sz w:val="24"/>
           <w:szCs w:val="24"/>
         </w:rPr>
-        <w:t>forward(</w:t>
+        <w:t>forward</w:t>
+      </w:r>
+      <w:proofErr w:type="spellEnd"/>
+      <w:r>
+        <w:rPr>
+          <w:b/>
+          <w:bCs/>
+          <w:sz w:val="24"/>
+          <w:szCs w:val="24"/>
+        </w:rPr>
+        <w:t>(</w:t>
       </w:r>
       <w:proofErr w:type="gramEnd"/>
       <w:r>
@@ -2002,6 +2178,7 @@
           <w:szCs w:val="24"/>
         </w:rPr>
       </w:pPr>
+      <w:proofErr w:type="spellStart"/>
       <w:proofErr w:type="gramStart"/>
       <w:r>
         <w:rPr>
@@ -2012,6 +2189,7 @@
         </w:rPr>
         <w:t>dis.include</w:t>
       </w:r>
+      <w:proofErr w:type="spellEnd"/>
       <w:proofErr w:type="gramEnd"/>
       <w:r>
         <w:rPr>
@@ -2130,8 +2308,16 @@
         <w:rPr>
           <w:sz w:val="28"/>
           <w:szCs w:val="28"/>
-        </w:rPr>
-        <w:t>new request will be generated for redirection.</w:t>
+          <w:highlight w:val="yellow"/>
+        </w:rPr>
+        <w:t>new request will be generated</w:t>
+      </w:r>
+      <w:r>
+        <w:rPr>
+          <w:sz w:val="28"/>
+          <w:szCs w:val="28"/>
+        </w:rPr>
+        <w:t xml:space="preserve"> for redirection.</w:t>
       </w:r>
     </w:p>
     <w:p>
@@ -2185,6 +2371,7 @@
           <w:szCs w:val="28"/>
         </w:rPr>
       </w:pPr>
+      <w:proofErr w:type="spellStart"/>
       <w:proofErr w:type="gramStart"/>
       <w:r>
         <w:rPr>
@@ -2195,6 +2382,7 @@
         </w:rPr>
         <w:t>response.sendRedirect</w:t>
       </w:r>
+      <w:proofErr w:type="spellEnd"/>
       <w:proofErr w:type="gramEnd"/>
       <w:r>
         <w:rPr>
@@ -2275,7 +2463,23 @@
           <w:sz w:val="24"/>
           <w:szCs w:val="24"/>
         </w:rPr>
-        <w:t>The extension of JSP page is .jsp.</w:t>
+        <w:t>The extension of JSP page is .</w:t>
+      </w:r>
+      <w:proofErr w:type="spellStart"/>
+      <w:r>
+        <w:rPr>
+          <w:sz w:val="24"/>
+          <w:szCs w:val="24"/>
+        </w:rPr>
+        <w:t>jsp</w:t>
+      </w:r>
+      <w:proofErr w:type="spellEnd"/>
+      <w:r>
+        <w:rPr>
+          <w:sz w:val="24"/>
+          <w:szCs w:val="24"/>
+        </w:rPr>
+        <w:t>.</w:t>
       </w:r>
     </w:p>
     <w:p>
@@ -2441,8 +2645,49 @@
           <w:sz w:val="24"/>
           <w:szCs w:val="24"/>
         </w:rPr>
-        <w:t xml:space="preserve"> every jsp page has a default url as /pageName.jsp</w:t>
-      </w:r>
+        <w:t xml:space="preserve"> every </w:t>
+      </w:r>
+      <w:proofErr w:type="spellStart"/>
+      <w:r>
+        <w:rPr>
+          <w:sz w:val="24"/>
+          <w:szCs w:val="24"/>
+        </w:rPr>
+        <w:t>jsp</w:t>
+      </w:r>
+      <w:proofErr w:type="spellEnd"/>
+      <w:r>
+        <w:rPr>
+          <w:sz w:val="24"/>
+          <w:szCs w:val="24"/>
+        </w:rPr>
+        <w:t xml:space="preserve"> page has a default </w:t>
+      </w:r>
+      <w:proofErr w:type="spellStart"/>
+      <w:r>
+        <w:rPr>
+          <w:sz w:val="24"/>
+          <w:szCs w:val="24"/>
+        </w:rPr>
+        <w:t>url</w:t>
+      </w:r>
+      <w:proofErr w:type="spellEnd"/>
+      <w:r>
+        <w:rPr>
+          <w:sz w:val="24"/>
+          <w:szCs w:val="24"/>
+        </w:rPr>
+        <w:t xml:space="preserve"> as /</w:t>
+      </w:r>
+      <w:proofErr w:type="spellStart"/>
+      <w:r>
+        <w:rPr>
+          <w:sz w:val="24"/>
+          <w:szCs w:val="24"/>
+        </w:rPr>
+        <w:t>pageName.jsp</w:t>
+      </w:r>
+      <w:proofErr w:type="spellEnd"/>
     </w:p>
     <w:p>
       <w:pPr>
@@ -2490,12 +2735,21 @@
         </w:rPr>
         <w:t xml:space="preserve">JSP pages will be created inside </w:t>
       </w:r>
-      <w:r>
-        <w:rPr>
-          <w:sz w:val="24"/>
-          <w:szCs w:val="24"/>
-        </w:rPr>
-        <w:t>src/main/</w:t>
+      <w:proofErr w:type="spellStart"/>
+      <w:r>
+        <w:rPr>
+          <w:sz w:val="24"/>
+          <w:szCs w:val="24"/>
+        </w:rPr>
+        <w:t>src</w:t>
+      </w:r>
+      <w:proofErr w:type="spellEnd"/>
+      <w:r>
+        <w:rPr>
+          <w:sz w:val="24"/>
+          <w:szCs w:val="24"/>
+        </w:rPr>
+        <w:t>/main/</w:t>
       </w:r>
       <w:r>
         <w:rPr>
@@ -2652,15 +2906,27 @@
           <w:u w:val="single"/>
         </w:rPr>
       </w:pPr>
-      <w:r>
-        <w:rPr>
-          <w:b/>
-          <w:bCs/>
-          <w:sz w:val="24"/>
-          <w:szCs w:val="24"/>
-          <w:u w:val="single"/>
-        </w:rPr>
-        <w:t>Scriptlet Tag</w:t>
+      <w:proofErr w:type="spellStart"/>
+      <w:r>
+        <w:rPr>
+          <w:b/>
+          <w:bCs/>
+          <w:sz w:val="24"/>
+          <w:szCs w:val="24"/>
+          <w:u w:val="single"/>
+        </w:rPr>
+        <w:t>Scriptlet</w:t>
+      </w:r>
+      <w:proofErr w:type="spellEnd"/>
+      <w:r>
+        <w:rPr>
+          <w:b/>
+          <w:bCs/>
+          <w:sz w:val="24"/>
+          <w:szCs w:val="24"/>
+          <w:u w:val="single"/>
+        </w:rPr>
+        <w:t xml:space="preserve"> Tag</w:t>
       </w:r>
     </w:p>
     <w:p>
@@ -2896,7 +3162,23 @@
           <w:sz w:val="24"/>
           <w:szCs w:val="24"/>
         </w:rPr>
-        <w:t xml:space="preserve">The java code written inside tag will also gets added inside a service </w:t>
+        <w:t xml:space="preserve">The java code written inside tag will also </w:t>
+      </w:r>
+      <w:proofErr w:type="spellStart"/>
+      <w:r>
+        <w:rPr>
+          <w:sz w:val="24"/>
+          <w:szCs w:val="24"/>
+        </w:rPr>
+        <w:t>gets</w:t>
+      </w:r>
+      <w:proofErr w:type="spellEnd"/>
+      <w:r>
+        <w:rPr>
+          <w:sz w:val="24"/>
+          <w:szCs w:val="24"/>
+        </w:rPr>
+        <w:t xml:space="preserve"> added inside a service </w:t>
       </w:r>
       <w:proofErr w:type="gramStart"/>
       <w:r>
@@ -2933,7 +3215,15 @@
           <w:sz w:val="24"/>
           <w:szCs w:val="24"/>
         </w:rPr>
-        <w:t xml:space="preserve"> out.</w:t>
+        <w:t xml:space="preserve"> </w:t>
+      </w:r>
+      <w:proofErr w:type="spellStart"/>
+      <w:r>
+        <w:rPr>
+          <w:sz w:val="24"/>
+          <w:szCs w:val="24"/>
+        </w:rPr>
+        <w:t>out.</w:t>
       </w:r>
       <w:proofErr w:type="gramStart"/>
       <w:r>
@@ -2941,7 +3231,15 @@
           <w:sz w:val="24"/>
           <w:szCs w:val="24"/>
         </w:rPr>
-        <w:t>print(</w:t>
+        <w:t>print</w:t>
+      </w:r>
+      <w:proofErr w:type="spellEnd"/>
+      <w:r>
+        <w:rPr>
+          <w:sz w:val="24"/>
+          <w:szCs w:val="24"/>
+        </w:rPr>
+        <w:t>(</w:t>
       </w:r>
       <w:proofErr w:type="gramEnd"/>
       <w:r>
@@ -3089,7 +3387,23 @@
           <w:sz w:val="24"/>
           <w:szCs w:val="24"/>
         </w:rPr>
-        <w:t xml:space="preserve"> you can add the instance level code inside jsp page.</w:t>
+        <w:t xml:space="preserve"> you can add the instance level code inside </w:t>
+      </w:r>
+      <w:proofErr w:type="spellStart"/>
+      <w:r>
+        <w:rPr>
+          <w:sz w:val="24"/>
+          <w:szCs w:val="24"/>
+        </w:rPr>
+        <w:t>jsp</w:t>
+      </w:r>
+      <w:proofErr w:type="spellEnd"/>
+      <w:r>
+        <w:rPr>
+          <w:sz w:val="24"/>
+          <w:szCs w:val="24"/>
+        </w:rPr>
+        <w:t xml:space="preserve"> page.</w:t>
       </w:r>
     </w:p>
     <w:p>
@@ -3300,7 +3614,29 @@
           <w:sz w:val="24"/>
           <w:szCs w:val="24"/>
         </w:rPr>
-        <w:t xml:space="preserve">These objects can be access on JSP page using scriptlet and expression tags only. </w:t>
+        <w:t xml:space="preserve">These objects can be access on JSP page using </w:t>
+      </w:r>
+      <w:proofErr w:type="spellStart"/>
+      <w:r>
+        <w:rPr>
+          <w:b/>
+          <w:bCs/>
+          <w:color w:val="FF0000"/>
+          <w:sz w:val="24"/>
+          <w:szCs w:val="24"/>
+        </w:rPr>
+        <w:t>scriptlet</w:t>
+      </w:r>
+      <w:proofErr w:type="spellEnd"/>
+      <w:r>
+        <w:rPr>
+          <w:b/>
+          <w:bCs/>
+          <w:color w:val="FF0000"/>
+          <w:sz w:val="24"/>
+          <w:szCs w:val="24"/>
+        </w:rPr>
+        <w:t xml:space="preserve"> and expression tags only. </w:t>
       </w:r>
     </w:p>
     <w:p>
@@ -3446,6 +3782,7 @@
                 <w:szCs w:val="24"/>
               </w:rPr>
             </w:pPr>
+            <w:proofErr w:type="spellStart"/>
             <w:r>
               <w:rPr>
                 <w:sz w:val="24"/>
@@ -3453,6 +3790,7 @@
               </w:rPr>
               <w:t>HttpServletRequest</w:t>
             </w:r>
+            <w:proofErr w:type="spellEnd"/>
           </w:p>
         </w:tc>
       </w:tr>
@@ -3490,6 +3828,7 @@
                 <w:szCs w:val="24"/>
               </w:rPr>
             </w:pPr>
+            <w:proofErr w:type="spellStart"/>
             <w:r>
               <w:rPr>
                 <w:sz w:val="24"/>
@@ -3497,6 +3836,7 @@
               </w:rPr>
               <w:t>HttpServletResponse</w:t>
             </w:r>
+            <w:proofErr w:type="spellEnd"/>
           </w:p>
         </w:tc>
       </w:tr>
@@ -3534,6 +3874,7 @@
                 <w:szCs w:val="24"/>
               </w:rPr>
             </w:pPr>
+            <w:proofErr w:type="spellStart"/>
             <w:r>
               <w:rPr>
                 <w:sz w:val="24"/>
@@ -3541,6 +3882,7 @@
               </w:rPr>
               <w:t>JspWriter</w:t>
             </w:r>
+            <w:proofErr w:type="spellEnd"/>
           </w:p>
         </w:tc>
       </w:tr>
@@ -3578,6 +3920,7 @@
                 <w:szCs w:val="24"/>
               </w:rPr>
             </w:pPr>
+            <w:proofErr w:type="spellStart"/>
             <w:r>
               <w:rPr>
                 <w:sz w:val="24"/>
@@ -3585,6 +3928,7 @@
               </w:rPr>
               <w:t>HttpSession</w:t>
             </w:r>
+            <w:proofErr w:type="spellEnd"/>
           </w:p>
         </w:tc>
       </w:tr>
@@ -3622,6 +3966,7 @@
                 <w:szCs w:val="24"/>
               </w:rPr>
             </w:pPr>
+            <w:proofErr w:type="spellStart"/>
             <w:r>
               <w:rPr>
                 <w:sz w:val="24"/>
@@ -3629,6 +3974,7 @@
               </w:rPr>
               <w:t>ServletContext</w:t>
             </w:r>
+            <w:proofErr w:type="spellEnd"/>
           </w:p>
         </w:tc>
       </w:tr>
@@ -3666,6 +4012,7 @@
                 <w:szCs w:val="24"/>
               </w:rPr>
             </w:pPr>
+            <w:proofErr w:type="spellStart"/>
             <w:r>
               <w:rPr>
                 <w:sz w:val="24"/>
@@ -3673,6 +4020,7 @@
               </w:rPr>
               <w:t>ServletConfig</w:t>
             </w:r>
+            <w:proofErr w:type="spellEnd"/>
           </w:p>
         </w:tc>
       </w:tr>
@@ -3689,6 +4037,7 @@
                 <w:szCs w:val="24"/>
               </w:rPr>
             </w:pPr>
+            <w:proofErr w:type="spellStart"/>
             <w:r>
               <w:rPr>
                 <w:sz w:val="24"/>
@@ -3696,6 +4045,7 @@
               </w:rPr>
               <w:t>pageContext</w:t>
             </w:r>
+            <w:proofErr w:type="spellEnd"/>
           </w:p>
         </w:tc>
         <w:tc>
@@ -3710,12 +4060,21 @@
                 <w:szCs w:val="24"/>
               </w:rPr>
             </w:pPr>
+            <w:proofErr w:type="spellStart"/>
             <w:r>
               <w:rPr>
                 <w:sz w:val="24"/>
                 <w:szCs w:val="24"/>
               </w:rPr>
-              <w:t xml:space="preserve">PageContext </w:t>
+              <w:t>PageContext</w:t>
+            </w:r>
+            <w:proofErr w:type="spellEnd"/>
+            <w:r>
+              <w:rPr>
+                <w:sz w:val="24"/>
+                <w:szCs w:val="24"/>
+              </w:rPr>
+              <w:t xml:space="preserve"> </w:t>
             </w:r>
           </w:p>
         </w:tc>
@@ -3887,7 +4246,23 @@
           <w:sz w:val="24"/>
           <w:szCs w:val="24"/>
         </w:rPr>
-        <w:t xml:space="preserve"> is use to define the response type, language used on a JSP page, import the java classes on jsp page etc.</w:t>
+        <w:t xml:space="preserve"> is use to define the response type, language used on a JSP page, import the java classes on </w:t>
+      </w:r>
+      <w:proofErr w:type="spellStart"/>
+      <w:r>
+        <w:rPr>
+          <w:sz w:val="24"/>
+          <w:szCs w:val="24"/>
+        </w:rPr>
+        <w:t>jsp</w:t>
+      </w:r>
+      <w:proofErr w:type="spellEnd"/>
+      <w:r>
+        <w:rPr>
+          <w:sz w:val="24"/>
+          <w:szCs w:val="24"/>
+        </w:rPr>
+        <w:t xml:space="preserve"> page etc.</w:t>
       </w:r>
     </w:p>
     <w:p>
@@ -3916,7 +4291,23 @@
           <w:sz w:val="24"/>
           <w:szCs w:val="24"/>
         </w:rPr>
-        <w:t xml:space="preserve"> you can include the one file(html/jsp) into current JSP page.</w:t>
+        <w:t xml:space="preserve"> you can include the one file(html/</w:t>
+      </w:r>
+      <w:proofErr w:type="spellStart"/>
+      <w:r>
+        <w:rPr>
+          <w:sz w:val="24"/>
+          <w:szCs w:val="24"/>
+        </w:rPr>
+        <w:t>jsp</w:t>
+      </w:r>
+      <w:proofErr w:type="spellEnd"/>
+      <w:r>
+        <w:rPr>
+          <w:sz w:val="24"/>
+          <w:szCs w:val="24"/>
+        </w:rPr>
+        <w:t>) into current JSP page.</w:t>
       </w:r>
     </w:p>
     <w:p>
@@ -3929,13 +4320,14 @@
       </w:pPr>
       <w:r>
         <w:rPr>
+          <w:noProof/>
           <w:sz w:val="24"/>
           <w:szCs w:val="24"/>
         </w:rPr>
         <w:drawing>
-          <wp:inline distT="0" distB="0" distL="0" distR="0" wp14:anchorId="29D908C6" wp14:editId="1F6F908C">
-            <wp:extent cx="3959051" cy="2073426"/>
-            <wp:effectExtent l="0" t="0" r="3810" b="3175"/>
+          <wp:inline distT="0" distB="0" distL="0" distR="0" wp14:anchorId="29D908C6" wp14:editId="3B7430D8">
+            <wp:extent cx="5943600" cy="3112770"/>
+            <wp:effectExtent l="0" t="0" r="0" b="0"/>
             <wp:docPr id="1669345685" name="Picture 1"/>
             <wp:cNvGraphicFramePr>
               <a:graphicFrameLocks xmlns:a="http://schemas.openxmlformats.org/drawingml/2006/main" noChangeAspect="1"/>
@@ -3956,7 +4348,7 @@
                   <pic:spPr>
                     <a:xfrm>
                       <a:off x="0" y="0"/>
-                      <a:ext cx="3967542" cy="2077873"/>
+                      <a:ext cx="5943600" cy="3112770"/>
                     </a:xfrm>
                     <a:prstGeom prst="rect">
                       <a:avLst/>
@@ -4687,6 +5079,7 @@
           <w:u w:val="single"/>
         </w:rPr>
       </w:pPr>
+      <w:proofErr w:type="spellStart"/>
       <w:r>
         <w:rPr>
           <w:sz w:val="24"/>
@@ -4694,6 +5087,7 @@
         </w:rPr>
         <w:t>HttpSession</w:t>
       </w:r>
+      <w:proofErr w:type="spellEnd"/>
       <w:r>
         <w:rPr>
           <w:sz w:val="24"/>
@@ -4779,6 +5173,7 @@
           <w:szCs w:val="24"/>
         </w:rPr>
       </w:pPr>
+      <w:proofErr w:type="spellStart"/>
       <w:r>
         <w:rPr>
           <w:b/>
@@ -4787,8 +5182,20 @@
           <w:szCs w:val="24"/>
           <w:highlight w:val="yellow"/>
         </w:rPr>
-        <w:t xml:space="preserve">HttpSession session = </w:t>
-      </w:r>
+        <w:t>HttpSession</w:t>
+      </w:r>
+      <w:proofErr w:type="spellEnd"/>
+      <w:r>
+        <w:rPr>
+          <w:b/>
+          <w:bCs/>
+          <w:sz w:val="24"/>
+          <w:szCs w:val="24"/>
+          <w:highlight w:val="yellow"/>
+        </w:rPr>
+        <w:t xml:space="preserve"> session = </w:t>
+      </w:r>
+      <w:proofErr w:type="spellStart"/>
       <w:proofErr w:type="gramStart"/>
       <w:r>
         <w:rPr>
@@ -4800,6 +5207,7 @@
         </w:rPr>
         <w:t>request.getSession</w:t>
       </w:r>
+      <w:proofErr w:type="spellEnd"/>
       <w:proofErr w:type="gramEnd"/>
       <w:r>
         <w:rPr>
@@ -4881,6 +5289,7 @@
           <w:szCs w:val="24"/>
         </w:rPr>
       </w:pPr>
+      <w:proofErr w:type="spellStart"/>
       <w:proofErr w:type="gramStart"/>
       <w:r>
         <w:rPr>
@@ -4892,6 +5301,7 @@
         </w:rPr>
         <w:t>session.setAttribute</w:t>
       </w:r>
+      <w:proofErr w:type="spellEnd"/>
       <w:proofErr w:type="gramEnd"/>
       <w:r>
         <w:rPr>
@@ -4976,6 +5386,7 @@
           <w:szCs w:val="24"/>
         </w:rPr>
       </w:pPr>
+      <w:proofErr w:type="spellStart"/>
       <w:proofErr w:type="gramStart"/>
       <w:r>
         <w:rPr>
@@ -5007,6 +5418,7 @@
         </w:rPr>
         <w:t>etAttribute</w:t>
       </w:r>
+      <w:proofErr w:type="spellEnd"/>
       <w:proofErr w:type="gramEnd"/>
       <w:r>
         <w:rPr>
@@ -5109,6 +5521,7 @@
           <w:szCs w:val="24"/>
         </w:rPr>
       </w:pPr>
+      <w:proofErr w:type="spellStart"/>
       <w:proofErr w:type="gramStart"/>
       <w:r>
         <w:rPr>
@@ -5120,6 +5533,7 @@
         </w:rPr>
         <w:t>session.invalidate</w:t>
       </w:r>
+      <w:proofErr w:type="spellEnd"/>
       <w:proofErr w:type="gramEnd"/>
       <w:r>
         <w:rPr>
@@ -5282,7 +5696,7 @@
           <w:szCs w:val="24"/>
         </w:rPr>
         <w:drawing>
-          <wp:inline distT="0" distB="0" distL="0" distR="0" wp14:anchorId="08B1C8DD" wp14:editId="169A6167">
+          <wp:inline distT="0" distB="0" distL="0" distR="0" wp14:anchorId="08B1C8DD" wp14:editId="719FD27B">
             <wp:extent cx="5939155" cy="2381250"/>
             <wp:effectExtent l="0" t="0" r="4445" b="0"/>
             <wp:docPr id="314091129" name="Picture 1"/>
@@ -5686,6 +6100,7 @@
           <w:lang w:val="en"/>
         </w:rPr>
       </w:pPr>
+      <w:proofErr w:type="spellStart"/>
       <w:r>
         <w:rPr>
           <w:rFonts w:ascii="Consolas" w:hAnsi="Consolas" w:cs="Consolas"/>
@@ -5696,7 +6111,20 @@
           <w:szCs w:val="24"/>
           <w:lang w:val="en"/>
         </w:rPr>
-        <w:t>ToDO Application</w:t>
+        <w:t>ToDO</w:t>
+      </w:r>
+      <w:proofErr w:type="spellEnd"/>
+      <w:r>
+        <w:rPr>
+          <w:rFonts w:ascii="Consolas" w:hAnsi="Consolas" w:cs="Consolas"/>
+          <w:b/>
+          <w:bCs/>
+          <w:color w:val="000000"/>
+          <w:sz w:val="24"/>
+          <w:szCs w:val="24"/>
+          <w:lang w:val="en"/>
+        </w:rPr>
+        <w:t xml:space="preserve"> Application</w:t>
       </w:r>
     </w:p>
     <w:p>
@@ -5884,7 +6312,7 @@
           </mc:Choice>
           <mc:Fallback>
             <w:pict>
-              <v:shapetype w14:anchorId="7B298D16" id="_x0000_t75" coordsize="21600,21600" o:spt="75" o:preferrelative="t" path="m@4@5l@4@11@9@11@9@5xe" filled="f" stroked="f">
+              <v:shapetype w14:anchorId="2ACB75D0" id="_x0000_t75" coordsize="21600,21600" o:spt="75" o:preferrelative="t" path="m@4@5l@4@11@9@11@9@5xe" filled="f" stroked="f">
                 <v:stroke joinstyle="miter"/>
                 <v:formulas>
                   <v:f eqn="if lineDrawn pixelLineWidth 0"/>
@@ -6044,7 +6472,23 @@
                 <w:b/>
                 <w:bCs/>
               </w:rPr>
-              <w:t>id (PK) auto_increment(sequence)</w:t>
+              <w:t xml:space="preserve">id (PK) </w:t>
+            </w:r>
+            <w:proofErr w:type="spellStart"/>
+            <w:r>
+              <w:rPr>
+                <w:b/>
+                <w:bCs/>
+              </w:rPr>
+              <w:t>auto_increment</w:t>
+            </w:r>
+            <w:proofErr w:type="spellEnd"/>
+            <w:r>
+              <w:rPr>
+                <w:b/>
+                <w:bCs/>
+              </w:rPr>
+              <w:t>(sequence)</w:t>
             </w:r>
           </w:p>
         </w:tc>
@@ -6144,7 +6588,23 @@
                 <w:b/>
                 <w:bCs/>
               </w:rPr>
-              <w:t>Status (Open, Inprogress, Completed)</w:t>
+              <w:t xml:space="preserve">Status (Open, </w:t>
+            </w:r>
+            <w:proofErr w:type="spellStart"/>
+            <w:r>
+              <w:rPr>
+                <w:b/>
+                <w:bCs/>
+              </w:rPr>
+              <w:t>Inprogress</w:t>
+            </w:r>
+            <w:proofErr w:type="spellEnd"/>
+            <w:r>
+              <w:rPr>
+                <w:b/>
+                <w:bCs/>
+              </w:rPr>
+              <w:t>, Completed)</w:t>
             </w:r>
           </w:p>
         </w:tc>
@@ -6189,6 +6649,7 @@
                 <w:bCs/>
               </w:rPr>
             </w:pPr>
+            <w:proofErr w:type="spellStart"/>
             <w:r>
               <w:rPr>
                 <w:b/>
@@ -6196,6 +6657,7 @@
               </w:rPr>
               <w:t>scheduledDate</w:t>
             </w:r>
+            <w:proofErr w:type="spellEnd"/>
           </w:p>
         </w:tc>
         <w:tc>
@@ -6239,6 +6701,7 @@
                 <w:bCs/>
               </w:rPr>
             </w:pPr>
+            <w:proofErr w:type="spellStart"/>
             <w:r>
               <w:rPr>
                 <w:b/>
@@ -6246,6 +6709,7 @@
               </w:rPr>
               <w:t>updatedDate</w:t>
             </w:r>
+            <w:proofErr w:type="spellEnd"/>
           </w:p>
         </w:tc>
         <w:tc>
@@ -6288,8 +6752,13 @@
       <w:pPr>
         <w:pStyle w:val="NoSpacing"/>
       </w:pPr>
-      <w:r>
-        <w:t xml:space="preserve">mysql&gt; </w:t>
+      <w:proofErr w:type="spellStart"/>
+      <w:r>
+        <w:t>mysql</w:t>
+      </w:r>
+      <w:proofErr w:type="spellEnd"/>
+      <w:r>
+        <w:t xml:space="preserve">&gt; </w:t>
       </w:r>
       <w:r>
         <w:t xml:space="preserve">create table </w:t>
@@ -6305,7 +6774,15 @@
         <w:pStyle w:val="NoSpacing"/>
       </w:pPr>
       <w:r>
-        <w:t xml:space="preserve">    id int primary key auto_increment,</w:t>
+        <w:t xml:space="preserve">    id int primary key </w:t>
+      </w:r>
+      <w:proofErr w:type="spellStart"/>
+      <w:r>
+        <w:t>auto_increment</w:t>
+      </w:r>
+      <w:proofErr w:type="spellEnd"/>
+      <w:r>
+        <w:t>,</w:t>
       </w:r>
     </w:p>
     <w:p>
@@ -6345,7 +6822,15 @@
         <w:pStyle w:val="NoSpacing"/>
       </w:pPr>
       <w:r>
-        <w:t xml:space="preserve">    scheduledOn </w:t>
+        <w:t xml:space="preserve">    </w:t>
+      </w:r>
+      <w:proofErr w:type="spellStart"/>
+      <w:r>
+        <w:t>scheduledOn</w:t>
+      </w:r>
+      <w:proofErr w:type="spellEnd"/>
+      <w:r>
+        <w:t xml:space="preserve"> </w:t>
       </w:r>
       <w:proofErr w:type="gramStart"/>
       <w:r>
@@ -6361,7 +6846,15 @@
         <w:pStyle w:val="NoSpacing"/>
       </w:pPr>
       <w:r>
-        <w:t xml:space="preserve">    updatedOn </w:t>
+        <w:t xml:space="preserve">    </w:t>
+      </w:r>
+      <w:proofErr w:type="spellStart"/>
+      <w:r>
+        <w:t>updatedOn</w:t>
+      </w:r>
+      <w:proofErr w:type="spellEnd"/>
+      <w:r>
+        <w:t xml:space="preserve"> </w:t>
       </w:r>
       <w:proofErr w:type="gramStart"/>
       <w:r>
@@ -6439,7 +6932,7 @@
           </mc:Choice>
           <mc:Fallback>
             <w:pict>
-              <v:shape w14:anchorId="73F4CD6B" id="Ink 38" o:spid="_x0000_s1026" type="#_x0000_t75" style="position:absolute;margin-left:142.85pt;margin-top:135.2pt;width:54.3pt;height:40.65pt;z-index:251671552;visibility:visible;mso-wrap-style:square;mso-wrap-distance-left:9pt;mso-wrap-distance-top:0;mso-wrap-distance-right:9pt;mso-wrap-distance-bottom:0;mso-position-horizontal:absolute;mso-position-horizontal-relative:text;mso-position-vertical:absolute;mso-position-vertical-relative:text" o:gfxdata="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">
+              <v:shape w14:anchorId="4C9F49B8" id="Ink 38" o:spid="_x0000_s1026" type="#_x0000_t75" style="position:absolute;margin-left:142.85pt;margin-top:135.2pt;width:54.3pt;height:40.65pt;z-index:251671552;visibility:visible;mso-wrap-style:square;mso-wrap-distance-left:9pt;mso-wrap-distance-top:0;mso-wrap-distance-right:9pt;mso-wrap-distance-bottom:0;mso-position-horizontal:absolute;mso-position-horizontal-relative:text;mso-position-vertical:absolute;mso-position-vertical-relative:text" o:gfxdata="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">
                 <v:imagedata r:id="rId21" o:title=""/>
               </v:shape>
             </w:pict>
@@ -6487,7 +6980,7 @@
           </mc:Choice>
           <mc:Fallback>
             <w:pict>
-              <v:shape w14:anchorId="175773E6" id="Ink 35" o:spid="_x0000_s1026" type="#_x0000_t75" style="position:absolute;margin-left:293.9pt;margin-top:50.6pt;width:29.9pt;height:55.2pt;z-index:251670528;visibility:visible;mso-wrap-style:square;mso-wrap-distance-left:9pt;mso-wrap-distance-top:0;mso-wrap-distance-right:9pt;mso-wrap-distance-bottom:0;mso-position-horizontal:absolute;mso-position-horizontal-relative:text;mso-position-vertical:absolute;mso-position-vertical-relative:text" o:gfxdata="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">
+              <v:shape w14:anchorId="7C6455F8" id="Ink 35" o:spid="_x0000_s1026" type="#_x0000_t75" style="position:absolute;margin-left:293.9pt;margin-top:50.6pt;width:29.9pt;height:55.2pt;z-index:251670528;visibility:visible;mso-wrap-style:square;mso-wrap-distance-left:9pt;mso-wrap-distance-top:0;mso-wrap-distance-right:9pt;mso-wrap-distance-bottom:0;mso-position-horizontal:absolute;mso-position-horizontal-relative:text;mso-position-vertical:absolute;mso-position-vertical-relative:text" o:gfxdata="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">
                 <v:imagedata r:id="rId23" o:title=""/>
               </v:shape>
             </w:pict>
@@ -6535,7 +7028,7 @@
           </mc:Choice>
           <mc:Fallback>
             <w:pict>
-              <v:shape w14:anchorId="1B1A0544" id="Ink 18" o:spid="_x0000_s1026" type="#_x0000_t75" style="position:absolute;margin-left:129.4pt;margin-top:124.15pt;width:69.95pt;height:48.4pt;z-index:251669504;visibility:visible;mso-wrap-style:square;mso-wrap-distance-left:9pt;mso-wrap-distance-top:0;mso-wrap-distance-right:9pt;mso-wrap-distance-bottom:0;mso-position-horizontal:absolute;mso-position-horizontal-relative:text;mso-position-vertical:absolute;mso-position-vertical-relative:text" o:gfxdata="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">
+              <v:shape w14:anchorId="036F4AE1" id="Ink 18" o:spid="_x0000_s1026" type="#_x0000_t75" style="position:absolute;margin-left:129.4pt;margin-top:124.15pt;width:69.95pt;height:48.4pt;z-index:251669504;visibility:visible;mso-wrap-style:square;mso-wrap-distance-left:9pt;mso-wrap-distance-top:0;mso-wrap-distance-right:9pt;mso-wrap-distance-bottom:0;mso-position-horizontal:absolute;mso-position-horizontal-relative:text;mso-position-vertical:absolute;mso-position-vertical-relative:text" o:gfxdata="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">
                 <v:imagedata r:id="rId25" o:title=""/>
               </v:shape>
             </w:pict>
@@ -6583,7 +7076,7 @@
           </mc:Choice>
           <mc:Fallback>
             <w:pict>
-              <v:shape w14:anchorId="5654A2B7" id="Ink 20" o:spid="_x0000_s1026" type="#_x0000_t75" style="position:absolute;margin-left:129.75pt;margin-top:33.75pt;width:.75pt;height:.75pt;z-index:251667456;visibility:visible;mso-wrap-style:square;mso-wrap-distance-left:9pt;mso-wrap-distance-top:0;mso-wrap-distance-right:9pt;mso-wrap-distance-bottom:0;mso-position-horizontal:absolute;mso-position-horizontal-relative:text;mso-position-vertical:absolute;mso-position-vertical-relative:text" o:gfxdata="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">
+              <v:shape w14:anchorId="29B8E52A" id="Ink 20" o:spid="_x0000_s1026" type="#_x0000_t75" style="position:absolute;margin-left:129.75pt;margin-top:33.75pt;width:.75pt;height:.75pt;z-index:251667456;visibility:visible;mso-wrap-style:square;mso-wrap-distance-left:9pt;mso-wrap-distance-top:0;mso-wrap-distance-right:9pt;mso-wrap-distance-bottom:0;mso-position-horizontal:absolute;mso-position-horizontal-relative:text;mso-position-vertical:absolute;mso-position-vertical-relative:text" o:gfxdata="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">
                 <v:imagedata r:id="rId19" o:title=""/>
               </v:shape>
             </w:pict>
@@ -6603,10 +7096,29 @@
       </w:r>
       <w:r>
         <w:object w:dxaOrig="18340" w:dyaOrig="6660" w14:anchorId="3609FE74">
-          <v:shape id="_x0000_i1025" type="#_x0000_t75" style="width:422.9pt;height:153.9pt" o:ole="">
+          <v:shapetype id="_x0000_t75" coordsize="21600,21600" o:spt="75" o:preferrelative="t" path="m@4@5l@4@11@9@11@9@5xe" filled="f" stroked="f">
+            <v:stroke joinstyle="miter"/>
+            <v:formulas>
+              <v:f eqn="if lineDrawn pixelLineWidth 0"/>
+              <v:f eqn="sum @0 1 0"/>
+              <v:f eqn="sum 0 0 @1"/>
+              <v:f eqn="prod @2 1 2"/>
+              <v:f eqn="prod @3 21600 pixelWidth"/>
+              <v:f eqn="prod @3 21600 pixelHeight"/>
+              <v:f eqn="sum @0 0 1"/>
+              <v:f eqn="prod @6 1 2"/>
+              <v:f eqn="prod @7 21600 pixelWidth"/>
+              <v:f eqn="sum @8 21600 0"/>
+              <v:f eqn="prod @7 21600 pixelHeight"/>
+              <v:f eqn="sum @10 21600 0"/>
+            </v:formulas>
+            <v:path o:extrusionok="f" gradientshapeok="t" o:connecttype="rect"/>
+            <o:lock v:ext="edit" aspectratio="t"/>
+          </v:shapetype>
+          <v:shape id="_x0000_i1025" type="#_x0000_t75" style="width:422.65pt;height:153.75pt" o:ole="">
             <v:imagedata r:id="rId27" o:title=""/>
           </v:shape>
-          <o:OLEObject Type="Embed" ProgID="PBrush" ShapeID="_x0000_i1025" DrawAspect="Content" ObjectID="_1757052805" r:id="rId28"/>
+          <o:OLEObject Type="Embed" ProgID="PBrush" ShapeID="_x0000_i1025" DrawAspect="Content" ObjectID="_1757569233" r:id="rId28"/>
         </w:object>
       </w:r>
       <w:r>
@@ -6773,7 +7285,7 @@
           </mc:Choice>
           <mc:Fallback>
             <w:pict>
-              <v:shape w14:anchorId="105B747E" id="Ink 21" o:spid="_x0000_s1026" type="#_x0000_t75" style="position:absolute;margin-left:189.45pt;margin-top:80pt;width:6.8pt;height:13.75pt;z-index:251675648;visibility:visible;mso-wrap-style:square;mso-wrap-distance-left:9pt;mso-wrap-distance-top:0;mso-wrap-distance-right:9pt;mso-wrap-distance-bottom:0;mso-position-horizontal:absolute;mso-position-horizontal-relative:text;mso-position-vertical:absolute;mso-position-vertical-relative:text" o:gfxdata="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">
+              <v:shape w14:anchorId="70387E87" id="Ink 21" o:spid="_x0000_s1026" type="#_x0000_t75" style="position:absolute;margin-left:189.45pt;margin-top:80pt;width:6.8pt;height:13.75pt;z-index:251675648;visibility:visible;mso-wrap-style:square;mso-wrap-distance-left:9pt;mso-wrap-distance-top:0;mso-wrap-distance-right:9pt;mso-wrap-distance-bottom:0;mso-position-horizontal:absolute;mso-position-horizontal-relative:text;mso-position-vertical:absolute;mso-position-vertical-relative:text" o:gfxdata="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">
                 <v:imagedata r:id="rId30" o:title=""/>
               </v:shape>
             </w:pict>
@@ -6818,7 +7330,7 @@
           </mc:Choice>
           <mc:Fallback>
             <w:pict>
-              <v:shape w14:anchorId="05F948FF" id="Ink 19" o:spid="_x0000_s1026" type="#_x0000_t75" style="position:absolute;margin-left:325.25pt;margin-top:68.75pt;width:10.4pt;height:11pt;z-index:251674624;visibility:visible;mso-wrap-style:square;mso-wrap-distance-left:9pt;mso-wrap-distance-top:0;mso-wrap-distance-right:9pt;mso-wrap-distance-bottom:0;mso-position-horizontal:absolute;mso-position-horizontal-relative:text;mso-position-vertical:absolute;mso-position-vertical-relative:text" o:gfxdata="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">
+              <v:shape w14:anchorId="05888120" id="Ink 19" o:spid="_x0000_s1026" type="#_x0000_t75" style="position:absolute;margin-left:325.25pt;margin-top:68.75pt;width:10.4pt;height:11pt;z-index:251674624;visibility:visible;mso-wrap-style:square;mso-wrap-distance-left:9pt;mso-wrap-distance-top:0;mso-wrap-distance-right:9pt;mso-wrap-distance-bottom:0;mso-position-horizontal:absolute;mso-position-horizontal-relative:text;mso-position-vertical:absolute;mso-position-vertical-relative:text" o:gfxdata="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">
                 <v:imagedata r:id="rId32" o:title=""/>
               </v:shape>
             </w:pict>
@@ -6863,7 +7375,7 @@
           </mc:Choice>
           <mc:Fallback>
             <w:pict>
-              <v:shape w14:anchorId="75A1BC95" id="Ink 14" o:spid="_x0000_s1026" type="#_x0000_t75" style="position:absolute;margin-left:317.85pt;margin-top:35.4pt;width:15.75pt;height:8.85pt;z-index:251673600;visibility:visible;mso-wrap-style:square;mso-wrap-distance-left:9pt;mso-wrap-distance-top:0;mso-wrap-distance-right:9pt;mso-wrap-distance-bottom:0;mso-position-horizontal:absolute;mso-position-horizontal-relative:text;mso-position-vertical:absolute;mso-position-vertical-relative:text" o:gfxdata="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">
+              <v:shape w14:anchorId="40C3E350" id="Ink 14" o:spid="_x0000_s1026" type="#_x0000_t75" style="position:absolute;margin-left:317.85pt;margin-top:35.4pt;width:15.75pt;height:8.85pt;z-index:251673600;visibility:visible;mso-wrap-style:square;mso-wrap-distance-left:9pt;mso-wrap-distance-top:0;mso-wrap-distance-right:9pt;mso-wrap-distance-bottom:0;mso-position-horizontal:absolute;mso-position-horizontal-relative:text;mso-position-vertical:absolute;mso-position-vertical-relative:text" o:gfxdata="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">
                 <v:imagedata r:id="rId34" o:title=""/>
               </v:shape>
             </w:pict>
@@ -6908,7 +7420,7 @@
           </mc:Choice>
           <mc:Fallback>
             <w:pict>
-              <v:shape w14:anchorId="5A45AF84" id="Ink 13" o:spid="_x0000_s1026" type="#_x0000_t75" style="position:absolute;margin-left:174.5pt;margin-top:27.4pt;width:3.05pt;height:14.55pt;z-index:251672576;visibility:visible;mso-wrap-style:square;mso-wrap-distance-left:9pt;mso-wrap-distance-top:0;mso-wrap-distance-right:9pt;mso-wrap-distance-bottom:0;mso-position-horizontal:absolute;mso-position-horizontal-relative:text;mso-position-vertical:absolute;mso-position-vertical-relative:text" o:gfxdata="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">
+              <v:shape w14:anchorId="0D8DE888" id="Ink 13" o:spid="_x0000_s1026" type="#_x0000_t75" style="position:absolute;margin-left:174.5pt;margin-top:27.4pt;width:3.05pt;height:14.55pt;z-index:251672576;visibility:visible;mso-wrap-style:square;mso-wrap-distance-left:9pt;mso-wrap-distance-top:0;mso-wrap-distance-right:9pt;mso-wrap-distance-bottom:0;mso-position-horizontal:absolute;mso-position-horizontal-relative:text;mso-position-vertical:absolute;mso-position-vertical-relative:text" o:gfxdata="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">
                 <v:imagedata r:id="rId36" o:title=""/>
               </v:shape>
             </w:pict>
@@ -6917,10 +7429,10 @@
       </w:r>
       <w:r>
         <w:object w:dxaOrig="17190" w:dyaOrig="6050" w14:anchorId="38737BD6">
-          <v:shape id="_x0000_i1026" type="#_x0000_t75" style="width:421.3pt;height:147.95pt" o:ole="">
+          <v:shape id="_x0000_i1026" type="#_x0000_t75" style="width:421.15pt;height:147.75pt" o:ole="">
             <v:imagedata r:id="rId37" o:title=""/>
           </v:shape>
-          <o:OLEObject Type="Embed" ProgID="PBrush" ShapeID="_x0000_i1026" DrawAspect="Content" ObjectID="_1757052806" r:id="rId38"/>
+          <o:OLEObject Type="Embed" ProgID="PBrush" ShapeID="_x0000_i1026" DrawAspect="Content" ObjectID="_1757569234" r:id="rId38"/>
         </w:object>
       </w:r>
     </w:p>
@@ -7022,7 +7534,7 @@
           </mc:Choice>
           <mc:Fallback>
             <w:pict>
-              <v:shape w14:anchorId="451A7EEE" id="Ink 17" o:spid="_x0000_s1026" type="#_x0000_t75" style="position:absolute;margin-left:183.3pt;margin-top:143.05pt;width:6.45pt;height:8.15pt;z-index:251666432;visibility:visible;mso-wrap-style:square;mso-wrap-distance-left:9pt;mso-wrap-distance-top:0;mso-wrap-distance-right:9pt;mso-wrap-distance-bottom:0;mso-position-horizontal:absolute;mso-position-horizontal-relative:text;mso-position-vertical:absolute;mso-position-vertical-relative:text" o:gfxdata="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">
+              <v:shape w14:anchorId="4DD77D87" id="Ink 17" o:spid="_x0000_s1026" type="#_x0000_t75" style="position:absolute;margin-left:183.3pt;margin-top:143.05pt;width:6.45pt;height:8.15pt;z-index:251666432;visibility:visible;mso-wrap-style:square;mso-wrap-distance-left:9pt;mso-wrap-distance-top:0;mso-wrap-distance-right:9pt;mso-wrap-distance-bottom:0;mso-position-horizontal:absolute;mso-position-horizontal-relative:text;mso-position-vertical:absolute;mso-position-vertical-relative:text" o:gfxdata="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">
                 <v:imagedata r:id="rId40" o:title=""/>
               </v:shape>
             </w:pict>
@@ -7067,7 +7579,7 @@
           </mc:Choice>
           <mc:Fallback>
             <w:pict>
-              <v:shape w14:anchorId="40EDC893" id="Ink 16" o:spid="_x0000_s1026" type="#_x0000_t75" style="position:absolute;margin-left:358.85pt;margin-top:104.15pt;width:5.35pt;height:12.4pt;z-index:251665408;visibility:visible;mso-wrap-style:square;mso-wrap-distance-left:9pt;mso-wrap-distance-top:0;mso-wrap-distance-right:9pt;mso-wrap-distance-bottom:0;mso-position-horizontal:absolute;mso-position-horizontal-relative:text;mso-position-vertical:absolute;mso-position-vertical-relative:text" o:gfxdata="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">
+              <v:shape w14:anchorId="024704F6" id="Ink 16" o:spid="_x0000_s1026" type="#_x0000_t75" style="position:absolute;margin-left:358.85pt;margin-top:104.15pt;width:5.35pt;height:12.4pt;z-index:251665408;visibility:visible;mso-wrap-style:square;mso-wrap-distance-left:9pt;mso-wrap-distance-top:0;mso-wrap-distance-right:9pt;mso-wrap-distance-bottom:0;mso-position-horizontal:absolute;mso-position-horizontal-relative:text;mso-position-vertical:absolute;mso-position-vertical-relative:text" o:gfxdata="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">
                 <v:imagedata r:id="rId42" o:title=""/>
               </v:shape>
             </w:pict>
@@ -7112,7 +7624,7 @@
           </mc:Choice>
           <mc:Fallback>
             <w:pict>
-              <v:shape w14:anchorId="2347F012" id="Ink 15" o:spid="_x0000_s1026" type="#_x0000_t75" style="position:absolute;margin-left:344.1pt;margin-top:76.85pt;width:4.8pt;height:9.5pt;z-index:251664384;visibility:visible;mso-wrap-style:square;mso-wrap-distance-left:9pt;mso-wrap-distance-top:0;mso-wrap-distance-right:9pt;mso-wrap-distance-bottom:0;mso-position-horizontal:absolute;mso-position-horizontal-relative:text;mso-position-vertical:absolute;mso-position-vertical-relative:text" o:gfxdata="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">
+              <v:shape w14:anchorId="2C4FEEEF" id="Ink 15" o:spid="_x0000_s1026" type="#_x0000_t75" style="position:absolute;margin-left:344.1pt;margin-top:76.85pt;width:4.8pt;height:9.5pt;z-index:251664384;visibility:visible;mso-wrap-style:square;mso-wrap-distance-left:9pt;mso-wrap-distance-top:0;mso-wrap-distance-right:9pt;mso-wrap-distance-bottom:0;mso-position-horizontal:absolute;mso-position-horizontal-relative:text;mso-position-vertical:absolute;mso-position-vertical-relative:text" o:gfxdata="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">
                 <v:imagedata r:id="rId44" o:title=""/>
               </v:shape>
             </w:pict>
@@ -7157,7 +7669,7 @@
           </mc:Choice>
           <mc:Fallback>
             <w:pict>
-              <v:shape w14:anchorId="63421031" id="Ink 12" o:spid="_x0000_s1026" type="#_x0000_t75" style="position:absolute;margin-left:139.85pt;margin-top:130.7pt;width:6.25pt;height:9.65pt;z-index:251663360;visibility:visible;mso-wrap-style:square;mso-wrap-distance-left:9pt;mso-wrap-distance-top:0;mso-wrap-distance-right:9pt;mso-wrap-distance-bottom:0;mso-position-horizontal:absolute;mso-position-horizontal-relative:text;mso-position-vertical:absolute;mso-position-vertical-relative:text" o:gfxdata="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">
+              <v:shape w14:anchorId="589AABEF" id="Ink 12" o:spid="_x0000_s1026" type="#_x0000_t75" style="position:absolute;margin-left:139.85pt;margin-top:130.7pt;width:6.25pt;height:9.65pt;z-index:251663360;visibility:visible;mso-wrap-style:square;mso-wrap-distance-left:9pt;mso-wrap-distance-top:0;mso-wrap-distance-right:9pt;mso-wrap-distance-bottom:0;mso-position-horizontal:absolute;mso-position-horizontal-relative:text;mso-position-vertical:absolute;mso-position-vertical-relative:text" o:gfxdata="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">
                 <v:imagedata r:id="rId46" o:title=""/>
               </v:shape>
             </w:pict>
@@ -7202,7 +7714,7 @@
           </mc:Choice>
           <mc:Fallback>
             <w:pict>
-              <v:shape w14:anchorId="28B84226" id="Ink 10" o:spid="_x0000_s1026" type="#_x0000_t75" style="position:absolute;margin-left:193.6pt;margin-top:70.8pt;width:7.1pt;height:10.7pt;z-index:251662336;visibility:visible;mso-wrap-style:square;mso-wrap-distance-left:9pt;mso-wrap-distance-top:0;mso-wrap-distance-right:9pt;mso-wrap-distance-bottom:0;mso-position-horizontal:absolute;mso-position-horizontal-relative:text;mso-position-vertical:absolute;mso-position-vertical-relative:text" o:gfxdata="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">
+              <v:shape w14:anchorId="2E01568A" id="Ink 10" o:spid="_x0000_s1026" type="#_x0000_t75" style="position:absolute;margin-left:193.6pt;margin-top:70.8pt;width:7.1pt;height:10.7pt;z-index:251662336;visibility:visible;mso-wrap-style:square;mso-wrap-distance-left:9pt;mso-wrap-distance-top:0;mso-wrap-distance-right:9pt;mso-wrap-distance-bottom:0;mso-position-horizontal:absolute;mso-position-horizontal-relative:text;mso-position-vertical:absolute;mso-position-vertical-relative:text" o:gfxdata="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">
                 <v:imagedata r:id="rId48" o:title=""/>
               </v:shape>
             </w:pict>
@@ -7247,7 +7759,7 @@
           </mc:Choice>
           <mc:Fallback>
             <w:pict>
-              <v:shape w14:anchorId="54D6A3B1" id="Ink 9" o:spid="_x0000_s1026" type="#_x0000_t75" style="position:absolute;margin-left:354.25pt;margin-top:52.35pt;width:8.05pt;height:8.5pt;z-index:251661312;visibility:visible;mso-wrap-style:square;mso-wrap-distance-left:9pt;mso-wrap-distance-top:0;mso-wrap-distance-right:9pt;mso-wrap-distance-bottom:0;mso-position-horizontal:absolute;mso-position-horizontal-relative:text;mso-position-vertical:absolute;mso-position-vertical-relative:text" o:gfxdata="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">
+              <v:shape w14:anchorId="23392E8A" id="Ink 9" o:spid="_x0000_s1026" type="#_x0000_t75" style="position:absolute;margin-left:354.25pt;margin-top:52.35pt;width:8.05pt;height:8.5pt;z-index:251661312;visibility:visible;mso-wrap-style:square;mso-wrap-distance-left:9pt;mso-wrap-distance-top:0;mso-wrap-distance-right:9pt;mso-wrap-distance-bottom:0;mso-position-horizontal:absolute;mso-position-horizontal-relative:text;mso-position-vertical:absolute;mso-position-vertical-relative:text" o:gfxdata="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">
                 <v:imagedata r:id="rId50" o:title=""/>
               </v:shape>
             </w:pict>
@@ -7292,7 +7804,7 @@
           </mc:Choice>
           <mc:Fallback>
             <w:pict>
-              <v:shape w14:anchorId="2DCF9491" id="Ink 8" o:spid="_x0000_s1026" type="#_x0000_t75" style="position:absolute;margin-left:347.55pt;margin-top:15.85pt;width:8.2pt;height:7.15pt;z-index:251660288;visibility:visible;mso-wrap-style:square;mso-wrap-distance-left:9pt;mso-wrap-distance-top:0;mso-wrap-distance-right:9pt;mso-wrap-distance-bottom:0;mso-position-horizontal:absolute;mso-position-horizontal-relative:text;mso-position-vertical:absolute;mso-position-vertical-relative:text" o:gfxdata="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">
+              <v:shape w14:anchorId="2AA0DF9C" id="Ink 8" o:spid="_x0000_s1026" type="#_x0000_t75" style="position:absolute;margin-left:347.55pt;margin-top:15.85pt;width:8.2pt;height:7.15pt;z-index:251660288;visibility:visible;mso-wrap-style:square;mso-wrap-distance-left:9pt;mso-wrap-distance-top:0;mso-wrap-distance-right:9pt;mso-wrap-distance-bottom:0;mso-position-horizontal:absolute;mso-position-horizontal-relative:text;mso-position-vertical:absolute;mso-position-vertical-relative:text" o:gfxdata="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">
                 <v:imagedata r:id="rId52" o:title=""/>
               </v:shape>
             </w:pict>
@@ -7337,7 +7849,7 @@
           </mc:Choice>
           <mc:Fallback>
             <w:pict>
-              <v:shape w14:anchorId="30DB4B55" id="Ink 11" o:spid="_x0000_s1026" type="#_x0000_t75" style="position:absolute;margin-left:189.3pt;margin-top:25.85pt;width:2.1pt;height:10.55pt;z-index:251659264;visibility:visible;mso-wrap-style:square;mso-wrap-distance-left:9pt;mso-wrap-distance-top:0;mso-wrap-distance-right:9pt;mso-wrap-distance-bottom:0;mso-position-horizontal:absolute;mso-position-horizontal-relative:text;mso-position-vertical:absolute;mso-position-vertical-relative:text" o:gfxdata="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">
+              <v:shape w14:anchorId="07A6BDEF" id="Ink 11" o:spid="_x0000_s1026" type="#_x0000_t75" style="position:absolute;margin-left:189.3pt;margin-top:25.85pt;width:2.1pt;height:10.55pt;z-index:251659264;visibility:visible;mso-wrap-style:square;mso-wrap-distance-left:9pt;mso-wrap-distance-top:0;mso-wrap-distance-right:9pt;mso-wrap-distance-bottom:0;mso-position-horizontal:absolute;mso-position-horizontal-relative:text;mso-position-vertical:absolute;mso-position-vertical-relative:text" o:gfxdata="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">
                 <v:imagedata r:id="rId54" o:title=""/>
               </v:shape>
             </w:pict>
@@ -7346,10 +7858,10 @@
       </w:r>
       <w:r>
         <w:object w:dxaOrig="17400" w:dyaOrig="6630" w14:anchorId="41629676">
-          <v:shape id="_x0000_i1027" type="#_x0000_t75" style="width:440.3pt;height:167.35pt" o:ole="">
+          <v:shape id="_x0000_i1027" type="#_x0000_t75" style="width:440.25pt;height:167.25pt" o:ole="">
             <v:imagedata r:id="rId55" o:title=""/>
           </v:shape>
-          <o:OLEObject Type="Embed" ProgID="PBrush" ShapeID="_x0000_i1027" DrawAspect="Content" ObjectID="_1757052807" r:id="rId56"/>
+          <o:OLEObject Type="Embed" ProgID="PBrush" ShapeID="_x0000_i1027" DrawAspect="Content" ObjectID="_1757569235" r:id="rId56"/>
         </w:object>
       </w:r>
     </w:p>
@@ -7412,10 +7924,10 @@
       </w:pPr>
       <w:r>
         <w:object w:dxaOrig="17890" w:dyaOrig="6170" w14:anchorId="7E32FEE9">
-          <v:shape id="_x0000_i1028" type="#_x0000_t75" style="width:468pt;height:161.8pt" o:ole="">
+          <v:shape id="_x0000_i1028" type="#_x0000_t75" style="width:468pt;height:161.65pt" o:ole="">
             <v:imagedata r:id="rId57" o:title=""/>
           </v:shape>
-          <o:OLEObject Type="Embed" ProgID="PBrush" ShapeID="_x0000_i1028" DrawAspect="Content" ObjectID="_1757052808" r:id="rId58"/>
+          <o:OLEObject Type="Embed" ProgID="PBrush" ShapeID="_x0000_i1028" DrawAspect="Content" ObjectID="_1757569236" r:id="rId58"/>
         </w:object>
       </w:r>
     </w:p>
@@ -7480,10 +7992,10 @@
       </w:pPr>
       <w:r>
         <w:object w:dxaOrig="18380" w:dyaOrig="6560" w14:anchorId="056A2CE1">
-          <v:shape id="_x0000_i1029" type="#_x0000_t75" style="width:467.6pt;height:166.95pt" o:ole="">
+          <v:shape id="_x0000_i1029" type="#_x0000_t75" style="width:467.65pt;height:166.9pt" o:ole="">
             <v:imagedata r:id="rId59" o:title=""/>
           </v:shape>
-          <o:OLEObject Type="Embed" ProgID="PBrush" ShapeID="_x0000_i1029" DrawAspect="Content" ObjectID="_1757052809" r:id="rId60"/>
+          <o:OLEObject Type="Embed" ProgID="PBrush" ShapeID="_x0000_i1029" DrawAspect="Content" ObjectID="_1757569237" r:id="rId60"/>
         </w:object>
       </w:r>
     </w:p>

</xml_diff>

<commit_message>
MVC delete Functionality and Hibernate Intro
MVC delete Functionality and Hibernate Intro
</commit_message>
<xml_diff>
--- a/docs/AdvJava.docx
+++ b/docs/AdvJava.docx
@@ -657,7 +657,7 @@
           <w:szCs w:val="32"/>
         </w:rPr>
         <w:drawing>
-          <wp:inline distT="0" distB="0" distL="0" distR="0" wp14:anchorId="6D0748EB" wp14:editId="1B5AAA5A">
+          <wp:inline distT="0" distB="0" distL="0" distR="0" wp14:anchorId="6D0748EB" wp14:editId="107DA9FC">
             <wp:extent cx="5934710" cy="661035"/>
             <wp:effectExtent l="0" t="0" r="8890" b="5715"/>
             <wp:docPr id="238411225" name="Picture 2"/>
@@ -5696,7 +5696,7 @@
           <w:szCs w:val="24"/>
         </w:rPr>
         <w:drawing>
-          <wp:inline distT="0" distB="0" distL="0" distR="0" wp14:anchorId="08B1C8DD" wp14:editId="719FD27B">
+          <wp:inline distT="0" distB="0" distL="0" distR="0" wp14:anchorId="08B1C8DD" wp14:editId="33063721">
             <wp:extent cx="5939155" cy="2381250"/>
             <wp:effectExtent l="0" t="0" r="4445" b="0"/>
             <wp:docPr id="314091129" name="Picture 1"/>
@@ -6140,6 +6140,7 @@
           <w:color w:val="000000" w:themeColor="text1"/>
           <w:sz w:val="24"/>
           <w:szCs w:val="24"/>
+          <w:highlight w:val="yellow"/>
           <w:lang w:val="en"/>
         </w:rPr>
       </w:pPr>
@@ -6153,16 +6154,30 @@
           <w:szCs w:val="24"/>
           <w:lang w:val="en"/>
         </w:rPr>
-        <w:t xml:space="preserve">  1. </w:t>
+        <w:t xml:space="preserve">  </w:t>
       </w:r>
       <w:r>
         <w:rPr>
           <w:rFonts w:ascii="Consolas" w:hAnsi="Consolas" w:cs="Consolas"/>
           <w:b/>
           <w:bCs/>
+          <w:color w:val="000000"/>
+          <w:sz w:val="24"/>
+          <w:szCs w:val="24"/>
+          <w:highlight w:val="yellow"/>
+          <w:lang w:val="en"/>
+        </w:rPr>
+        <w:t xml:space="preserve">1. </w:t>
+      </w:r>
+      <w:r>
+        <w:rPr>
+          <w:rFonts w:ascii="Consolas" w:hAnsi="Consolas" w:cs="Consolas"/>
+          <w:b/>
+          <w:bCs/>
           <w:color w:val="000000" w:themeColor="text1"/>
           <w:sz w:val="24"/>
           <w:szCs w:val="24"/>
+          <w:highlight w:val="yellow"/>
           <w:lang w:val="en"/>
         </w:rPr>
         <w:t>Create New Task</w:t>
@@ -6192,9 +6207,22 @@
           <w:color w:val="000000" w:themeColor="text1"/>
           <w:sz w:val="24"/>
           <w:szCs w:val="24"/>
+          <w:highlight w:val="yellow"/>
           <w:lang w:val="en"/>
         </w:rPr>
-        <w:t xml:space="preserve">  2. View All Create Task </w:t>
+        <w:t xml:space="preserve">  2. View All Create Task</w:t>
+      </w:r>
+      <w:r>
+        <w:rPr>
+          <w:rFonts w:ascii="Consolas" w:hAnsi="Consolas" w:cs="Consolas"/>
+          <w:b/>
+          <w:bCs/>
+          <w:color w:val="000000" w:themeColor="text1"/>
+          <w:sz w:val="24"/>
+          <w:szCs w:val="24"/>
+          <w:lang w:val="en"/>
+        </w:rPr>
+        <w:t xml:space="preserve"> </w:t>
       </w:r>
     </w:p>
     <w:p>
@@ -6377,7 +6405,20 @@
           <w:szCs w:val="24"/>
           <w:lang w:val="en"/>
         </w:rPr>
-        <w:t xml:space="preserve">  5. Delete the task.</w:t>
+        <w:t xml:space="preserve">  </w:t>
+      </w:r>
+      <w:r>
+        <w:rPr>
+          <w:rFonts w:ascii="Consolas" w:hAnsi="Consolas" w:cs="Consolas"/>
+          <w:b/>
+          <w:bCs/>
+          <w:color w:val="000000" w:themeColor="text1"/>
+          <w:sz w:val="24"/>
+          <w:szCs w:val="24"/>
+          <w:highlight w:val="yellow"/>
+          <w:lang w:val="en"/>
+        </w:rPr>
+        <w:t>5. Delete the task.</w:t>
       </w:r>
     </w:p>
     <w:p>
@@ -7115,10 +7156,10 @@
             <v:path o:extrusionok="f" gradientshapeok="t" o:connecttype="rect"/>
             <o:lock v:ext="edit" aspectratio="t"/>
           </v:shapetype>
-          <v:shape id="_x0000_i1025" type="#_x0000_t75" style="width:422.65pt;height:153.75pt" o:ole="">
+          <v:shape id="_x0000_i1025" type="#_x0000_t75" style="width:422.65pt;height:154pt" o:ole="">
             <v:imagedata r:id="rId27" o:title=""/>
           </v:shape>
-          <o:OLEObject Type="Embed" ProgID="PBrush" ShapeID="_x0000_i1025" DrawAspect="Content" ObjectID="_1757569233" r:id="rId28"/>
+          <o:OLEObject Type="Embed" ProgID="PBrush" ShapeID="_x0000_i1025" DrawAspect="Content" ObjectID="_1757661758" r:id="rId28"/>
         </w:object>
       </w:r>
       <w:r>
@@ -7429,10 +7470,10 @@
       </w:r>
       <w:r>
         <w:object w:dxaOrig="17190" w:dyaOrig="6050" w14:anchorId="38737BD6">
-          <v:shape id="_x0000_i1026" type="#_x0000_t75" style="width:421.15pt;height:147.75pt" o:ole="">
+          <v:shape id="_x0000_i1026" type="#_x0000_t75" style="width:421pt;height:147.65pt" o:ole="">
             <v:imagedata r:id="rId37" o:title=""/>
           </v:shape>
-          <o:OLEObject Type="Embed" ProgID="PBrush" ShapeID="_x0000_i1026" DrawAspect="Content" ObjectID="_1757569234" r:id="rId38"/>
+          <o:OLEObject Type="Embed" ProgID="PBrush" ShapeID="_x0000_i1026" DrawAspect="Content" ObjectID="_1757661759" r:id="rId38"/>
         </w:object>
       </w:r>
     </w:p>
@@ -7858,10 +7899,10 @@
       </w:r>
       <w:r>
         <w:object w:dxaOrig="17400" w:dyaOrig="6630" w14:anchorId="41629676">
-          <v:shape id="_x0000_i1027" type="#_x0000_t75" style="width:440.25pt;height:167.25pt" o:ole="">
+          <v:shape id="_x0000_i1027" type="#_x0000_t75" style="width:440.35pt;height:167.35pt" o:ole="">
             <v:imagedata r:id="rId55" o:title=""/>
           </v:shape>
-          <o:OLEObject Type="Embed" ProgID="PBrush" ShapeID="_x0000_i1027" DrawAspect="Content" ObjectID="_1757569235" r:id="rId56"/>
+          <o:OLEObject Type="Embed" ProgID="PBrush" ShapeID="_x0000_i1027" DrawAspect="Content" ObjectID="_1757661760" r:id="rId56"/>
         </w:object>
       </w:r>
     </w:p>
@@ -7924,10 +7965,10 @@
       </w:pPr>
       <w:r>
         <w:object w:dxaOrig="17890" w:dyaOrig="6170" w14:anchorId="7E32FEE9">
-          <v:shape id="_x0000_i1028" type="#_x0000_t75" style="width:468pt;height:161.65pt" o:ole="">
+          <v:shape id="_x0000_i1028" type="#_x0000_t75" style="width:467.65pt;height:161.65pt" o:ole="">
             <v:imagedata r:id="rId57" o:title=""/>
           </v:shape>
-          <o:OLEObject Type="Embed" ProgID="PBrush" ShapeID="_x0000_i1028" DrawAspect="Content" ObjectID="_1757569236" r:id="rId58"/>
+          <o:OLEObject Type="Embed" ProgID="PBrush" ShapeID="_x0000_i1028" DrawAspect="Content" ObjectID="_1757661761" r:id="rId58"/>
         </w:object>
       </w:r>
     </w:p>
@@ -7992,10 +8033,10 @@
       </w:pPr>
       <w:r>
         <w:object w:dxaOrig="18380" w:dyaOrig="6560" w14:anchorId="056A2CE1">
-          <v:shape id="_x0000_i1029" type="#_x0000_t75" style="width:467.65pt;height:166.9pt" o:ole="">
+          <v:shape id="_x0000_i1029" type="#_x0000_t75" style="width:467.65pt;height:167pt" o:ole="">
             <v:imagedata r:id="rId59" o:title=""/>
           </v:shape>
-          <o:OLEObject Type="Embed" ProgID="PBrush" ShapeID="_x0000_i1029" DrawAspect="Content" ObjectID="_1757569237" r:id="rId60"/>
+          <o:OLEObject Type="Embed" ProgID="PBrush" ShapeID="_x0000_i1029" DrawAspect="Content" ObjectID="_1757661762" r:id="rId60"/>
         </w:object>
       </w:r>
     </w:p>
@@ -8006,6 +8047,361 @@
           <w:tab w:val="left" w:pos="6507"/>
         </w:tabs>
       </w:pPr>
+    </w:p>
+    <w:p>
+      <w:pPr>
+        <w:pStyle w:val="NoSpacing"/>
+        <w:rPr>
+          <w:b/>
+          <w:bCs/>
+          <w:sz w:val="24"/>
+          <w:szCs w:val="24"/>
+          <w:u w:val="single"/>
+        </w:rPr>
+      </w:pPr>
+    </w:p>
+    <w:p>
+      <w:pPr>
+        <w:pStyle w:val="NoSpacing"/>
+        <w:rPr>
+          <w:b/>
+          <w:bCs/>
+          <w:sz w:val="24"/>
+          <w:szCs w:val="24"/>
+          <w:u w:val="single"/>
+        </w:rPr>
+      </w:pPr>
+    </w:p>
+    <w:p>
+      <w:pPr>
+        <w:pStyle w:val="NoSpacing"/>
+        <w:rPr>
+          <w:b/>
+          <w:bCs/>
+          <w:sz w:val="24"/>
+          <w:szCs w:val="24"/>
+          <w:u w:val="single"/>
+        </w:rPr>
+      </w:pPr>
+    </w:p>
+    <w:p>
+      <w:pPr>
+        <w:pStyle w:val="NoSpacing"/>
+        <w:rPr>
+          <w:b/>
+          <w:bCs/>
+          <w:sz w:val="24"/>
+          <w:szCs w:val="24"/>
+          <w:u w:val="single"/>
+        </w:rPr>
+      </w:pPr>
+    </w:p>
+    <w:p>
+      <w:pPr>
+        <w:pStyle w:val="NoSpacing"/>
+        <w:rPr>
+          <w:b/>
+          <w:bCs/>
+          <w:color w:val="000000" w:themeColor="text1"/>
+          <w:u w:val="single"/>
+        </w:rPr>
+      </w:pPr>
+      <w:r>
+        <w:rPr>
+          <w:b/>
+          <w:bCs/>
+          <w:color w:val="000000" w:themeColor="text1"/>
+          <w:u w:val="single"/>
+        </w:rPr>
+        <w:t>Contact Management Application</w:t>
+      </w:r>
+    </w:p>
+    <w:p>
+      <w:pPr>
+        <w:pStyle w:val="NoSpacing"/>
+        <w:rPr>
+          <w:b/>
+          <w:bCs/>
+          <w:color w:val="000000" w:themeColor="text1"/>
+          <w:u w:val="single"/>
+        </w:rPr>
+      </w:pPr>
+    </w:p>
+    <w:p>
+      <w:pPr>
+        <w:pStyle w:val="NoSpacing"/>
+        <w:rPr>
+          <w:color w:val="000000" w:themeColor="text1"/>
+        </w:rPr>
+      </w:pPr>
+      <w:r>
+        <w:rPr>
+          <w:color w:val="000000" w:themeColor="text1"/>
+        </w:rPr>
+        <w:t xml:space="preserve">User </w:t>
+      </w:r>
+      <w:r>
+        <w:rPr>
+          <w:color w:val="000000" w:themeColor="text1"/>
+        </w:rPr>
+        <w:t xml:space="preserve">can manage the contact number using this application. Functionalities </w:t>
+      </w:r>
+    </w:p>
+    <w:p>
+      <w:pPr>
+        <w:pStyle w:val="NoSpacing"/>
+        <w:numPr>
+          <w:ilvl w:val="0"/>
+          <w:numId w:val="19"/>
+        </w:numPr>
+        <w:rPr>
+          <w:color w:val="000000" w:themeColor="text1"/>
+        </w:rPr>
+      </w:pPr>
+      <w:r>
+        <w:rPr>
+          <w:color w:val="000000" w:themeColor="text1"/>
+        </w:rPr>
+        <w:t>User can add new contact number into phone book</w:t>
+      </w:r>
+    </w:p>
+    <w:p>
+      <w:pPr>
+        <w:pStyle w:val="NoSpacing"/>
+        <w:numPr>
+          <w:ilvl w:val="0"/>
+          <w:numId w:val="19"/>
+        </w:numPr>
+        <w:rPr>
+          <w:color w:val="000000" w:themeColor="text1"/>
+        </w:rPr>
+      </w:pPr>
+      <w:r>
+        <w:rPr>
+          <w:color w:val="000000" w:themeColor="text1"/>
+        </w:rPr>
+        <w:t>User can edit the existing contact number</w:t>
+      </w:r>
+    </w:p>
+    <w:p>
+      <w:pPr>
+        <w:pStyle w:val="NoSpacing"/>
+        <w:numPr>
+          <w:ilvl w:val="0"/>
+          <w:numId w:val="19"/>
+        </w:numPr>
+        <w:rPr>
+          <w:color w:val="000000" w:themeColor="text1"/>
+        </w:rPr>
+      </w:pPr>
+      <w:r>
+        <w:rPr>
+          <w:color w:val="000000" w:themeColor="text1"/>
+        </w:rPr>
+        <w:t>User can get the list of all the contact number</w:t>
+      </w:r>
+    </w:p>
+    <w:p>
+      <w:pPr>
+        <w:pStyle w:val="NoSpacing"/>
+        <w:numPr>
+          <w:ilvl w:val="0"/>
+          <w:numId w:val="19"/>
+        </w:numPr>
+        <w:rPr>
+          <w:color w:val="000000" w:themeColor="text1"/>
+        </w:rPr>
+      </w:pPr>
+      <w:r>
+        <w:rPr>
+          <w:color w:val="000000" w:themeColor="text1"/>
+        </w:rPr>
+        <w:t>User can search the contact by name or number</w:t>
+      </w:r>
+    </w:p>
+    <w:p>
+      <w:pPr>
+        <w:pStyle w:val="NoSpacing"/>
+        <w:numPr>
+          <w:ilvl w:val="0"/>
+          <w:numId w:val="19"/>
+        </w:numPr>
+        <w:rPr>
+          <w:color w:val="000000" w:themeColor="text1"/>
+        </w:rPr>
+      </w:pPr>
+      <w:r>
+        <w:rPr>
+          <w:color w:val="000000" w:themeColor="text1"/>
+        </w:rPr>
+        <w:t>Can delete the contact</w:t>
+      </w:r>
+    </w:p>
+    <w:p>
+      <w:pPr>
+        <w:pStyle w:val="NoSpacing"/>
+        <w:rPr>
+          <w:color w:val="000000" w:themeColor="text1"/>
+        </w:rPr>
+      </w:pPr>
+    </w:p>
+    <w:p>
+      <w:pPr>
+        <w:pStyle w:val="NoSpacing"/>
+        <w:rPr>
+          <w:b/>
+          <w:bCs/>
+          <w:color w:val="000000" w:themeColor="text1"/>
+          <w:u w:val="single"/>
+        </w:rPr>
+      </w:pPr>
+      <w:r>
+        <w:rPr>
+          <w:b/>
+          <w:bCs/>
+          <w:color w:val="000000" w:themeColor="text1"/>
+          <w:u w:val="single"/>
+        </w:rPr>
+        <w:t>Data To be manage</w:t>
+      </w:r>
+    </w:p>
+    <w:p>
+      <w:pPr>
+        <w:pStyle w:val="NoSpacing"/>
+        <w:rPr>
+          <w:color w:val="000000" w:themeColor="text1"/>
+        </w:rPr>
+      </w:pPr>
+      <w:r>
+        <w:rPr>
+          <w:color w:val="000000" w:themeColor="text1"/>
+        </w:rPr>
+        <w:t xml:space="preserve">Id: int PK </w:t>
+      </w:r>
+      <w:proofErr w:type="spellStart"/>
+      <w:r>
+        <w:rPr>
+          <w:color w:val="000000" w:themeColor="text1"/>
+        </w:rPr>
+        <w:t>auto_incrment</w:t>
+      </w:r>
+      <w:proofErr w:type="spellEnd"/>
+    </w:p>
+    <w:p>
+      <w:pPr>
+        <w:pStyle w:val="NoSpacing"/>
+        <w:rPr>
+          <w:color w:val="000000" w:themeColor="text1"/>
+        </w:rPr>
+      </w:pPr>
+      <w:r>
+        <w:rPr>
+          <w:color w:val="000000" w:themeColor="text1"/>
+        </w:rPr>
+        <w:t>First name: varchar</w:t>
+      </w:r>
+    </w:p>
+    <w:p>
+      <w:pPr>
+        <w:pStyle w:val="NoSpacing"/>
+        <w:rPr>
+          <w:color w:val="000000" w:themeColor="text1"/>
+        </w:rPr>
+      </w:pPr>
+      <w:r>
+        <w:rPr>
+          <w:color w:val="000000" w:themeColor="text1"/>
+        </w:rPr>
+        <w:t xml:space="preserve">Middle </w:t>
+      </w:r>
+      <w:proofErr w:type="gramStart"/>
+      <w:r>
+        <w:rPr>
+          <w:color w:val="000000" w:themeColor="text1"/>
+        </w:rPr>
+        <w:t>name</w:t>
+      </w:r>
+      <w:r>
+        <w:rPr>
+          <w:color w:val="000000" w:themeColor="text1"/>
+        </w:rPr>
+        <w:t xml:space="preserve"> </w:t>
+      </w:r>
+      <w:r>
+        <w:rPr>
+          <w:color w:val="000000" w:themeColor="text1"/>
+        </w:rPr>
+        <w:t>:</w:t>
+      </w:r>
+      <w:proofErr w:type="gramEnd"/>
+      <w:r>
+        <w:rPr>
+          <w:color w:val="000000" w:themeColor="text1"/>
+        </w:rPr>
+        <w:t xml:space="preserve"> varchar</w:t>
+      </w:r>
+    </w:p>
+    <w:p>
+      <w:pPr>
+        <w:pStyle w:val="NoSpacing"/>
+        <w:rPr>
+          <w:color w:val="000000" w:themeColor="text1"/>
+        </w:rPr>
+      </w:pPr>
+      <w:r>
+        <w:rPr>
+          <w:color w:val="000000" w:themeColor="text1"/>
+        </w:rPr>
+        <w:t>Last name: varchar</w:t>
+      </w:r>
+    </w:p>
+    <w:p>
+      <w:pPr>
+        <w:pStyle w:val="NoSpacing"/>
+        <w:rPr>
+          <w:color w:val="000000" w:themeColor="text1"/>
+        </w:rPr>
+      </w:pPr>
+      <w:r>
+        <w:rPr>
+          <w:color w:val="000000" w:themeColor="text1"/>
+        </w:rPr>
+        <w:t>contact varchar</w:t>
+      </w:r>
+    </w:p>
+    <w:p>
+      <w:pPr>
+        <w:pStyle w:val="NoSpacing"/>
+        <w:rPr>
+          <w:color w:val="000000" w:themeColor="text1"/>
+        </w:rPr>
+      </w:pPr>
+      <w:r>
+        <w:rPr>
+          <w:color w:val="000000" w:themeColor="text1"/>
+        </w:rPr>
+        <w:t>Email: varchar</w:t>
+      </w:r>
+    </w:p>
+    <w:p>
+      <w:pPr>
+        <w:pStyle w:val="NoSpacing"/>
+        <w:rPr>
+          <w:color w:val="000000" w:themeColor="text1"/>
+        </w:rPr>
+      </w:pPr>
+      <w:r>
+        <w:rPr>
+          <w:color w:val="000000" w:themeColor="text1"/>
+        </w:rPr>
+        <w:t xml:space="preserve">Dob: </w:t>
+      </w:r>
+      <w:r>
+        <w:rPr>
+          <w:color w:val="000000" w:themeColor="text1"/>
+        </w:rPr>
+        <w:t>varchar</w:t>
+      </w:r>
     </w:p>
     <w:p>
       <w:pPr>

</xml_diff>